<commit_message>
Actualización de documentación. Además se agregó los servicios para las pruebas en postman
</commit_message>
<xml_diff>
--- a/documentacion/Comandos para levantar el aplicativo.docx
+++ b/documentacion/Comandos para levantar el aplicativo.docx
@@ -4,6 +4,436 @@
   <w:body>
     <w:p>
       <w:pPr>
+        <w:jc w:val="right"/>
+        <w:rPr>
+          <w:rFonts w:ascii="Arial Black" w:hAnsi="Arial Black"/>
+          <w:sz w:val="60"/>
+          <w:szCs w:val="60"/>
+          <w:lang w:val="es-MX"/>
+        </w:rPr>
+      </w:pPr>
+    </w:p>
+    <w:p>
+      <w:pPr>
+        <w:jc w:val="right"/>
+        <w:rPr>
+          <w:rFonts w:ascii="Arial Black" w:hAnsi="Arial Black"/>
+          <w:sz w:val="60"/>
+          <w:szCs w:val="60"/>
+          <w:lang w:val="es-MX"/>
+        </w:rPr>
+      </w:pPr>
+    </w:p>
+    <w:p>
+      <w:pPr>
+        <w:jc w:val="right"/>
+        <w:rPr>
+          <w:rFonts w:ascii="Arial Black" w:hAnsi="Arial Black"/>
+          <w:sz w:val="60"/>
+          <w:szCs w:val="60"/>
+          <w:lang w:val="es-MX"/>
+        </w:rPr>
+      </w:pPr>
+    </w:p>
+    <w:p>
+      <w:pPr>
+        <w:jc w:val="right"/>
+        <w:rPr>
+          <w:rFonts w:ascii="Arial Black" w:hAnsi="Arial Black"/>
+          <w:sz w:val="60"/>
+          <w:szCs w:val="60"/>
+          <w:lang w:val="es-MX"/>
+        </w:rPr>
+      </w:pPr>
+    </w:p>
+    <w:p>
+      <w:pPr>
+        <w:jc w:val="right"/>
+        <w:rPr>
+          <w:rFonts w:ascii="Arial Black" w:hAnsi="Arial Black"/>
+          <w:sz w:val="60"/>
+          <w:szCs w:val="60"/>
+          <w:lang w:val="es-MX"/>
+        </w:rPr>
+      </w:pPr>
+    </w:p>
+    <w:p>
+      <w:pPr>
+        <w:jc w:val="right"/>
+        <w:rPr>
+          <w:rFonts w:ascii="Arial Black" w:hAnsi="Arial Black"/>
+          <w:sz w:val="60"/>
+          <w:szCs w:val="60"/>
+          <w:lang w:val="es-MX"/>
+        </w:rPr>
+      </w:pPr>
+      <w:r>
+        <w:rPr>
+          <w:rFonts w:ascii="Arial Black" w:hAnsi="Arial Black"/>
+          <w:sz w:val="60"/>
+          <w:szCs w:val="60"/>
+          <w:lang w:val="es-MX"/>
+        </w:rPr>
+        <w:t>Comandos para desplegar el aplicativo Api Ventas</w:t>
+      </w:r>
+    </w:p>
+    <w:p>
+      <w:pPr>
+        <w:rPr>
+          <w:lang w:val="es-MX"/>
+        </w:rPr>
+      </w:pPr>
+      <w:r>
+        <w:rPr>
+          <w:lang w:val="es-MX"/>
+        </w:rPr>
+        <w:br w:type="page"/>
+      </w:r>
+    </w:p>
+    <w:sdt>
+      <w:sdtPr>
+        <w:rPr>
+          <w:rFonts w:ascii="Arial" w:eastAsiaTheme="minorHAnsi" w:hAnsi="Arial" w:cstheme="minorBidi"/>
+          <w:color w:val="auto"/>
+          <w:sz w:val="20"/>
+          <w:szCs w:val="22"/>
+          <w:lang w:val="es-ES"/>
+        </w:rPr>
+        <w:id w:val="-1861416744"/>
+        <w:docPartObj>
+          <w:docPartGallery w:val="Table of Contents"/>
+          <w:docPartUnique/>
+        </w:docPartObj>
+      </w:sdtPr>
+      <w:sdtEndPr>
+        <w:rPr>
+          <w:b/>
+          <w:bCs/>
+        </w:rPr>
+      </w:sdtEndPr>
+      <w:sdtContent>
+        <w:p>
+          <w:pPr>
+            <w:pStyle w:val="TtuloTDC"/>
+            <w:jc w:val="center"/>
+            <w:rPr>
+              <w:lang w:val="es-MX"/>
+            </w:rPr>
+          </w:pPr>
+          <w:r>
+            <w:rPr>
+              <w:lang w:val="es-ES"/>
+            </w:rPr>
+            <w:t>Tabla de contenido</w:t>
+          </w:r>
+        </w:p>
+        <w:p>
+          <w:pPr>
+            <w:pStyle w:val="TDC1"/>
+            <w:tabs>
+              <w:tab w:val="left" w:pos="440"/>
+              <w:tab w:val="right" w:leader="dot" w:pos="8828"/>
+            </w:tabs>
+            <w:rPr>
+              <w:rFonts w:asciiTheme="minorHAnsi" w:eastAsiaTheme="minorEastAsia" w:hAnsiTheme="minorHAnsi"/>
+              <w:noProof/>
+              <w:sz w:val="22"/>
+            </w:rPr>
+          </w:pPr>
+          <w:r>
+            <w:fldChar w:fldCharType="begin"/>
+          </w:r>
+          <w:r>
+            <w:instrText xml:space="preserve"> TOC \o "1-3" \h \z \u </w:instrText>
+          </w:r>
+          <w:r>
+            <w:fldChar w:fldCharType="separate"/>
+          </w:r>
+          <w:hyperlink w:anchor="_Toc17060728" w:history="1">
+            <w:r>
+              <w:rPr>
+                <w:rStyle w:val="Hipervnculo"/>
+                <w:noProof/>
+                <w:lang w:val="es-MX"/>
+              </w:rPr>
+              <w:t>1.</w:t>
+            </w:r>
+            <w:r>
+              <w:rPr>
+                <w:rFonts w:asciiTheme="minorHAnsi" w:eastAsiaTheme="minorEastAsia" w:hAnsiTheme="minorHAnsi"/>
+                <w:noProof/>
+                <w:sz w:val="22"/>
+              </w:rPr>
+              <w:tab/>
+            </w:r>
+            <w:r>
+              <w:rPr>
+                <w:rStyle w:val="Hipervnculo"/>
+                <w:noProof/>
+                <w:lang w:val="es-MX"/>
+              </w:rPr>
+              <w:t>Creación de las máquinas virtuales</w:t>
+            </w:r>
+            <w:r>
+              <w:rPr>
+                <w:noProof/>
+                <w:webHidden/>
+              </w:rPr>
+              <w:tab/>
+            </w:r>
+            <w:r>
+              <w:rPr>
+                <w:noProof/>
+                <w:webHidden/>
+              </w:rPr>
+              <w:fldChar w:fldCharType="begin"/>
+            </w:r>
+            <w:r>
+              <w:rPr>
+                <w:noProof/>
+                <w:webHidden/>
+              </w:rPr>
+              <w:instrText xml:space="preserve"> PAGEREF _Toc17060728 \h </w:instrText>
+            </w:r>
+            <w:r>
+              <w:rPr>
+                <w:noProof/>
+                <w:webHidden/>
+              </w:rPr>
+            </w:r>
+            <w:r>
+              <w:rPr>
+                <w:noProof/>
+                <w:webHidden/>
+              </w:rPr>
+              <w:fldChar w:fldCharType="separate"/>
+            </w:r>
+            <w:r>
+              <w:rPr>
+                <w:noProof/>
+                <w:webHidden/>
+              </w:rPr>
+              <w:t>3</w:t>
+            </w:r>
+            <w:r>
+              <w:rPr>
+                <w:noProof/>
+                <w:webHidden/>
+              </w:rPr>
+              <w:fldChar w:fldCharType="end"/>
+            </w:r>
+          </w:hyperlink>
+        </w:p>
+        <w:p>
+          <w:pPr>
+            <w:pStyle w:val="TDC1"/>
+            <w:tabs>
+              <w:tab w:val="left" w:pos="440"/>
+              <w:tab w:val="right" w:leader="dot" w:pos="8828"/>
+            </w:tabs>
+            <w:rPr>
+              <w:rFonts w:asciiTheme="minorHAnsi" w:eastAsiaTheme="minorEastAsia" w:hAnsiTheme="minorHAnsi"/>
+              <w:noProof/>
+              <w:sz w:val="22"/>
+            </w:rPr>
+          </w:pPr>
+          <w:hyperlink w:anchor="_Toc17060729" w:history="1">
+            <w:r>
+              <w:rPr>
+                <w:rStyle w:val="Hipervnculo"/>
+                <w:noProof/>
+                <w:lang w:val="es-MX"/>
+              </w:rPr>
+              <w:t>2.</w:t>
+            </w:r>
+            <w:r>
+              <w:rPr>
+                <w:rFonts w:asciiTheme="minorHAnsi" w:eastAsiaTheme="minorEastAsia" w:hAnsiTheme="minorHAnsi"/>
+                <w:noProof/>
+                <w:sz w:val="22"/>
+              </w:rPr>
+              <w:tab/>
+            </w:r>
+            <w:r>
+              <w:rPr>
+                <w:rStyle w:val="Hipervnculo"/>
+                <w:noProof/>
+                <w:lang w:val="es-MX"/>
+              </w:rPr>
+              <w:t>Habilitar el modo swarn</w:t>
+            </w:r>
+            <w:r>
+              <w:rPr>
+                <w:noProof/>
+                <w:webHidden/>
+              </w:rPr>
+              <w:tab/>
+            </w:r>
+            <w:r>
+              <w:rPr>
+                <w:noProof/>
+                <w:webHidden/>
+              </w:rPr>
+              <w:fldChar w:fldCharType="begin"/>
+            </w:r>
+            <w:r>
+              <w:rPr>
+                <w:noProof/>
+                <w:webHidden/>
+              </w:rPr>
+              <w:instrText xml:space="preserve"> PAGEREF _Toc17060729 \h </w:instrText>
+            </w:r>
+            <w:r>
+              <w:rPr>
+                <w:noProof/>
+                <w:webHidden/>
+              </w:rPr>
+            </w:r>
+            <w:r>
+              <w:rPr>
+                <w:noProof/>
+                <w:webHidden/>
+              </w:rPr>
+              <w:fldChar w:fldCharType="separate"/>
+            </w:r>
+            <w:r>
+              <w:rPr>
+                <w:noProof/>
+                <w:webHidden/>
+              </w:rPr>
+              <w:t>3</w:t>
+            </w:r>
+            <w:r>
+              <w:rPr>
+                <w:noProof/>
+                <w:webHidden/>
+              </w:rPr>
+              <w:fldChar w:fldCharType="end"/>
+            </w:r>
+          </w:hyperlink>
+        </w:p>
+        <w:p>
+          <w:pPr>
+            <w:pStyle w:val="TDC1"/>
+            <w:tabs>
+              <w:tab w:val="left" w:pos="440"/>
+              <w:tab w:val="right" w:leader="dot" w:pos="8828"/>
+            </w:tabs>
+            <w:rPr>
+              <w:rFonts w:asciiTheme="minorHAnsi" w:eastAsiaTheme="minorEastAsia" w:hAnsiTheme="minorHAnsi"/>
+              <w:noProof/>
+              <w:sz w:val="22"/>
+            </w:rPr>
+          </w:pPr>
+          <w:hyperlink w:anchor="_Toc17060730" w:history="1">
+            <w:r>
+              <w:rPr>
+                <w:rStyle w:val="Hipervnculo"/>
+                <w:noProof/>
+                <w:lang w:val="es-MX"/>
+              </w:rPr>
+              <w:t>3.</w:t>
+            </w:r>
+            <w:r>
+              <w:rPr>
+                <w:rFonts w:asciiTheme="minorHAnsi" w:eastAsiaTheme="minorEastAsia" w:hAnsiTheme="minorHAnsi"/>
+                <w:noProof/>
+                <w:sz w:val="22"/>
+              </w:rPr>
+              <w:tab/>
+            </w:r>
+            <w:r>
+              <w:rPr>
+                <w:rStyle w:val="Hipervnculo"/>
+                <w:noProof/>
+                <w:lang w:val="es-MX"/>
+              </w:rPr>
+              <w:t>Docker compose Swarn</w:t>
+            </w:r>
+            <w:r>
+              <w:rPr>
+                <w:noProof/>
+                <w:webHidden/>
+              </w:rPr>
+              <w:tab/>
+            </w:r>
+            <w:r>
+              <w:rPr>
+                <w:noProof/>
+                <w:webHidden/>
+              </w:rPr>
+              <w:fldChar w:fldCharType="begin"/>
+            </w:r>
+            <w:r>
+              <w:rPr>
+                <w:noProof/>
+                <w:webHidden/>
+              </w:rPr>
+              <w:instrText xml:space="preserve"> PAGEREF _Toc17060730 \h </w:instrText>
+            </w:r>
+            <w:r>
+              <w:rPr>
+                <w:noProof/>
+                <w:webHidden/>
+              </w:rPr>
+            </w:r>
+            <w:r>
+              <w:rPr>
+                <w:noProof/>
+                <w:webHidden/>
+              </w:rPr>
+              <w:fldChar w:fldCharType="separate"/>
+            </w:r>
+            <w:r>
+              <w:rPr>
+                <w:noProof/>
+                <w:webHidden/>
+              </w:rPr>
+              <w:t>5</w:t>
+            </w:r>
+            <w:r>
+              <w:rPr>
+                <w:noProof/>
+                <w:webHidden/>
+              </w:rPr>
+              <w:fldChar w:fldCharType="end"/>
+            </w:r>
+          </w:hyperlink>
+        </w:p>
+        <w:p>
+          <w:r>
+            <w:rPr>
+              <w:b/>
+              <w:bCs/>
+              <w:lang w:val="es-ES"/>
+            </w:rPr>
+            <w:fldChar w:fldCharType="end"/>
+          </w:r>
+        </w:p>
+      </w:sdtContent>
+    </w:sdt>
+    <w:p>
+      <w:pPr>
+        <w:rPr>
+          <w:lang w:val="es-MX"/>
+        </w:rPr>
+      </w:pPr>
+    </w:p>
+    <w:p>
+      <w:pPr>
+        <w:rPr>
+          <w:lang w:val="es-MX"/>
+        </w:rPr>
+      </w:pPr>
+      <w:r>
+        <w:rPr>
+          <w:lang w:val="es-MX"/>
+        </w:rPr>
+        <w:br w:type="page"/>
+      </w:r>
+    </w:p>
+    <w:p>
+      <w:pPr>
         <w:pStyle w:val="Ttulo"/>
         <w:spacing w:before="240" w:after="240"/>
         <w:jc w:val="center"/>
@@ -15,6 +445,7 @@
         <w:rPr>
           <w:lang w:val="es-MX"/>
         </w:rPr>
+        <w:lastRenderedPageBreak/>
         <w:t>Comandos para levantar el aplicativo</w:t>
       </w:r>
     </w:p>
@@ -29,12 +460,14 @@
           <w:lang w:val="es-MX"/>
         </w:rPr>
       </w:pPr>
+      <w:bookmarkStart w:id="0" w:name="_Toc17060728"/>
       <w:r>
         <w:rPr>
           <w:lang w:val="es-MX"/>
         </w:rPr>
         <w:t>Creación de las máquinas virtuales</w:t>
       </w:r>
+      <w:bookmarkEnd w:id="0"/>
     </w:p>
     <w:p>
       <w:pPr>
@@ -229,13 +662,7 @@
         <w:rPr>
           <w:rFonts w:ascii="Consolas" w:hAnsi="Consolas"/>
         </w:rPr>
-        <w:t xml:space="preserve"> --virtualbox-boot2docker-url=https://github.com/boot2docker/boot2docker/releases/download/v18.</w:t>
-      </w:r>
-      <w:r>
-        <w:rPr>
-          <w:rFonts w:ascii="Consolas" w:hAnsi="Consolas"/>
-        </w:rPr>
-        <w:t>05.0-ce/boot2docker.iso worker2</w:t>
+        <w:t xml:space="preserve"> --virtualbox-boot2docker-url=https://github.com/boot2docker/boot2docker/releases/download/v18.05.0-ce/boot2docker.iso worker2</w:t>
       </w:r>
     </w:p>
     <w:p>
@@ -249,6 +676,7 @@
           <w:lang w:val="es-MX"/>
         </w:rPr>
       </w:pPr>
+      <w:bookmarkStart w:id="1" w:name="_Toc17060729"/>
       <w:r>
         <w:rPr>
           <w:lang w:val="es-MX"/>
@@ -262,6 +690,7 @@
         </w:rPr>
         <w:t>swarn</w:t>
       </w:r>
+      <w:bookmarkEnd w:id="1"/>
       <w:proofErr w:type="spellEnd"/>
     </w:p>
     <w:p>
@@ -455,7 +884,7 @@
         <w:rPr>
           <w:rFonts w:ascii="Consolas" w:hAnsi="Consolas"/>
         </w:rPr>
-        <w:t>Swarm initialized: current node (a6k691wllvj7fefp3xzjfwhvv) is now a manager.</w:t>
+        <w:t>Swarm initialized: current node (tkj5gl66uvp2q0vg3oewuyrvd) is now a manager.</w:t>
       </w:r>
     </w:p>
     <w:p>
@@ -499,7 +928,7 @@
         <w:rPr>
           <w:rFonts w:ascii="Consolas" w:hAnsi="Consolas"/>
         </w:rPr>
-        <w:t xml:space="preserve"> swarm join --token SWMTKN-1-3r663tf4r8zrxtfpj2g7icoq3nszud58go40g9tt9ake8hwmlb-712n2dlc6s8q8omqvua5b4d4y 192.168.99.101:2377</w:t>
+        <w:t xml:space="preserve"> swarm join --token SWMTKN-1-0brt0fkapt8dv1b95e5wuei7z56s7qdotd91hl6hts3fzfllhm-e69nrpb68pp6tavgo76q6zsfu 192.168.99.101:2377</w:t>
       </w:r>
     </w:p>
     <w:p>
@@ -685,12 +1114,6 @@
           <w:rFonts w:ascii="Consolas" w:hAnsi="Consolas"/>
         </w:rPr>
       </w:pPr>
-      <w:r>
-        <w:rPr>
-          <w:rFonts w:ascii="Consolas" w:hAnsi="Consolas"/>
-        </w:rPr>
-        <w:t xml:space="preserve">    </w:t>
-      </w:r>
       <w:proofErr w:type="spellStart"/>
       <w:r>
         <w:rPr>
@@ -703,7 +1126,7 @@
         <w:rPr>
           <w:rFonts w:ascii="Consolas" w:hAnsi="Consolas"/>
         </w:rPr>
-        <w:t xml:space="preserve"> swarm join --token SWMTKN-1-3r663tf4r8zrxtfpj2g7icoq3nszud58go40g9tt9ake8hwmlb-5iw47j5ey7oolsxj1e0revgjr 192.168.99.101:2377</w:t>
+        <w:t xml:space="preserve"> swarm join --token SWMTKN-1-0brt0fkapt8dv1b95e5wuei7z56s7qdotd91hl6hts3fzfllhm-cf3qcso00mg7gui3j6qp5hvb4 192.168.99.101:2377</w:t>
       </w:r>
     </w:p>
     <w:p>
@@ -753,15 +1176,16 @@
       <w:pPr>
         <w:shd w:val="clear" w:color="auto" w:fill="D9D9D9" w:themeFill="background1" w:themeFillShade="D9"/>
         <w:spacing w:before="240" w:after="240" w:line="240" w:lineRule="auto"/>
-        <w:jc w:val="center"/>
-        <w:rPr>
-          <w:rFonts w:ascii="Consolas" w:hAnsi="Consolas"/>
-        </w:rPr>
-      </w:pPr>
-      <w:proofErr w:type="spellStart"/>
-      <w:r>
-        <w:rPr>
-          <w:rFonts w:ascii="Consolas" w:hAnsi="Consolas"/>
+        <w:rPr>
+          <w:rFonts w:ascii="Consolas" w:hAnsi="Consolas"/>
+          <w:lang w:val="es-MX"/>
+        </w:rPr>
+      </w:pPr>
+      <w:proofErr w:type="spellStart"/>
+      <w:r>
+        <w:rPr>
+          <w:rFonts w:ascii="Consolas" w:hAnsi="Consolas"/>
+          <w:lang w:val="es-MX"/>
         </w:rPr>
         <w:t>docker</w:t>
       </w:r>
@@ -769,6 +1193,7 @@
       <w:r>
         <w:rPr>
           <w:rFonts w:ascii="Consolas" w:hAnsi="Consolas"/>
+          <w:lang w:val="es-MX"/>
         </w:rPr>
         <w:t xml:space="preserve">-machine </w:t>
       </w:r>
@@ -776,6 +1201,7 @@
       <w:r>
         <w:rPr>
           <w:rFonts w:ascii="Consolas" w:hAnsi="Consolas"/>
+          <w:lang w:val="es-MX"/>
         </w:rPr>
         <w:t>ssh</w:t>
       </w:r>
@@ -783,6 +1209,7 @@
       <w:r>
         <w:rPr>
           <w:rFonts w:ascii="Consolas" w:hAnsi="Consolas"/>
+          <w:lang w:val="es-MX"/>
         </w:rPr>
         <w:t xml:space="preserve"> manager2 “</w:t>
       </w:r>
@@ -790,6 +1217,7 @@
       <w:r>
         <w:rPr>
           <w:rFonts w:ascii="Consolas" w:hAnsi="Consolas"/>
+          <w:lang w:val="es-MX"/>
         </w:rPr>
         <w:t>docker</w:t>
       </w:r>
@@ -797,6 +1225,7 @@
       <w:r>
         <w:rPr>
           <w:rFonts w:ascii="Consolas" w:hAnsi="Consolas"/>
+          <w:lang w:val="es-MX"/>
         </w:rPr>
         <w:t xml:space="preserve"> </w:t>
       </w:r>
@@ -804,6 +1233,7 @@
       <w:r>
         <w:rPr>
           <w:rFonts w:ascii="Consolas" w:hAnsi="Consolas"/>
+          <w:lang w:val="es-MX"/>
         </w:rPr>
         <w:t>swarm</w:t>
       </w:r>
@@ -811,6 +1241,7 @@
       <w:r>
         <w:rPr>
           <w:rFonts w:ascii="Consolas" w:hAnsi="Consolas"/>
+          <w:lang w:val="es-MX"/>
         </w:rPr>
         <w:t xml:space="preserve"> </w:t>
       </w:r>
@@ -818,6 +1249,7 @@
       <w:r>
         <w:rPr>
           <w:rFonts w:ascii="Consolas" w:hAnsi="Consolas"/>
+          <w:lang w:val="es-MX"/>
         </w:rPr>
         <w:t>join</w:t>
       </w:r>
@@ -825,6 +1257,7 @@
       <w:r>
         <w:rPr>
           <w:rFonts w:ascii="Consolas" w:hAnsi="Consolas"/>
+          <w:lang w:val="es-MX"/>
         </w:rPr>
         <w:t xml:space="preserve"> --</w:t>
       </w:r>
@@ -832,6 +1265,7 @@
       <w:r>
         <w:rPr>
           <w:rFonts w:ascii="Consolas" w:hAnsi="Consolas"/>
+          <w:lang w:val="es-MX"/>
         </w:rPr>
         <w:t>token</w:t>
       </w:r>
@@ -839,8 +1273,9 @@
       <w:r>
         <w:rPr>
           <w:rFonts w:ascii="Consolas" w:hAnsi="Consolas"/>
-        </w:rPr>
-        <w:t xml:space="preserve"> SWMTKN-1-3r663tf4r8zrxtfpj2g7icoq3nszud58go40g9tt9ake8hwmlb-5iw47j5ey7oolsxj1e0revgjr 192.168.99.101:2377”</w:t>
+          <w:lang w:val="es-MX"/>
+        </w:rPr>
+        <w:t xml:space="preserve"> SWMTKN-1-0brt0fkapt8dv1b95e5wuei7z56s7qdotd91hl6hts3fzfllhm-cf3qcso00mg7gui3j6qp5hvb4 192.168.99.101:2377”</w:t>
       </w:r>
     </w:p>
     <w:p>
@@ -894,15 +1329,16 @@
       <w:pPr>
         <w:shd w:val="clear" w:color="auto" w:fill="D9D9D9" w:themeFill="background1" w:themeFillShade="D9"/>
         <w:spacing w:before="240" w:after="240" w:line="240" w:lineRule="auto"/>
-        <w:jc w:val="center"/>
-        <w:rPr>
-          <w:rFonts w:ascii="Consolas" w:hAnsi="Consolas"/>
-        </w:rPr>
-      </w:pPr>
-      <w:proofErr w:type="spellStart"/>
-      <w:r>
-        <w:rPr>
-          <w:rFonts w:ascii="Consolas" w:hAnsi="Consolas"/>
+        <w:rPr>
+          <w:rFonts w:ascii="Consolas" w:hAnsi="Consolas"/>
+          <w:lang w:val="es-MX"/>
+        </w:rPr>
+      </w:pPr>
+      <w:proofErr w:type="spellStart"/>
+      <w:r>
+        <w:rPr>
+          <w:rFonts w:ascii="Consolas" w:hAnsi="Consolas"/>
+          <w:lang w:val="es-MX"/>
         </w:rPr>
         <w:t>docker</w:t>
       </w:r>
@@ -910,6 +1346,7 @@
       <w:r>
         <w:rPr>
           <w:rFonts w:ascii="Consolas" w:hAnsi="Consolas"/>
+          <w:lang w:val="es-MX"/>
         </w:rPr>
         <w:t xml:space="preserve">-machine </w:t>
       </w:r>
@@ -917,6 +1354,7 @@
       <w:r>
         <w:rPr>
           <w:rFonts w:ascii="Consolas" w:hAnsi="Consolas"/>
+          <w:lang w:val="es-MX"/>
         </w:rPr>
         <w:t>ssh</w:t>
       </w:r>
@@ -924,6 +1362,7 @@
       <w:r>
         <w:rPr>
           <w:rFonts w:ascii="Consolas" w:hAnsi="Consolas"/>
+          <w:lang w:val="es-MX"/>
         </w:rPr>
         <w:t xml:space="preserve"> worker1 “</w:t>
       </w:r>
@@ -931,6 +1370,7 @@
       <w:r>
         <w:rPr>
           <w:rFonts w:ascii="Consolas" w:hAnsi="Consolas"/>
+          <w:lang w:val="es-MX"/>
         </w:rPr>
         <w:t>docker</w:t>
       </w:r>
@@ -938,23 +1378,73 @@
       <w:r>
         <w:rPr>
           <w:rFonts w:ascii="Consolas" w:hAnsi="Consolas"/>
-        </w:rPr>
-        <w:t xml:space="preserve"> swarm join --token SWMTKN-1-3r663tf4r8zrxtfpj2g7icoq3nszud58go40g9tt9ake8hwmlb-712n2dlc6s8q8omqvua5b4d4y 192.168.99.101:2377”</w:t>
+          <w:lang w:val="es-MX"/>
+        </w:rPr>
+        <w:t xml:space="preserve"> </w:t>
+      </w:r>
+      <w:proofErr w:type="spellStart"/>
+      <w:r>
+        <w:rPr>
+          <w:rFonts w:ascii="Consolas" w:hAnsi="Consolas"/>
+          <w:lang w:val="es-MX"/>
+        </w:rPr>
+        <w:t>swarm</w:t>
+      </w:r>
+      <w:proofErr w:type="spellEnd"/>
+      <w:r>
+        <w:rPr>
+          <w:rFonts w:ascii="Consolas" w:hAnsi="Consolas"/>
+          <w:lang w:val="es-MX"/>
+        </w:rPr>
+        <w:t xml:space="preserve"> </w:t>
+      </w:r>
+      <w:proofErr w:type="spellStart"/>
+      <w:r>
+        <w:rPr>
+          <w:rFonts w:ascii="Consolas" w:hAnsi="Consolas"/>
+          <w:lang w:val="es-MX"/>
+        </w:rPr>
+        <w:t>join</w:t>
+      </w:r>
+      <w:proofErr w:type="spellEnd"/>
+      <w:r>
+        <w:rPr>
+          <w:rFonts w:ascii="Consolas" w:hAnsi="Consolas"/>
+          <w:lang w:val="es-MX"/>
+        </w:rPr>
+        <w:t xml:space="preserve"> --</w:t>
+      </w:r>
+      <w:proofErr w:type="spellStart"/>
+      <w:r>
+        <w:rPr>
+          <w:rFonts w:ascii="Consolas" w:hAnsi="Consolas"/>
+          <w:lang w:val="es-MX"/>
+        </w:rPr>
+        <w:t>token</w:t>
+      </w:r>
+      <w:proofErr w:type="spellEnd"/>
+      <w:r>
+        <w:rPr>
+          <w:rFonts w:ascii="Consolas" w:hAnsi="Consolas"/>
+          <w:lang w:val="es-MX"/>
+        </w:rPr>
+        <w:t xml:space="preserve"> SWMTKN-1-0brt0fkapt8dv1b95e5wuei7z56s7qdotd91hl6hts3fzfllhm-e69nrpb68pp6tavgo76q6zsfu 192.168.99.101:2377”</w:t>
       </w:r>
     </w:p>
     <w:p>
       <w:pPr>
         <w:shd w:val="clear" w:color="auto" w:fill="D9D9D9" w:themeFill="background1" w:themeFillShade="D9"/>
         <w:spacing w:before="240" w:after="240" w:line="240" w:lineRule="auto"/>
-        <w:jc w:val="center"/>
-        <w:rPr>
-          <w:rFonts w:ascii="Consolas" w:hAnsi="Consolas"/>
-        </w:rPr>
-      </w:pPr>
-      <w:proofErr w:type="spellStart"/>
-      <w:r>
-        <w:rPr>
-          <w:rFonts w:ascii="Consolas" w:hAnsi="Consolas"/>
+        <w:rPr>
+          <w:rFonts w:ascii="Consolas" w:hAnsi="Consolas"/>
+          <w:lang w:val="es-MX"/>
+        </w:rPr>
+      </w:pPr>
+      <w:proofErr w:type="spellStart"/>
+      <w:r>
+        <w:rPr>
+          <w:rFonts w:ascii="Consolas" w:hAnsi="Consolas"/>
+          <w:lang w:val="es-MX"/>
         </w:rPr>
         <w:t>docker</w:t>
       </w:r>
@@ -962,6 +1452,7 @@
       <w:r>
         <w:rPr>
           <w:rFonts w:ascii="Consolas" w:hAnsi="Consolas"/>
+          <w:lang w:val="es-MX"/>
         </w:rPr>
         <w:t xml:space="preserve">-machine </w:t>
       </w:r>
@@ -969,6 +1460,7 @@
       <w:r>
         <w:rPr>
           <w:rFonts w:ascii="Consolas" w:hAnsi="Consolas"/>
+          <w:lang w:val="es-MX"/>
         </w:rPr>
         <w:t>ssh</w:t>
       </w:r>
@@ -976,25 +1468,15 @@
       <w:r>
         <w:rPr>
           <w:rFonts w:ascii="Consolas" w:hAnsi="Consolas"/>
-        </w:rPr>
-        <w:t xml:space="preserve"> worker</w:t>
-      </w:r>
-      <w:r>
-        <w:rPr>
-          <w:rFonts w:ascii="Consolas" w:hAnsi="Consolas"/>
-        </w:rPr>
-        <w:t>2</w:t>
-      </w:r>
-      <w:r>
-        <w:rPr>
-          <w:rFonts w:ascii="Consolas" w:hAnsi="Consolas"/>
-        </w:rPr>
-        <w:t xml:space="preserve"> “</w:t>
-      </w:r>
-      <w:proofErr w:type="spellStart"/>
-      <w:r>
-        <w:rPr>
-          <w:rFonts w:ascii="Consolas" w:hAnsi="Consolas"/>
+          <w:lang w:val="es-MX"/>
+        </w:rPr>
+        <w:t xml:space="preserve"> worker2 “</w:t>
+      </w:r>
+      <w:proofErr w:type="spellStart"/>
+      <w:r>
+        <w:rPr>
+          <w:rFonts w:ascii="Consolas" w:hAnsi="Consolas"/>
+          <w:lang w:val="es-MX"/>
         </w:rPr>
         <w:t>docker</w:t>
       </w:r>
@@ -1002,8 +1484,57 @@
       <w:r>
         <w:rPr>
           <w:rFonts w:ascii="Consolas" w:hAnsi="Consolas"/>
-        </w:rPr>
-        <w:t xml:space="preserve"> swarm join --token SWMTKN-1-3r663tf4r8zrxtfpj2g7icoq3nszud58go40g9tt9ake8hwmlb-712n2dlc6s8q8omqvua5b4d4y 192.168.99.101:2377”</w:t>
+          <w:lang w:val="es-MX"/>
+        </w:rPr>
+        <w:t xml:space="preserve"> </w:t>
+      </w:r>
+      <w:proofErr w:type="spellStart"/>
+      <w:r>
+        <w:rPr>
+          <w:rFonts w:ascii="Consolas" w:hAnsi="Consolas"/>
+          <w:lang w:val="es-MX"/>
+        </w:rPr>
+        <w:t>swarm</w:t>
+      </w:r>
+      <w:proofErr w:type="spellEnd"/>
+      <w:r>
+        <w:rPr>
+          <w:rFonts w:ascii="Consolas" w:hAnsi="Consolas"/>
+          <w:lang w:val="es-MX"/>
+        </w:rPr>
+        <w:t xml:space="preserve"> </w:t>
+      </w:r>
+      <w:proofErr w:type="spellStart"/>
+      <w:r>
+        <w:rPr>
+          <w:rFonts w:ascii="Consolas" w:hAnsi="Consolas"/>
+          <w:lang w:val="es-MX"/>
+        </w:rPr>
+        <w:t>join</w:t>
+      </w:r>
+      <w:proofErr w:type="spellEnd"/>
+      <w:r>
+        <w:rPr>
+          <w:rFonts w:ascii="Consolas" w:hAnsi="Consolas"/>
+          <w:lang w:val="es-MX"/>
+        </w:rPr>
+        <w:t xml:space="preserve"> --</w:t>
+      </w:r>
+      <w:proofErr w:type="spellStart"/>
+      <w:r>
+        <w:rPr>
+          <w:rFonts w:ascii="Consolas" w:hAnsi="Consolas"/>
+          <w:lang w:val="es-MX"/>
+        </w:rPr>
+        <w:t>token</w:t>
+      </w:r>
+      <w:proofErr w:type="spellEnd"/>
+      <w:r>
+        <w:rPr>
+          <w:rFonts w:ascii="Consolas" w:hAnsi="Consolas"/>
+          <w:lang w:val="es-MX"/>
+        </w:rPr>
+        <w:t xml:space="preserve"> SWMTKN-1-0brt0fkapt8dv1b95e5wuei7z56s7qdotd91hl6hts3fzfllhm-e69nrpb68pp6tavgo76q6zsfu 192.168.99.101:2377”</w:t>
       </w:r>
     </w:p>
     <w:p>
@@ -1093,13 +1624,11 @@
         <w:spacing w:before="240" w:after="240" w:line="240" w:lineRule="auto"/>
         <w:rPr>
           <w:rFonts w:ascii="Consolas" w:hAnsi="Consolas"/>
-          <w:lang w:val="es-MX"/>
-        </w:rPr>
-      </w:pPr>
-      <w:r>
-        <w:rPr>
-          <w:rFonts w:ascii="Consolas" w:hAnsi="Consolas"/>
-          <w:lang w:val="es-MX"/>
+        </w:rPr>
+      </w:pPr>
+      <w:r>
+        <w:rPr>
+          <w:rFonts w:ascii="Consolas" w:hAnsi="Consolas"/>
         </w:rPr>
         <w:t>export DOCKER_TLS_VERIFY="1"</w:t>
       </w:r>
@@ -1110,13 +1639,11 @@
         <w:spacing w:before="240" w:after="240" w:line="240" w:lineRule="auto"/>
         <w:rPr>
           <w:rFonts w:ascii="Consolas" w:hAnsi="Consolas"/>
-          <w:lang w:val="es-MX"/>
-        </w:rPr>
-      </w:pPr>
-      <w:r>
-        <w:rPr>
-          <w:rFonts w:ascii="Consolas" w:hAnsi="Consolas"/>
-          <w:lang w:val="es-MX"/>
+        </w:rPr>
+      </w:pPr>
+      <w:r>
+        <w:rPr>
+          <w:rFonts w:ascii="Consolas" w:hAnsi="Consolas"/>
         </w:rPr>
         <w:t>export DOCKER_HOST="</w:t>
       </w:r>
@@ -1124,7 +1651,6 @@
       <w:r>
         <w:rPr>
           <w:rFonts w:ascii="Consolas" w:hAnsi="Consolas"/>
-          <w:lang w:val="es-MX"/>
         </w:rPr>
         <w:t>tcp</w:t>
       </w:r>
@@ -1132,7 +1658,6 @@
       <w:r>
         <w:rPr>
           <w:rFonts w:ascii="Consolas" w:hAnsi="Consolas"/>
-          <w:lang w:val="es-MX"/>
         </w:rPr>
         <w:t>://192.168.99.101:2376"</w:t>
       </w:r>
@@ -1143,13 +1668,11 @@
         <w:spacing w:before="240" w:after="240" w:line="240" w:lineRule="auto"/>
         <w:rPr>
           <w:rFonts w:ascii="Consolas" w:hAnsi="Consolas"/>
-          <w:lang w:val="es-MX"/>
-        </w:rPr>
-      </w:pPr>
-      <w:r>
-        <w:rPr>
-          <w:rFonts w:ascii="Consolas" w:hAnsi="Consolas"/>
-          <w:lang w:val="es-MX"/>
+        </w:rPr>
+      </w:pPr>
+      <w:r>
+        <w:rPr>
+          <w:rFonts w:ascii="Consolas" w:hAnsi="Consolas"/>
         </w:rPr>
         <w:t>export DOCKER_CERT_PATH="C:\Users\usuario\.docker\machine\machines\manager1"</w:t>
       </w:r>
@@ -1160,13 +1683,11 @@
         <w:spacing w:before="240" w:after="240" w:line="240" w:lineRule="auto"/>
         <w:rPr>
           <w:rFonts w:ascii="Consolas" w:hAnsi="Consolas"/>
-          <w:lang w:val="es-MX"/>
-        </w:rPr>
-      </w:pPr>
-      <w:r>
-        <w:rPr>
-          <w:rFonts w:ascii="Consolas" w:hAnsi="Consolas"/>
-          <w:lang w:val="es-MX"/>
+        </w:rPr>
+      </w:pPr>
+      <w:r>
+        <w:rPr>
+          <w:rFonts w:ascii="Consolas" w:hAnsi="Consolas"/>
         </w:rPr>
         <w:t>export DOCKER_MACHINE_NAME="manager1"</w:t>
       </w:r>
@@ -1177,13 +1698,11 @@
         <w:spacing w:before="240" w:after="240" w:line="240" w:lineRule="auto"/>
         <w:rPr>
           <w:rFonts w:ascii="Consolas" w:hAnsi="Consolas"/>
-          <w:lang w:val="es-MX"/>
-        </w:rPr>
-      </w:pPr>
-      <w:r>
-        <w:rPr>
-          <w:rFonts w:ascii="Consolas" w:hAnsi="Consolas"/>
-          <w:lang w:val="es-MX"/>
+        </w:rPr>
+      </w:pPr>
+      <w:r>
+        <w:rPr>
+          <w:rFonts w:ascii="Consolas" w:hAnsi="Consolas"/>
         </w:rPr>
         <w:t>export COMPOSE_CONVERT_WINDOWS_PATHS="true"</w:t>
       </w:r>
@@ -1194,13 +1713,11 @@
         <w:spacing w:before="240" w:after="240" w:line="240" w:lineRule="auto"/>
         <w:rPr>
           <w:rFonts w:ascii="Consolas" w:hAnsi="Consolas"/>
-          <w:lang w:val="es-MX"/>
-        </w:rPr>
-      </w:pPr>
-      <w:r>
-        <w:rPr>
-          <w:rFonts w:ascii="Consolas" w:hAnsi="Consolas"/>
-          <w:lang w:val="es-MX"/>
+        </w:rPr>
+      </w:pPr>
+      <w:r>
+        <w:rPr>
+          <w:rFonts w:ascii="Consolas" w:hAnsi="Consolas"/>
         </w:rPr>
         <w:t># Run this command to configure your shell:</w:t>
       </w:r>
@@ -1211,13 +1728,11 @@
         <w:spacing w:before="240" w:after="240" w:line="240" w:lineRule="auto"/>
         <w:rPr>
           <w:rFonts w:ascii="Consolas" w:hAnsi="Consolas"/>
-          <w:lang w:val="es-MX"/>
-        </w:rPr>
-      </w:pPr>
-      <w:r>
-        <w:rPr>
-          <w:rFonts w:ascii="Consolas" w:hAnsi="Consolas"/>
-          <w:lang w:val="es-MX"/>
+        </w:rPr>
+      </w:pPr>
+      <w:r>
+        <w:rPr>
+          <w:rFonts w:ascii="Consolas" w:hAnsi="Consolas"/>
         </w:rPr>
         <w:t xml:space="preserve"># </w:t>
       </w:r>
@@ -1225,7 +1740,6 @@
       <w:r>
         <w:rPr>
           <w:rFonts w:ascii="Consolas" w:hAnsi="Consolas"/>
-          <w:lang w:val="es-MX"/>
         </w:rPr>
         <w:t>eval</w:t>
       </w:r>
@@ -1233,7 +1747,6 @@
       <w:r>
         <w:rPr>
           <w:rFonts w:ascii="Consolas" w:hAnsi="Consolas"/>
-          <w:lang w:val="es-MX"/>
         </w:rPr>
         <w:t xml:space="preserve"> $("C:\Program Files\Docker Toolbox\docker-machine.exe" </w:t>
       </w:r>
@@ -1241,7 +1754,6 @@
       <w:r>
         <w:rPr>
           <w:rFonts w:ascii="Consolas" w:hAnsi="Consolas"/>
-          <w:lang w:val="es-MX"/>
         </w:rPr>
         <w:t>env</w:t>
       </w:r>
@@ -1249,7 +1761,6 @@
       <w:r>
         <w:rPr>
           <w:rFonts w:ascii="Consolas" w:hAnsi="Consolas"/>
-          <w:lang w:val="es-MX"/>
         </w:rPr>
         <w:t xml:space="preserve"> manager1)</w:t>
       </w:r>
@@ -1270,7 +1781,19 @@
         <w:rPr>
           <w:lang w:val="es-MX"/>
         </w:rPr>
-        <w:t>Ejecutar que se muestra en el paso 8:</w:t>
+        <w:t xml:space="preserve">Ejecutar </w:t>
+      </w:r>
+      <w:r>
+        <w:rPr>
+          <w:lang w:val="es-MX"/>
+        </w:rPr>
+        <w:t xml:space="preserve">el comando </w:t>
+      </w:r>
+      <w:r>
+        <w:rPr>
+          <w:lang w:val="es-MX"/>
+        </w:rPr>
+        <w:t>que se muestra en el paso 8:</w:t>
       </w:r>
     </w:p>
     <w:p>
@@ -1280,14 +1803,12 @@
         <w:jc w:val="center"/>
         <w:rPr>
           <w:rFonts w:ascii="Consolas" w:hAnsi="Consolas"/>
-          <w:lang w:val="es-MX"/>
-        </w:rPr>
-      </w:pPr>
-      <w:proofErr w:type="spellStart"/>
-      <w:r>
-        <w:rPr>
-          <w:rFonts w:ascii="Consolas" w:hAnsi="Consolas"/>
-          <w:lang w:val="es-MX"/>
+        </w:rPr>
+      </w:pPr>
+      <w:proofErr w:type="spellStart"/>
+      <w:r>
+        <w:rPr>
+          <w:rFonts w:ascii="Consolas" w:hAnsi="Consolas"/>
         </w:rPr>
         <w:lastRenderedPageBreak/>
         <w:t>eval</w:t>
@@ -1296,7 +1817,6 @@
       <w:r>
         <w:rPr>
           <w:rFonts w:ascii="Consolas" w:hAnsi="Consolas"/>
-          <w:lang w:val="es-MX"/>
         </w:rPr>
         <w:t xml:space="preserve"> $("C:\Program Files\Docker Toolbox\docker-machine.exe" </w:t>
       </w:r>
@@ -1304,7 +1824,6 @@
       <w:r>
         <w:rPr>
           <w:rFonts w:ascii="Consolas" w:hAnsi="Consolas"/>
-          <w:lang w:val="es-MX"/>
         </w:rPr>
         <w:t>env</w:t>
       </w:r>
@@ -1312,9 +1831,160 @@
       <w:r>
         <w:rPr>
           <w:rFonts w:ascii="Consolas" w:hAnsi="Consolas"/>
-          <w:lang w:val="es-MX"/>
         </w:rPr>
         <w:t xml:space="preserve"> manager1)</w:t>
+      </w:r>
+    </w:p>
+    <w:p>
+      <w:pPr>
+        <w:pStyle w:val="Prrafodelista"/>
+        <w:numPr>
+          <w:ilvl w:val="0"/>
+          <w:numId w:val="2"/>
+        </w:numPr>
+        <w:spacing w:before="240" w:after="240" w:line="240" w:lineRule="auto"/>
+        <w:rPr>
+          <w:lang w:val="es-MX"/>
+        </w:rPr>
+      </w:pPr>
+      <w:r>
+        <w:rPr>
+          <w:lang w:val="es-MX"/>
+        </w:rPr>
+        <w:t xml:space="preserve">Para verificar como está creado y organizado los managers y los </w:t>
+      </w:r>
+      <w:proofErr w:type="spellStart"/>
+      <w:r>
+        <w:rPr>
+          <w:lang w:val="es-MX"/>
+        </w:rPr>
+        <w:t>workers</w:t>
+      </w:r>
+      <w:proofErr w:type="spellEnd"/>
+      <w:r>
+        <w:rPr>
+          <w:lang w:val="es-MX"/>
+        </w:rPr>
+        <w:t>, ejecutar el siguiente comando:</w:t>
+      </w:r>
+    </w:p>
+    <w:p>
+      <w:pPr>
+        <w:shd w:val="clear" w:color="auto" w:fill="D9D9D9" w:themeFill="background1" w:themeFillShade="D9"/>
+        <w:spacing w:before="240" w:after="240" w:line="240" w:lineRule="auto"/>
+        <w:jc w:val="center"/>
+        <w:rPr>
+          <w:rFonts w:ascii="Consolas" w:hAnsi="Consolas"/>
+          <w:lang w:val="es-MX"/>
+        </w:rPr>
+      </w:pPr>
+      <w:proofErr w:type="spellStart"/>
+      <w:r>
+        <w:rPr>
+          <w:rFonts w:ascii="Consolas" w:hAnsi="Consolas"/>
+          <w:lang w:val="es-MX"/>
+        </w:rPr>
+        <w:t>docker</w:t>
+      </w:r>
+      <w:proofErr w:type="spellEnd"/>
+      <w:r>
+        <w:rPr>
+          <w:rFonts w:ascii="Consolas" w:hAnsi="Consolas"/>
+          <w:lang w:val="es-MX"/>
+        </w:rPr>
+        <w:t xml:space="preserve"> </w:t>
+      </w:r>
+      <w:proofErr w:type="spellStart"/>
+      <w:r>
+        <w:rPr>
+          <w:rFonts w:ascii="Consolas" w:hAnsi="Consolas"/>
+          <w:lang w:val="es-MX"/>
+        </w:rPr>
+        <w:t>node</w:t>
+      </w:r>
+      <w:proofErr w:type="spellEnd"/>
+      <w:r>
+        <w:rPr>
+          <w:rFonts w:ascii="Consolas" w:hAnsi="Consolas"/>
+          <w:lang w:val="es-MX"/>
+        </w:rPr>
+        <w:t xml:space="preserve"> </w:t>
+      </w:r>
+      <w:proofErr w:type="spellStart"/>
+      <w:r>
+        <w:rPr>
+          <w:rFonts w:ascii="Consolas" w:hAnsi="Consolas"/>
+          <w:lang w:val="es-MX"/>
+        </w:rPr>
+        <w:t>ls</w:t>
+      </w:r>
+      <w:proofErr w:type="spellEnd"/>
+    </w:p>
+    <w:p>
+      <w:pPr>
+        <w:pStyle w:val="Prrafodelista"/>
+        <w:numPr>
+          <w:ilvl w:val="0"/>
+          <w:numId w:val="2"/>
+        </w:numPr>
+        <w:spacing w:before="240" w:after="240" w:line="240" w:lineRule="auto"/>
+        <w:rPr>
+          <w:lang w:val="es-MX"/>
+        </w:rPr>
+      </w:pPr>
+      <w:r>
+        <w:rPr>
+          <w:lang w:val="es-MX"/>
+        </w:rPr>
+        <w:t>Se debe mostrar la siguiente información:</w:t>
+      </w:r>
+    </w:p>
+    <w:p>
+      <w:pPr>
+        <w:spacing w:before="240" w:after="240" w:line="240" w:lineRule="auto"/>
+        <w:rPr>
+          <w:lang w:val="es-MX"/>
+        </w:rPr>
+      </w:pPr>
+      <w:r>
+        <w:rPr>
+          <w:noProof/>
+        </w:rPr>
+        <w:drawing>
+          <wp:inline distT="0" distB="0" distL="0" distR="0" wp14:anchorId="2092E93B" wp14:editId="3F0A37B4">
+            <wp:extent cx="5612130" cy="603885"/>
+            <wp:effectExtent l="0" t="0" r="7620" b="5715"/>
+            <wp:docPr id="2" name="Imagen 2"/>
+            <wp:cNvGraphicFramePr>
+              <a:graphicFrameLocks xmlns:a="http://schemas.openxmlformats.org/drawingml/2006/main" noChangeAspect="1"/>
+            </wp:cNvGraphicFramePr>
+            <a:graphic xmlns:a="http://schemas.openxmlformats.org/drawingml/2006/main">
+              <a:graphicData uri="http://schemas.openxmlformats.org/drawingml/2006/picture">
+                <pic:pic xmlns:pic="http://schemas.openxmlformats.org/drawingml/2006/picture">
+                  <pic:nvPicPr>
+                    <pic:cNvPr id="1" name=""/>
+                    <pic:cNvPicPr/>
+                  </pic:nvPicPr>
+                  <pic:blipFill>
+                    <a:blip r:embed="rId8"/>
+                    <a:stretch>
+                      <a:fillRect/>
+                    </a:stretch>
+                  </pic:blipFill>
+                  <pic:spPr>
+                    <a:xfrm>
+                      <a:off x="0" y="0"/>
+                      <a:ext cx="5612130" cy="603885"/>
+                    </a:xfrm>
+                    <a:prstGeom prst="rect">
+                      <a:avLst/>
+                    </a:prstGeom>
+                  </pic:spPr>
+                </pic:pic>
+              </a:graphicData>
+            </a:graphic>
+          </wp:inline>
+        </w:drawing>
       </w:r>
     </w:p>
     <w:p>
@@ -1328,6 +1998,7 @@
           <w:lang w:val="es-MX"/>
         </w:rPr>
       </w:pPr>
+      <w:bookmarkStart w:id="2" w:name="_Toc17060730"/>
       <w:proofErr w:type="spellStart"/>
       <w:r>
         <w:rPr>
@@ -1363,6 +2034,7 @@
         </w:rPr>
         <w:t>Swarn</w:t>
       </w:r>
+      <w:bookmarkEnd w:id="2"/>
       <w:proofErr w:type="spellEnd"/>
     </w:p>
     <w:p>
@@ -1416,12 +2088,12 @@
       </w:pPr>
       <w:r>
         <w:rPr>
-          <w:noProof/>
+          <w:lang w:val="es-MX"/>
         </w:rPr>
         <w:drawing>
-          <wp:inline distT="0" distB="0" distL="0" distR="0" wp14:anchorId="1CDC3FBF" wp14:editId="5FAD9261">
-            <wp:extent cx="2514600" cy="2343150"/>
-            <wp:effectExtent l="0" t="0" r="0" b="0"/>
+          <wp:inline distT="0" distB="0" distL="0" distR="0" wp14:anchorId="16C1A7D5" wp14:editId="4C91FFC8">
+            <wp:extent cx="2562583" cy="2562583"/>
+            <wp:effectExtent l="19050" t="19050" r="28575" b="28575"/>
             <wp:docPr id="1" name="Imagen 1"/>
             <wp:cNvGraphicFramePr>
               <a:graphicFrameLocks xmlns:a="http://schemas.openxmlformats.org/drawingml/2006/main" noChangeAspect="1"/>
@@ -1434,7 +2106,7 @@
                     <pic:cNvPicPr/>
                   </pic:nvPicPr>
                   <pic:blipFill>
-                    <a:blip r:embed="rId6"/>
+                    <a:blip r:embed="rId9"/>
                     <a:stretch>
                       <a:fillRect/>
                     </a:stretch>
@@ -1442,7 +2114,277 @@
                   <pic:spPr>
                     <a:xfrm>
                       <a:off x="0" y="0"/>
-                      <a:ext cx="2514600" cy="2343150"/>
+                      <a:ext cx="2562583" cy="2562583"/>
+                    </a:xfrm>
+                    <a:prstGeom prst="rect">
+                      <a:avLst/>
+                    </a:prstGeom>
+                    <a:ln w="3175">
+                      <a:solidFill>
+                        <a:schemeClr val="tx1"/>
+                      </a:solidFill>
+                    </a:ln>
+                  </pic:spPr>
+                </pic:pic>
+              </a:graphicData>
+            </a:graphic>
+          </wp:inline>
+        </w:drawing>
+      </w:r>
+      <w:bookmarkStart w:id="3" w:name="_GoBack"/>
+      <w:bookmarkEnd w:id="3"/>
+    </w:p>
+    <w:p>
+      <w:pPr>
+        <w:pStyle w:val="Prrafodelista"/>
+        <w:numPr>
+          <w:ilvl w:val="0"/>
+          <w:numId w:val="3"/>
+        </w:numPr>
+        <w:spacing w:before="240" w:after="240" w:line="240" w:lineRule="auto"/>
+        <w:rPr>
+          <w:lang w:val="es-MX"/>
+        </w:rPr>
+      </w:pPr>
+      <w:r>
+        <w:rPr>
+          <w:lang w:val="es-MX"/>
+        </w:rPr>
+        <w:t>Ejecutar el siguiente comando:</w:t>
+      </w:r>
+    </w:p>
+    <w:p>
+      <w:pPr>
+        <w:shd w:val="clear" w:color="auto" w:fill="D9D9D9" w:themeFill="background1" w:themeFillShade="D9"/>
+        <w:spacing w:before="240" w:after="240" w:line="240" w:lineRule="auto"/>
+        <w:jc w:val="center"/>
+        <w:rPr>
+          <w:rFonts w:ascii="Consolas" w:hAnsi="Consolas"/>
+        </w:rPr>
+      </w:pPr>
+      <w:proofErr w:type="spellStart"/>
+      <w:r>
+        <w:rPr>
+          <w:rFonts w:ascii="Consolas" w:hAnsi="Consolas"/>
+        </w:rPr>
+        <w:t>docker</w:t>
+      </w:r>
+      <w:proofErr w:type="spellEnd"/>
+      <w:r>
+        <w:rPr>
+          <w:rFonts w:ascii="Consolas" w:hAnsi="Consolas"/>
+        </w:rPr>
+        <w:t xml:space="preserve"> stack deploy -c </w:t>
+      </w:r>
+      <w:proofErr w:type="spellStart"/>
+      <w:r>
+        <w:rPr>
+          <w:rFonts w:ascii="Consolas" w:hAnsi="Consolas"/>
+        </w:rPr>
+        <w:t>docker</w:t>
+      </w:r>
+      <w:proofErr w:type="spellEnd"/>
+      <w:r>
+        <w:rPr>
+          <w:rFonts w:ascii="Consolas" w:hAnsi="Consolas"/>
+        </w:rPr>
+        <w:t>-compose-</w:t>
+      </w:r>
+      <w:proofErr w:type="spellStart"/>
+      <w:r>
+        <w:rPr>
+          <w:rFonts w:ascii="Consolas" w:hAnsi="Consolas"/>
+        </w:rPr>
+        <w:t>swarn.yml</w:t>
+      </w:r>
+      <w:proofErr w:type="spellEnd"/>
+      <w:r>
+        <w:rPr>
+          <w:rFonts w:ascii="Consolas" w:hAnsi="Consolas"/>
+        </w:rPr>
+        <w:t xml:space="preserve"> </w:t>
+      </w:r>
+      <w:proofErr w:type="spellStart"/>
+      <w:r>
+        <w:rPr>
+          <w:rFonts w:ascii="Consolas" w:hAnsi="Consolas"/>
+        </w:rPr>
+        <w:t>pruebacluster</w:t>
+      </w:r>
+      <w:proofErr w:type="spellEnd"/>
+    </w:p>
+    <w:p>
+      <w:pPr>
+        <w:pStyle w:val="Prrafodelista"/>
+        <w:numPr>
+          <w:ilvl w:val="0"/>
+          <w:numId w:val="3"/>
+        </w:numPr>
+        <w:spacing w:before="240" w:after="240" w:line="240" w:lineRule="auto"/>
+        <w:rPr>
+          <w:lang w:val="es-MX"/>
+        </w:rPr>
+      </w:pPr>
+      <w:r>
+        <w:rPr>
+          <w:lang w:val="es-MX"/>
+        </w:rPr>
+        <w:t xml:space="preserve">Si se desea ver el progreso del despliegue, ejecutar el </w:t>
+      </w:r>
+      <w:proofErr w:type="spellStart"/>
+      <w:r>
+        <w:rPr>
+          <w:lang w:val="es-MX"/>
+        </w:rPr>
+        <w:t>siguinte</w:t>
+      </w:r>
+      <w:proofErr w:type="spellEnd"/>
+      <w:r>
+        <w:rPr>
+          <w:lang w:val="es-MX"/>
+        </w:rPr>
+        <w:t xml:space="preserve"> </w:t>
+      </w:r>
+      <w:proofErr w:type="spellStart"/>
+      <w:r>
+        <w:rPr>
+          <w:lang w:val="es-MX"/>
+        </w:rPr>
+        <w:t>comado</w:t>
+      </w:r>
+      <w:proofErr w:type="spellEnd"/>
+      <w:r>
+        <w:rPr>
+          <w:lang w:val="es-MX"/>
+        </w:rPr>
+        <w:t>:</w:t>
+      </w:r>
+    </w:p>
+    <w:p>
+      <w:pPr>
+        <w:shd w:val="clear" w:color="auto" w:fill="D9D9D9" w:themeFill="background1" w:themeFillShade="D9"/>
+        <w:spacing w:before="240" w:after="240" w:line="240" w:lineRule="auto"/>
+        <w:jc w:val="center"/>
+        <w:rPr>
+          <w:rFonts w:ascii="Consolas" w:hAnsi="Consolas"/>
+          <w:lang w:val="es-MX"/>
+        </w:rPr>
+      </w:pPr>
+      <w:proofErr w:type="spellStart"/>
+      <w:r>
+        <w:rPr>
+          <w:rFonts w:ascii="Consolas" w:hAnsi="Consolas"/>
+          <w:lang w:val="es-MX"/>
+        </w:rPr>
+        <w:t>docker</w:t>
+      </w:r>
+      <w:proofErr w:type="spellEnd"/>
+      <w:r>
+        <w:rPr>
+          <w:rFonts w:ascii="Consolas" w:hAnsi="Consolas"/>
+          <w:lang w:val="es-MX"/>
+        </w:rPr>
+        <w:t xml:space="preserve"> </w:t>
+      </w:r>
+      <w:proofErr w:type="spellStart"/>
+      <w:r>
+        <w:rPr>
+          <w:rFonts w:ascii="Consolas" w:hAnsi="Consolas"/>
+          <w:lang w:val="es-MX"/>
+        </w:rPr>
+        <w:t>stack</w:t>
+      </w:r>
+      <w:proofErr w:type="spellEnd"/>
+      <w:r>
+        <w:rPr>
+          <w:rFonts w:ascii="Consolas" w:hAnsi="Consolas"/>
+          <w:lang w:val="es-MX"/>
+        </w:rPr>
+        <w:t xml:space="preserve"> </w:t>
+      </w:r>
+      <w:proofErr w:type="spellStart"/>
+      <w:r>
+        <w:rPr>
+          <w:rFonts w:ascii="Consolas" w:hAnsi="Consolas"/>
+          <w:lang w:val="es-MX"/>
+        </w:rPr>
+        <w:t>ps</w:t>
+      </w:r>
+      <w:proofErr w:type="spellEnd"/>
+      <w:r>
+        <w:rPr>
+          <w:rFonts w:ascii="Consolas" w:hAnsi="Consolas"/>
+          <w:lang w:val="es-MX"/>
+        </w:rPr>
+        <w:t xml:space="preserve"> </w:t>
+      </w:r>
+      <w:proofErr w:type="spellStart"/>
+      <w:r>
+        <w:rPr>
+          <w:rFonts w:ascii="Consolas" w:hAnsi="Consolas"/>
+          <w:lang w:val="es-MX"/>
+        </w:rPr>
+        <w:t>pruebacluster</w:t>
+      </w:r>
+      <w:proofErr w:type="spellEnd"/>
+    </w:p>
+    <w:p>
+      <w:pPr>
+        <w:spacing w:before="240" w:after="240" w:line="240" w:lineRule="auto"/>
+        <w:rPr>
+          <w:lang w:val="es-MX"/>
+        </w:rPr>
+      </w:pPr>
+      <w:r>
+        <w:rPr>
+          <w:lang w:val="es-MX"/>
+        </w:rPr>
+        <w:t>se de</w:t>
+      </w:r>
+      <w:r>
+        <w:rPr>
+          <w:lang w:val="es-MX"/>
+        </w:rPr>
+        <w:t>be mostrar la siguiente salida en consola:</w:t>
+      </w:r>
+    </w:p>
+    <w:p>
+      <w:pPr>
+        <w:spacing w:before="240" w:after="240" w:line="240" w:lineRule="auto"/>
+        <w:rPr>
+          <w:lang w:val="es-MX"/>
+        </w:rPr>
+      </w:pPr>
+      <w:r>
+        <w:rPr>
+          <w:noProof/>
+        </w:rPr>
+        <w:lastRenderedPageBreak/>
+        <w:drawing>
+          <wp:inline distT="0" distB="0" distL="0" distR="0" wp14:anchorId="567040A3" wp14:editId="3C68930B">
+            <wp:extent cx="5612130" cy="1969135"/>
+            <wp:effectExtent l="0" t="0" r="7620" b="0"/>
+            <wp:docPr id="3" name="Imagen 3"/>
+            <wp:cNvGraphicFramePr>
+              <a:graphicFrameLocks xmlns:a="http://schemas.openxmlformats.org/drawingml/2006/main" noChangeAspect="1"/>
+            </wp:cNvGraphicFramePr>
+            <a:graphic xmlns:a="http://schemas.openxmlformats.org/drawingml/2006/main">
+              <a:graphicData uri="http://schemas.openxmlformats.org/drawingml/2006/picture">
+                <pic:pic xmlns:pic="http://schemas.openxmlformats.org/drawingml/2006/picture">
+                  <pic:nvPicPr>
+                    <pic:cNvPr id="1" name=""/>
+                    <pic:cNvPicPr/>
+                  </pic:nvPicPr>
+                  <pic:blipFill>
+                    <a:blip r:embed="rId10"/>
+                    <a:stretch>
+                      <a:fillRect/>
+                    </a:stretch>
+                  </pic:blipFill>
+                  <pic:spPr>
+                    <a:xfrm>
+                      <a:off x="0" y="0"/>
+                      <a:ext cx="5612130" cy="1969135"/>
                     </a:xfrm>
                     <a:prstGeom prst="rect">
                       <a:avLst/>
@@ -1471,7 +2413,7 @@
         <w:rPr>
           <w:lang w:val="es-MX"/>
         </w:rPr>
-        <w:t>Ejecutar el siguiente comando:</w:t>
+        <w:t>Para ver donde se está ejecutando los servicios, ejecutar el comando:</w:t>
       </w:r>
     </w:p>
     <w:p>
@@ -1481,12 +2423,14 @@
         <w:jc w:val="center"/>
         <w:rPr>
           <w:rFonts w:ascii="Consolas" w:hAnsi="Consolas"/>
-        </w:rPr>
-      </w:pPr>
-      <w:proofErr w:type="spellStart"/>
-      <w:r>
-        <w:rPr>
-          <w:rFonts w:ascii="Consolas" w:hAnsi="Consolas"/>
+          <w:lang w:val="es-MX"/>
+        </w:rPr>
+      </w:pPr>
+      <w:proofErr w:type="spellStart"/>
+      <w:r>
+        <w:rPr>
+          <w:rFonts w:ascii="Consolas" w:hAnsi="Consolas"/>
+          <w:lang w:val="es-MX"/>
         </w:rPr>
         <w:t>docker</w:t>
       </w:r>
@@ -1494,13 +2438,74 @@
       <w:r>
         <w:rPr>
           <w:rFonts w:ascii="Consolas" w:hAnsi="Consolas"/>
-        </w:rPr>
-        <w:t xml:space="preserve"> stack deploy –c </w:t>
-      </w:r>
-      <w:proofErr w:type="spellStart"/>
-      <w:r>
-        <w:rPr>
-          <w:rFonts w:ascii="Consolas" w:hAnsi="Consolas"/>
+          <w:lang w:val="es-MX"/>
+        </w:rPr>
+        <w:t xml:space="preserve"> </w:t>
+      </w:r>
+      <w:proofErr w:type="spellStart"/>
+      <w:r>
+        <w:rPr>
+          <w:rFonts w:ascii="Consolas" w:hAnsi="Consolas"/>
+          <w:lang w:val="es-MX"/>
+        </w:rPr>
+        <w:t>service</w:t>
+      </w:r>
+      <w:proofErr w:type="spellEnd"/>
+      <w:r>
+        <w:rPr>
+          <w:rFonts w:ascii="Consolas" w:hAnsi="Consolas"/>
+          <w:lang w:val="es-MX"/>
+        </w:rPr>
+        <w:t xml:space="preserve"> </w:t>
+      </w:r>
+      <w:proofErr w:type="spellStart"/>
+      <w:r>
+        <w:rPr>
+          <w:rFonts w:ascii="Consolas" w:hAnsi="Consolas"/>
+          <w:lang w:val="es-MX"/>
+        </w:rPr>
+        <w:t>ps</w:t>
+      </w:r>
+      <w:proofErr w:type="spellEnd"/>
+      <w:r>
+        <w:rPr>
+          <w:rFonts w:ascii="Consolas" w:hAnsi="Consolas"/>
+          <w:lang w:val="es-MX"/>
+        </w:rPr>
+        <w:t xml:space="preserve"> </w:t>
+      </w:r>
+      <w:proofErr w:type="spellStart"/>
+      <w:r>
+        <w:rPr>
+          <w:rFonts w:ascii="Consolas" w:hAnsi="Consolas"/>
+          <w:lang w:val="es-MX"/>
+        </w:rPr>
+        <w:t>pruebacluster</w:t>
+      </w:r>
+      <w:r>
+        <w:rPr>
+          <w:rFonts w:ascii="Consolas" w:hAnsi="Consolas"/>
+          <w:lang w:val="es-MX"/>
+        </w:rPr>
+        <w:t>_mysql_server</w:t>
+      </w:r>
+      <w:proofErr w:type="spellEnd"/>
+    </w:p>
+    <w:p>
+      <w:pPr>
+        <w:shd w:val="clear" w:color="auto" w:fill="D9D9D9" w:themeFill="background1" w:themeFillShade="D9"/>
+        <w:spacing w:before="240" w:after="240" w:line="240" w:lineRule="auto"/>
+        <w:jc w:val="center"/>
+        <w:rPr>
+          <w:rFonts w:ascii="Consolas" w:hAnsi="Consolas"/>
+          <w:lang w:val="es-MX"/>
+        </w:rPr>
+      </w:pPr>
+      <w:proofErr w:type="spellStart"/>
+      <w:r>
+        <w:rPr>
+          <w:rFonts w:ascii="Consolas" w:hAnsi="Consolas"/>
+          <w:lang w:val="es-MX"/>
         </w:rPr>
         <w:t>docker</w:t>
       </w:r>
@@ -1508,20 +2513,7 @@
       <w:r>
         <w:rPr>
           <w:rFonts w:ascii="Consolas" w:hAnsi="Consolas"/>
-        </w:rPr>
-        <w:t>-compose-</w:t>
-      </w:r>
-      <w:proofErr w:type="spellStart"/>
-      <w:r>
-        <w:rPr>
-          <w:rFonts w:ascii="Consolas" w:hAnsi="Consolas"/>
-        </w:rPr>
-        <w:t>swarn.yml</w:t>
-      </w:r>
-      <w:proofErr w:type="spellEnd"/>
-      <w:r>
-        <w:rPr>
-          <w:rFonts w:ascii="Consolas" w:hAnsi="Consolas"/>
+          <w:lang w:val="es-MX"/>
         </w:rPr>
         <w:t xml:space="preserve"> </w:t>
       </w:r>
@@ -1529,39 +2521,14 @@
       <w:r>
         <w:rPr>
           <w:rFonts w:ascii="Consolas" w:hAnsi="Consolas"/>
-        </w:rPr>
-        <w:t>prueba_cluster</w:t>
-      </w:r>
-      <w:proofErr w:type="spellEnd"/>
-    </w:p>
-    <w:p>
-      <w:pPr>
-        <w:pStyle w:val="Prrafodelista"/>
-        <w:numPr>
-          <w:ilvl w:val="0"/>
-          <w:numId w:val="3"/>
-        </w:numPr>
-        <w:spacing w:before="240" w:after="240" w:line="240" w:lineRule="auto"/>
-        <w:rPr>
-          <w:lang w:val="es-MX"/>
-        </w:rPr>
-      </w:pPr>
-      <w:r>
-        <w:rPr>
-          <w:lang w:val="es-MX"/>
-        </w:rPr>
-        <w:t xml:space="preserve">Si se desea ver el progreso del despliegue, ejecutar el </w:t>
-      </w:r>
-      <w:proofErr w:type="spellStart"/>
-      <w:r>
-        <w:rPr>
-          <w:lang w:val="es-MX"/>
-        </w:rPr>
-        <w:t>siguinte</w:t>
-      </w:r>
-      <w:proofErr w:type="spellEnd"/>
-      <w:r>
-        <w:rPr>
+          <w:lang w:val="es-MX"/>
+        </w:rPr>
+        <w:t>service</w:t>
+      </w:r>
+      <w:proofErr w:type="spellEnd"/>
+      <w:r>
+        <w:rPr>
+          <w:rFonts w:ascii="Consolas" w:hAnsi="Consolas"/>
           <w:lang w:val="es-MX"/>
         </w:rPr>
         <w:t xml:space="preserve"> </w:t>
@@ -1569,17 +2536,35 @@
       <w:proofErr w:type="spellStart"/>
       <w:r>
         <w:rPr>
-          <w:lang w:val="es-MX"/>
-        </w:rPr>
-        <w:t>comado</w:t>
-      </w:r>
-      <w:proofErr w:type="spellEnd"/>
-      <w:r>
-        <w:rPr>
-          <w:lang w:val="es-MX"/>
-        </w:rPr>
-        <w:t>:</w:t>
-      </w:r>
+          <w:rFonts w:ascii="Consolas" w:hAnsi="Consolas"/>
+          <w:lang w:val="es-MX"/>
+        </w:rPr>
+        <w:t>ps</w:t>
+      </w:r>
+      <w:proofErr w:type="spellEnd"/>
+      <w:r>
+        <w:rPr>
+          <w:rFonts w:ascii="Consolas" w:hAnsi="Consolas"/>
+          <w:lang w:val="es-MX"/>
+        </w:rPr>
+        <w:t xml:space="preserve"> </w:t>
+      </w:r>
+      <w:proofErr w:type="spellStart"/>
+      <w:r>
+        <w:rPr>
+          <w:rFonts w:ascii="Consolas" w:hAnsi="Consolas"/>
+          <w:lang w:val="es-MX"/>
+        </w:rPr>
+        <w:t>pruebacluster</w:t>
+      </w:r>
+      <w:r>
+        <w:rPr>
+          <w:rFonts w:ascii="Consolas" w:hAnsi="Consolas"/>
+          <w:lang w:val="es-MX"/>
+        </w:rPr>
+        <w:t>_apipersona</w:t>
+      </w:r>
+      <w:proofErr w:type="spellEnd"/>
     </w:p>
     <w:p>
       <w:pPr>
@@ -1588,12 +2573,14 @@
         <w:jc w:val="center"/>
         <w:rPr>
           <w:rFonts w:ascii="Consolas" w:hAnsi="Consolas"/>
-        </w:rPr>
-      </w:pPr>
-      <w:proofErr w:type="spellStart"/>
-      <w:r>
-        <w:rPr>
-          <w:rFonts w:ascii="Consolas" w:hAnsi="Consolas"/>
+          <w:lang w:val="es-MX"/>
+        </w:rPr>
+      </w:pPr>
+      <w:proofErr w:type="spellStart"/>
+      <w:r>
+        <w:rPr>
+          <w:rFonts w:ascii="Consolas" w:hAnsi="Consolas"/>
+          <w:lang w:val="es-MX"/>
         </w:rPr>
         <w:t>docker</w:t>
       </w:r>
@@ -1601,6 +2588,7 @@
       <w:r>
         <w:rPr>
           <w:rFonts w:ascii="Consolas" w:hAnsi="Consolas"/>
+          <w:lang w:val="es-MX"/>
         </w:rPr>
         <w:t xml:space="preserve"> </w:t>
       </w:r>
@@ -1608,13 +2596,15 @@
       <w:r>
         <w:rPr>
           <w:rFonts w:ascii="Consolas" w:hAnsi="Consolas"/>
-        </w:rPr>
-        <w:t>stack</w:t>
-      </w:r>
-      <w:proofErr w:type="spellEnd"/>
-      <w:r>
-        <w:rPr>
-          <w:rFonts w:ascii="Consolas" w:hAnsi="Consolas"/>
+          <w:lang w:val="es-MX"/>
+        </w:rPr>
+        <w:t>service</w:t>
+      </w:r>
+      <w:proofErr w:type="spellEnd"/>
+      <w:r>
+        <w:rPr>
+          <w:rFonts w:ascii="Consolas" w:hAnsi="Consolas"/>
+          <w:lang w:val="es-MX"/>
         </w:rPr>
         <w:t xml:space="preserve"> </w:t>
       </w:r>
@@ -1622,6 +2612,7 @@
       <w:r>
         <w:rPr>
           <w:rFonts w:ascii="Consolas" w:hAnsi="Consolas"/>
+          <w:lang w:val="es-MX"/>
         </w:rPr>
         <w:t>ps</w:t>
       </w:r>
@@ -1629,6 +2620,7 @@
       <w:r>
         <w:rPr>
           <w:rFonts w:ascii="Consolas" w:hAnsi="Consolas"/>
+          <w:lang w:val="es-MX"/>
         </w:rPr>
         <w:t xml:space="preserve"> </w:t>
       </w:r>
@@ -1636,29 +2628,18 @@
       <w:r>
         <w:rPr>
           <w:rFonts w:ascii="Consolas" w:hAnsi="Consolas"/>
-        </w:rPr>
-        <w:t>prueba_cluster</w:t>
-      </w:r>
-      <w:proofErr w:type="spellEnd"/>
-    </w:p>
-    <w:p>
-      <w:pPr>
-        <w:pStyle w:val="Prrafodelista"/>
-        <w:numPr>
-          <w:ilvl w:val="0"/>
-          <w:numId w:val="3"/>
-        </w:numPr>
-        <w:spacing w:before="240" w:after="240" w:line="240" w:lineRule="auto"/>
-        <w:rPr>
-          <w:lang w:val="es-MX"/>
-        </w:rPr>
-      </w:pPr>
-      <w:r>
-        <w:rPr>
-          <w:lang w:val="es-MX"/>
-        </w:rPr>
-        <w:t>Para ver donde se está ejecutando los servicios, ejecutar el comando:</w:t>
-      </w:r>
+          <w:lang w:val="es-MX"/>
+        </w:rPr>
+        <w:t>pruebacluster</w:t>
+      </w:r>
+      <w:r>
+        <w:rPr>
+          <w:rFonts w:ascii="Consolas" w:hAnsi="Consolas"/>
+          <w:lang w:val="es-MX"/>
+        </w:rPr>
+        <w:t>_apiventa</w:t>
+      </w:r>
+      <w:proofErr w:type="spellEnd"/>
     </w:p>
     <w:p>
       <w:pPr>
@@ -1667,12 +2648,14 @@
         <w:jc w:val="center"/>
         <w:rPr>
           <w:rFonts w:ascii="Consolas" w:hAnsi="Consolas"/>
-        </w:rPr>
-      </w:pPr>
-      <w:proofErr w:type="spellStart"/>
-      <w:r>
-        <w:rPr>
-          <w:rFonts w:ascii="Consolas" w:hAnsi="Consolas"/>
+          <w:lang w:val="es-MX"/>
+        </w:rPr>
+      </w:pPr>
+      <w:proofErr w:type="spellStart"/>
+      <w:r>
+        <w:rPr>
+          <w:rFonts w:ascii="Consolas" w:hAnsi="Consolas"/>
+          <w:lang w:val="es-MX"/>
         </w:rPr>
         <w:t>docker</w:t>
       </w:r>
@@ -1680,6 +2663,7 @@
       <w:r>
         <w:rPr>
           <w:rFonts w:ascii="Consolas" w:hAnsi="Consolas"/>
+          <w:lang w:val="es-MX"/>
         </w:rPr>
         <w:t xml:space="preserve"> </w:t>
       </w:r>
@@ -1687,6 +2671,7 @@
       <w:r>
         <w:rPr>
           <w:rFonts w:ascii="Consolas" w:hAnsi="Consolas"/>
+          <w:lang w:val="es-MX"/>
         </w:rPr>
         <w:t>service</w:t>
       </w:r>
@@ -1694,6 +2679,7 @@
       <w:r>
         <w:rPr>
           <w:rFonts w:ascii="Consolas" w:hAnsi="Consolas"/>
+          <w:lang w:val="es-MX"/>
         </w:rPr>
         <w:t xml:space="preserve"> </w:t>
       </w:r>
@@ -1701,6 +2687,7 @@
       <w:r>
         <w:rPr>
           <w:rFonts w:ascii="Consolas" w:hAnsi="Consolas"/>
+          <w:lang w:val="es-MX"/>
         </w:rPr>
         <w:t>ps</w:t>
       </w:r>
@@ -1708,6 +2695,7 @@
       <w:r>
         <w:rPr>
           <w:rFonts w:ascii="Consolas" w:hAnsi="Consolas"/>
+          <w:lang w:val="es-MX"/>
         </w:rPr>
         <w:t xml:space="preserve"> </w:t>
       </w:r>
@@ -1715,202 +2703,30 @@
       <w:r>
         <w:rPr>
           <w:rFonts w:ascii="Consolas" w:hAnsi="Consolas"/>
-        </w:rPr>
-        <w:t>prueba_cluster_mysql_server</w:t>
-      </w:r>
-      <w:proofErr w:type="spellEnd"/>
-    </w:p>
-    <w:p>
-      <w:pPr>
-        <w:shd w:val="clear" w:color="auto" w:fill="D9D9D9" w:themeFill="background1" w:themeFillShade="D9"/>
-        <w:spacing w:before="240" w:after="240" w:line="240" w:lineRule="auto"/>
-        <w:jc w:val="center"/>
-        <w:rPr>
-          <w:rFonts w:ascii="Consolas" w:hAnsi="Consolas"/>
-        </w:rPr>
-      </w:pPr>
-      <w:proofErr w:type="spellStart"/>
-      <w:r>
-        <w:rPr>
-          <w:rFonts w:ascii="Consolas" w:hAnsi="Consolas"/>
-        </w:rPr>
-        <w:t>docker</w:t>
-      </w:r>
-      <w:proofErr w:type="spellEnd"/>
-      <w:r>
-        <w:rPr>
-          <w:rFonts w:ascii="Consolas" w:hAnsi="Consolas"/>
-        </w:rPr>
-        <w:t xml:space="preserve"> </w:t>
-      </w:r>
-      <w:proofErr w:type="spellStart"/>
-      <w:r>
-        <w:rPr>
-          <w:rFonts w:ascii="Consolas" w:hAnsi="Consolas"/>
-        </w:rPr>
-        <w:t>service</w:t>
-      </w:r>
-      <w:proofErr w:type="spellEnd"/>
-      <w:r>
-        <w:rPr>
-          <w:rFonts w:ascii="Consolas" w:hAnsi="Consolas"/>
-        </w:rPr>
-        <w:t xml:space="preserve"> </w:t>
-      </w:r>
-      <w:proofErr w:type="spellStart"/>
-      <w:r>
-        <w:rPr>
-          <w:rFonts w:ascii="Consolas" w:hAnsi="Consolas"/>
-        </w:rPr>
-        <w:t>ps</w:t>
-      </w:r>
-      <w:proofErr w:type="spellEnd"/>
-      <w:r>
-        <w:rPr>
-          <w:rFonts w:ascii="Consolas" w:hAnsi="Consolas"/>
-        </w:rPr>
-        <w:t xml:space="preserve"> </w:t>
-      </w:r>
-      <w:proofErr w:type="spellStart"/>
-      <w:r>
-        <w:rPr>
-          <w:rFonts w:ascii="Consolas" w:hAnsi="Consolas"/>
-        </w:rPr>
-        <w:t>prueba_cluster_apipersona</w:t>
-      </w:r>
-      <w:proofErr w:type="spellEnd"/>
-    </w:p>
-    <w:p>
-      <w:pPr>
-        <w:shd w:val="clear" w:color="auto" w:fill="D9D9D9" w:themeFill="background1" w:themeFillShade="D9"/>
-        <w:spacing w:before="240" w:after="240" w:line="240" w:lineRule="auto"/>
-        <w:jc w:val="center"/>
-        <w:rPr>
-          <w:rFonts w:ascii="Consolas" w:hAnsi="Consolas"/>
-        </w:rPr>
-      </w:pPr>
-      <w:proofErr w:type="spellStart"/>
-      <w:r>
-        <w:rPr>
-          <w:rFonts w:ascii="Consolas" w:hAnsi="Consolas"/>
-        </w:rPr>
-        <w:t>docker</w:t>
-      </w:r>
-      <w:proofErr w:type="spellEnd"/>
-      <w:r>
-        <w:rPr>
-          <w:rFonts w:ascii="Consolas" w:hAnsi="Consolas"/>
-        </w:rPr>
-        <w:t xml:space="preserve"> </w:t>
-      </w:r>
-      <w:proofErr w:type="spellStart"/>
-      <w:r>
-        <w:rPr>
-          <w:rFonts w:ascii="Consolas" w:hAnsi="Consolas"/>
-        </w:rPr>
-        <w:t>service</w:t>
-      </w:r>
-      <w:proofErr w:type="spellEnd"/>
-      <w:r>
-        <w:rPr>
-          <w:rFonts w:ascii="Consolas" w:hAnsi="Consolas"/>
-        </w:rPr>
-        <w:t xml:space="preserve"> </w:t>
-      </w:r>
-      <w:proofErr w:type="spellStart"/>
-      <w:r>
-        <w:rPr>
-          <w:rFonts w:ascii="Consolas" w:hAnsi="Consolas"/>
-        </w:rPr>
-        <w:t>ps</w:t>
-      </w:r>
-      <w:proofErr w:type="spellEnd"/>
-      <w:r>
-        <w:rPr>
-          <w:rFonts w:ascii="Consolas" w:hAnsi="Consolas"/>
-        </w:rPr>
-        <w:t xml:space="preserve"> </w:t>
-      </w:r>
-      <w:proofErr w:type="spellStart"/>
-      <w:r>
-        <w:rPr>
-          <w:rFonts w:ascii="Consolas" w:hAnsi="Consolas"/>
-        </w:rPr>
-        <w:t>prueba_cluster_apiventa</w:t>
-      </w:r>
-      <w:proofErr w:type="spellEnd"/>
-    </w:p>
-    <w:p>
-      <w:pPr>
-        <w:shd w:val="clear" w:color="auto" w:fill="D9D9D9" w:themeFill="background1" w:themeFillShade="D9"/>
-        <w:spacing w:before="240" w:after="240" w:line="240" w:lineRule="auto"/>
-        <w:jc w:val="center"/>
-        <w:rPr>
-          <w:rFonts w:ascii="Consolas" w:hAnsi="Consolas"/>
-        </w:rPr>
-      </w:pPr>
-      <w:proofErr w:type="spellStart"/>
-      <w:r>
-        <w:rPr>
-          <w:rFonts w:ascii="Consolas" w:hAnsi="Consolas"/>
-        </w:rPr>
-        <w:t>docker</w:t>
-      </w:r>
-      <w:proofErr w:type="spellEnd"/>
-      <w:r>
-        <w:rPr>
-          <w:rFonts w:ascii="Consolas" w:hAnsi="Consolas"/>
-        </w:rPr>
-        <w:t xml:space="preserve"> </w:t>
-      </w:r>
-      <w:proofErr w:type="spellStart"/>
-      <w:r>
-        <w:rPr>
-          <w:rFonts w:ascii="Consolas" w:hAnsi="Consolas"/>
-        </w:rPr>
-        <w:t>service</w:t>
-      </w:r>
-      <w:proofErr w:type="spellEnd"/>
-      <w:r>
-        <w:rPr>
-          <w:rFonts w:ascii="Consolas" w:hAnsi="Consolas"/>
-        </w:rPr>
-        <w:t xml:space="preserve"> </w:t>
-      </w:r>
-      <w:proofErr w:type="spellStart"/>
-      <w:r>
-        <w:rPr>
-          <w:rFonts w:ascii="Consolas" w:hAnsi="Consolas"/>
-        </w:rPr>
-        <w:t>ps</w:t>
-      </w:r>
-      <w:proofErr w:type="spellEnd"/>
-      <w:r>
-        <w:rPr>
-          <w:rFonts w:ascii="Consolas" w:hAnsi="Consolas"/>
-        </w:rPr>
-        <w:t xml:space="preserve"> </w:t>
-      </w:r>
-      <w:proofErr w:type="spellStart"/>
-      <w:r>
-        <w:rPr>
-          <w:rFonts w:ascii="Consolas" w:hAnsi="Consolas"/>
-        </w:rPr>
-        <w:t>prueba_cluster_proxy</w:t>
-      </w:r>
-      <w:proofErr w:type="spellEnd"/>
-    </w:p>
-    <w:p>
-      <w:pPr>
-        <w:spacing w:before="240" w:after="240" w:line="240" w:lineRule="auto"/>
-        <w:rPr>
-          <w:lang w:val="es-MX"/>
-        </w:rPr>
-      </w:pPr>
-      <w:bookmarkStart w:id="0" w:name="_GoBack"/>
-      <w:bookmarkEnd w:id="0"/>
+          <w:lang w:val="es-MX"/>
+        </w:rPr>
+        <w:t>pruebacluster</w:t>
+      </w:r>
+      <w:r>
+        <w:rPr>
+          <w:rFonts w:ascii="Consolas" w:hAnsi="Consolas"/>
+          <w:lang w:val="es-MX"/>
+        </w:rPr>
+        <w:t>_proxy</w:t>
+      </w:r>
+      <w:proofErr w:type="spellEnd"/>
+    </w:p>
+    <w:p>
+      <w:pPr>
+        <w:spacing w:before="240" w:after="240" w:line="240" w:lineRule="auto"/>
+        <w:rPr>
+          <w:lang w:val="es-MX"/>
+        </w:rPr>
+      </w:pPr>
     </w:p>
     <w:sectPr>
+      <w:headerReference w:type="default" r:id="rId11"/>
+      <w:footerReference w:type="default" r:id="rId12"/>
       <w:pgSz w:w="12240" w:h="15840"/>
       <w:pgMar w:top="1417" w:right="1701" w:bottom="1417" w:left="1701" w:header="708" w:footer="708" w:gutter="0"/>
       <w:cols w:space="708"/>
@@ -1918,6 +2734,182 @@
     </w:sectPr>
   </w:body>
 </w:document>
+</file>
+
+<file path=word/endnotes.xml><?xml version="1.0" encoding="utf-8"?>
+<w:endnotes xmlns:wpc="http://schemas.microsoft.com/office/word/2010/wordprocessingCanvas" xmlns:cx="http://schemas.microsoft.com/office/drawing/2014/chartex" xmlns:mc="http://schemas.openxmlformats.org/markup-compatibility/2006" xmlns:o="urn:schemas-microsoft-com:office:office" xmlns:r="http://schemas.openxmlformats.org/officeDocument/2006/relationships" xmlns:m="http://schemas.openxmlformats.org/officeDocument/2006/math" xmlns:v="urn:schemas-microsoft-com:vml" xmlns:wp14="http://schemas.microsoft.com/office/word/2010/wordprocessingDrawing" xmlns:wp="http://schemas.openxmlformats.org/drawingml/2006/wordprocessingDrawing" xmlns:w10="urn:schemas-microsoft-com:office:word" xmlns:w="http://schemas.openxmlformats.org/wordprocessingml/2006/main" xmlns:w14="http://schemas.microsoft.com/office/word/2010/wordml" xmlns:w15="http://schemas.microsoft.com/office/word/2012/wordml" xmlns:w16se="http://schemas.microsoft.com/office/word/2015/wordml/symex" xmlns:wpg="http://schemas.microsoft.com/office/word/2010/wordprocessingGroup" xmlns:wpi="http://schemas.microsoft.com/office/word/2010/wordprocessingInk" xmlns:wne="http://schemas.microsoft.com/office/word/2006/wordml" xmlns:wps="http://schemas.microsoft.com/office/word/2010/wordprocessingShape" mc:Ignorable="w14 w15 w16se wp14">
+  <w:endnote w:type="separator" w:id="-1">
+    <w:p>
+      <w:pPr>
+        <w:spacing w:after="0" w:line="240" w:lineRule="auto"/>
+      </w:pPr>
+      <w:r>
+        <w:separator/>
+      </w:r>
+    </w:p>
+  </w:endnote>
+  <w:endnote w:type="continuationSeparator" w:id="0">
+    <w:p>
+      <w:pPr>
+        <w:spacing w:after="0" w:line="240" w:lineRule="auto"/>
+      </w:pPr>
+      <w:r>
+        <w:continuationSeparator/>
+      </w:r>
+    </w:p>
+  </w:endnote>
+</w:endnotes>
+</file>
+
+<file path=word/footer1.xml><?xml version="1.0" encoding="utf-8"?>
+<w:ftr xmlns:wpc="http://schemas.microsoft.com/office/word/2010/wordprocessingCanvas" xmlns:cx="http://schemas.microsoft.com/office/drawing/2014/chartex" xmlns:mc="http://schemas.openxmlformats.org/markup-compatibility/2006" xmlns:o="urn:schemas-microsoft-com:office:office" xmlns:r="http://schemas.openxmlformats.org/officeDocument/2006/relationships" xmlns:m="http://schemas.openxmlformats.org/officeDocument/2006/math" xmlns:v="urn:schemas-microsoft-com:vml" xmlns:wp14="http://schemas.microsoft.com/office/word/2010/wordprocessingDrawing" xmlns:wp="http://schemas.openxmlformats.org/drawingml/2006/wordprocessingDrawing" xmlns:w10="urn:schemas-microsoft-com:office:word" xmlns:w="http://schemas.openxmlformats.org/wordprocessingml/2006/main" xmlns:w14="http://schemas.microsoft.com/office/word/2010/wordml" xmlns:w15="http://schemas.microsoft.com/office/word/2012/wordml" xmlns:w16se="http://schemas.microsoft.com/office/word/2015/wordml/symex" xmlns:wpg="http://schemas.microsoft.com/office/word/2010/wordprocessingGroup" xmlns:wpi="http://schemas.microsoft.com/office/word/2010/wordprocessingInk" xmlns:wne="http://schemas.microsoft.com/office/word/2006/wordml" xmlns:wps="http://schemas.microsoft.com/office/word/2010/wordprocessingShape" mc:Ignorable="w14 w15 w16se wp14">
+  <w:sdt>
+    <w:sdtPr>
+      <w:id w:val="950206043"/>
+      <w:docPartObj>
+        <w:docPartGallery w:val="Page Numbers (Bottom of Page)"/>
+        <w:docPartUnique/>
+      </w:docPartObj>
+    </w:sdtPr>
+    <w:sdtEndPr/>
+    <w:sdtContent>
+      <w:p>
+        <w:pPr>
+          <w:pStyle w:val="Piedepgina"/>
+          <w:jc w:val="center"/>
+        </w:pPr>
+        <w:r>
+          <w:fldChar w:fldCharType="begin"/>
+        </w:r>
+        <w:r>
+          <w:instrText>PAGE   \* MERGEFORMAT</w:instrText>
+        </w:r>
+        <w:r>
+          <w:fldChar w:fldCharType="separate"/>
+        </w:r>
+        <w:r>
+          <w:rPr>
+            <w:noProof/>
+            <w:lang w:val="es-ES"/>
+          </w:rPr>
+          <w:t>6</w:t>
+        </w:r>
+        <w:r>
+          <w:fldChar w:fldCharType="end"/>
+        </w:r>
+      </w:p>
+    </w:sdtContent>
+  </w:sdt>
+  <w:p>
+    <w:pPr>
+      <w:pStyle w:val="Piedepgina"/>
+    </w:pPr>
+  </w:p>
+</w:ftr>
+</file>
+
+<file path=word/footnotes.xml><?xml version="1.0" encoding="utf-8"?>
+<w:footnotes xmlns:wpc="http://schemas.microsoft.com/office/word/2010/wordprocessingCanvas" xmlns:cx="http://schemas.microsoft.com/office/drawing/2014/chartex" xmlns:mc="http://schemas.openxmlformats.org/markup-compatibility/2006" xmlns:o="urn:schemas-microsoft-com:office:office" xmlns:r="http://schemas.openxmlformats.org/officeDocument/2006/relationships" xmlns:m="http://schemas.openxmlformats.org/officeDocument/2006/math" xmlns:v="urn:schemas-microsoft-com:vml" xmlns:wp14="http://schemas.microsoft.com/office/word/2010/wordprocessingDrawing" xmlns:wp="http://schemas.openxmlformats.org/drawingml/2006/wordprocessingDrawing" xmlns:w10="urn:schemas-microsoft-com:office:word" xmlns:w="http://schemas.openxmlformats.org/wordprocessingml/2006/main" xmlns:w14="http://schemas.microsoft.com/office/word/2010/wordml" xmlns:w15="http://schemas.microsoft.com/office/word/2012/wordml" xmlns:w16se="http://schemas.microsoft.com/office/word/2015/wordml/symex" xmlns:wpg="http://schemas.microsoft.com/office/word/2010/wordprocessingGroup" xmlns:wpi="http://schemas.microsoft.com/office/word/2010/wordprocessingInk" xmlns:wne="http://schemas.microsoft.com/office/word/2006/wordml" xmlns:wps="http://schemas.microsoft.com/office/word/2010/wordprocessingShape" mc:Ignorable="w14 w15 w16se wp14">
+  <w:footnote w:type="separator" w:id="-1">
+    <w:p>
+      <w:pPr>
+        <w:spacing w:after="0" w:line="240" w:lineRule="auto"/>
+      </w:pPr>
+      <w:r>
+        <w:separator/>
+      </w:r>
+    </w:p>
+  </w:footnote>
+  <w:footnote w:type="continuationSeparator" w:id="0">
+    <w:p>
+      <w:pPr>
+        <w:spacing w:after="0" w:line="240" w:lineRule="auto"/>
+      </w:pPr>
+      <w:r>
+        <w:continuationSeparator/>
+      </w:r>
+    </w:p>
+  </w:footnote>
+</w:footnotes>
+</file>
+
+<file path=word/header1.xml><?xml version="1.0" encoding="utf-8"?>
+<w:hdr xmlns:wpc="http://schemas.microsoft.com/office/word/2010/wordprocessingCanvas" xmlns:cx="http://schemas.microsoft.com/office/drawing/2014/chartex" xmlns:mc="http://schemas.openxmlformats.org/markup-compatibility/2006" xmlns:o="urn:schemas-microsoft-com:office:office" xmlns:r="http://schemas.openxmlformats.org/officeDocument/2006/relationships" xmlns:m="http://schemas.openxmlformats.org/officeDocument/2006/math" xmlns:v="urn:schemas-microsoft-com:vml" xmlns:wp14="http://schemas.microsoft.com/office/word/2010/wordprocessingDrawing" xmlns:wp="http://schemas.openxmlformats.org/drawingml/2006/wordprocessingDrawing" xmlns:w10="urn:schemas-microsoft-com:office:word" xmlns:w="http://schemas.openxmlformats.org/wordprocessingml/2006/main" xmlns:w14="http://schemas.microsoft.com/office/word/2010/wordml" xmlns:w15="http://schemas.microsoft.com/office/word/2012/wordml" xmlns:w16se="http://schemas.microsoft.com/office/word/2015/wordml/symex" xmlns:wpg="http://schemas.microsoft.com/office/word/2010/wordprocessingGroup" xmlns:wpi="http://schemas.microsoft.com/office/word/2010/wordprocessingInk" xmlns:wne="http://schemas.microsoft.com/office/word/2006/wordml" xmlns:wps="http://schemas.microsoft.com/office/word/2010/wordprocessingShape" mc:Ignorable="w14 w15 w16se wp14">
+  <w:tbl>
+    <w:tblPr>
+      <w:tblStyle w:val="Tablaconcuadrcula"/>
+      <w:tblW w:w="0" w:type="auto"/>
+      <w:tblBorders>
+        <w:top w:val="none" w:sz="0" w:space="0" w:color="auto"/>
+        <w:left w:val="none" w:sz="0" w:space="0" w:color="auto"/>
+        <w:bottom w:val="none" w:sz="0" w:space="0" w:color="auto"/>
+        <w:right w:val="none" w:sz="0" w:space="0" w:color="auto"/>
+        <w:insideH w:val="none" w:sz="0" w:space="0" w:color="auto"/>
+        <w:insideV w:val="none" w:sz="0" w:space="0" w:color="auto"/>
+      </w:tblBorders>
+      <w:tblLook w:val="04A0" w:firstRow="1" w:lastRow="0" w:firstColumn="1" w:lastColumn="0" w:noHBand="0" w:noVBand="1"/>
+    </w:tblPr>
+    <w:tblGrid>
+      <w:gridCol w:w="4414"/>
+      <w:gridCol w:w="4414"/>
+    </w:tblGrid>
+    <w:tr>
+      <w:tc>
+        <w:tcPr>
+          <w:tcW w:w="4414" w:type="dxa"/>
+        </w:tcPr>
+        <w:p>
+          <w:pPr>
+            <w:pStyle w:val="Encabezado"/>
+          </w:pPr>
+          <w:r>
+            <w:t xml:space="preserve">Denis </w:t>
+          </w:r>
+          <w:proofErr w:type="spellStart"/>
+          <w:r>
+            <w:t>Gianpier</w:t>
+          </w:r>
+          <w:proofErr w:type="spellEnd"/>
+          <w:r>
+            <w:t xml:space="preserve"> </w:t>
+          </w:r>
+          <w:proofErr w:type="spellStart"/>
+          <w:r>
+            <w:t>Huamán</w:t>
+          </w:r>
+          <w:proofErr w:type="spellEnd"/>
+          <w:r>
+            <w:t xml:space="preserve"> </w:t>
+          </w:r>
+          <w:proofErr w:type="spellStart"/>
+          <w:r>
+            <w:t>Acuña</w:t>
+          </w:r>
+          <w:proofErr w:type="spellEnd"/>
+        </w:p>
+      </w:tc>
+      <w:tc>
+        <w:tcPr>
+          <w:tcW w:w="4414" w:type="dxa"/>
+        </w:tcPr>
+        <w:p>
+          <w:pPr>
+            <w:pStyle w:val="Encabezado"/>
+            <w:jc w:val="right"/>
+          </w:pPr>
+          <w:r>
+            <w:t>Java Docker Developer - 2019</w:t>
+          </w:r>
+        </w:p>
+      </w:tc>
+    </w:tr>
+  </w:tbl>
+  <w:p>
+    <w:pPr>
+      <w:pStyle w:val="Encabezado"/>
+    </w:pPr>
+  </w:p>
+</w:hdr>
 </file>
 
 <file path=word/numbering.xml><?xml version="1.0" encoding="utf-8"?>
@@ -2612,6 +3604,29 @@
       <w:szCs w:val="32"/>
     </w:rPr>
   </w:style>
+  <w:style w:type="paragraph" w:styleId="Ttulo2">
+    <w:name w:val="heading 2"/>
+    <w:basedOn w:val="Normal"/>
+    <w:next w:val="Normal"/>
+    <w:link w:val="Ttulo2Car"/>
+    <w:uiPriority w:val="9"/>
+    <w:semiHidden/>
+    <w:unhideWhenUsed/>
+    <w:qFormat/>
+    <w:rsid w:val="00E15FD7"/>
+    <w:pPr>
+      <w:keepNext/>
+      <w:keepLines/>
+      <w:spacing w:before="40" w:after="0"/>
+      <w:outlineLvl w:val="1"/>
+    </w:pPr>
+    <w:rPr>
+      <w:rFonts w:asciiTheme="majorHAnsi" w:eastAsiaTheme="majorEastAsia" w:hAnsiTheme="majorHAnsi" w:cstheme="majorBidi"/>
+      <w:color w:val="2E74B5" w:themeColor="accent1" w:themeShade="BF"/>
+      <w:sz w:val="26"/>
+      <w:szCs w:val="26"/>
+    </w:rPr>
+  </w:style>
   <w:style w:type="character" w:default="1" w:styleId="Fuentedeprrafopredeter">
     <w:name w:val="Default Paragraph Font"/>
     <w:uiPriority w:val="1"/>
@@ -2696,6 +3711,129 @@
       <w:ind w:left="720"/>
       <w:contextualSpacing/>
     </w:pPr>
+  </w:style>
+  <w:style w:type="character" w:customStyle="1" w:styleId="Ttulo2Car">
+    <w:name w:val="Título 2 Car"/>
+    <w:basedOn w:val="Fuentedeprrafopredeter"/>
+    <w:link w:val="Ttulo2"/>
+    <w:uiPriority w:val="9"/>
+    <w:semiHidden/>
+    <w:rsid w:val="00E15FD7"/>
+    <w:rPr>
+      <w:rFonts w:asciiTheme="majorHAnsi" w:eastAsiaTheme="majorEastAsia" w:hAnsiTheme="majorHAnsi" w:cstheme="majorBidi"/>
+      <w:color w:val="2E74B5" w:themeColor="accent1" w:themeShade="BF"/>
+      <w:sz w:val="26"/>
+      <w:szCs w:val="26"/>
+    </w:rPr>
+  </w:style>
+  <w:style w:type="paragraph" w:styleId="TtuloTDC">
+    <w:name w:val="TOC Heading"/>
+    <w:basedOn w:val="Ttulo1"/>
+    <w:next w:val="Normal"/>
+    <w:uiPriority w:val="39"/>
+    <w:unhideWhenUsed/>
+    <w:qFormat/>
+    <w:rsid w:val="00E15FD7"/>
+    <w:pPr>
+      <w:outlineLvl w:val="9"/>
+    </w:pPr>
+    <w:rPr>
+      <w:rFonts w:asciiTheme="majorHAnsi" w:hAnsiTheme="majorHAnsi"/>
+    </w:rPr>
+  </w:style>
+  <w:style w:type="paragraph" w:styleId="TDC1">
+    <w:name w:val="toc 1"/>
+    <w:basedOn w:val="Normal"/>
+    <w:next w:val="Normal"/>
+    <w:autoRedefine/>
+    <w:uiPriority w:val="39"/>
+    <w:unhideWhenUsed/>
+    <w:rsid w:val="00E15FD7"/>
+    <w:pPr>
+      <w:spacing w:after="100"/>
+    </w:pPr>
+  </w:style>
+  <w:style w:type="character" w:styleId="Hipervnculo">
+    <w:name w:val="Hyperlink"/>
+    <w:basedOn w:val="Fuentedeprrafopredeter"/>
+    <w:uiPriority w:val="99"/>
+    <w:unhideWhenUsed/>
+    <w:rsid w:val="00E15FD7"/>
+    <w:rPr>
+      <w:color w:val="0563C1" w:themeColor="hyperlink"/>
+      <w:u w:val="single"/>
+    </w:rPr>
+  </w:style>
+  <w:style w:type="paragraph" w:styleId="Encabezado">
+    <w:name w:val="header"/>
+    <w:basedOn w:val="Normal"/>
+    <w:link w:val="EncabezadoCar"/>
+    <w:uiPriority w:val="99"/>
+    <w:unhideWhenUsed/>
+    <w:rsid w:val="00E15FD7"/>
+    <w:pPr>
+      <w:tabs>
+        <w:tab w:val="center" w:pos="4419"/>
+        <w:tab w:val="right" w:pos="8838"/>
+      </w:tabs>
+      <w:spacing w:after="0" w:line="240" w:lineRule="auto"/>
+    </w:pPr>
+  </w:style>
+  <w:style w:type="character" w:customStyle="1" w:styleId="EncabezadoCar">
+    <w:name w:val="Encabezado Car"/>
+    <w:basedOn w:val="Fuentedeprrafopredeter"/>
+    <w:link w:val="Encabezado"/>
+    <w:uiPriority w:val="99"/>
+    <w:rsid w:val="00E15FD7"/>
+    <w:rPr>
+      <w:rFonts w:ascii="Arial" w:hAnsi="Arial"/>
+      <w:sz w:val="20"/>
+    </w:rPr>
+  </w:style>
+  <w:style w:type="paragraph" w:styleId="Piedepgina">
+    <w:name w:val="footer"/>
+    <w:basedOn w:val="Normal"/>
+    <w:link w:val="PiedepginaCar"/>
+    <w:uiPriority w:val="99"/>
+    <w:unhideWhenUsed/>
+    <w:rsid w:val="00E15FD7"/>
+    <w:pPr>
+      <w:tabs>
+        <w:tab w:val="center" w:pos="4419"/>
+        <w:tab w:val="right" w:pos="8838"/>
+      </w:tabs>
+      <w:spacing w:after="0" w:line="240" w:lineRule="auto"/>
+    </w:pPr>
+  </w:style>
+  <w:style w:type="character" w:customStyle="1" w:styleId="PiedepginaCar">
+    <w:name w:val="Pie de página Car"/>
+    <w:basedOn w:val="Fuentedeprrafopredeter"/>
+    <w:link w:val="Piedepgina"/>
+    <w:uiPriority w:val="99"/>
+    <w:rsid w:val="00E15FD7"/>
+    <w:rPr>
+      <w:rFonts w:ascii="Arial" w:hAnsi="Arial"/>
+      <w:sz w:val="20"/>
+    </w:rPr>
+  </w:style>
+  <w:style w:type="table" w:styleId="Tablaconcuadrcula">
+    <w:name w:val="Table Grid"/>
+    <w:basedOn w:val="Tablanormal"/>
+    <w:uiPriority w:val="39"/>
+    <w:rsid w:val="00E15FD7"/>
+    <w:pPr>
+      <w:spacing w:after="0" w:line="240" w:lineRule="auto"/>
+    </w:pPr>
+    <w:tblPr>
+      <w:tblBorders>
+        <w:top w:val="single" w:sz="4" w:space="0" w:color="auto"/>
+        <w:left w:val="single" w:sz="4" w:space="0" w:color="auto"/>
+        <w:bottom w:val="single" w:sz="4" w:space="0" w:color="auto"/>
+        <w:right w:val="single" w:sz="4" w:space="0" w:color="auto"/>
+        <w:insideH w:val="single" w:sz="4" w:space="0" w:color="auto"/>
+        <w:insideV w:val="single" w:sz="4" w:space="0" w:color="auto"/>
+      </w:tblBorders>
+    </w:tblPr>
   </w:style>
 </w:styles>
 </file>
@@ -2966,7 +4104,7 @@
 </file>
 
 <file path=customXml/itemProps1.xml><?xml version="1.0" encoding="utf-8"?>
-<ds:datastoreItem xmlns:ds="http://schemas.openxmlformats.org/officeDocument/2006/customXml" ds:itemID="{2FF1CDC3-E89E-49FE-8CDA-F219148F9246}">
+<ds:datastoreItem xmlns:ds="http://schemas.openxmlformats.org/officeDocument/2006/customXml" ds:itemID="{56CC591F-6EB9-4DE5-B2F0-9AABCC08F353}">
   <ds:schemaRefs>
     <ds:schemaRef ds:uri="http://schemas.openxmlformats.org/officeDocument/2006/bibliography"/>
   </ds:schemaRefs>

</xml_diff>

<commit_message>
- Se modificó los Dockerfile de las apis. - Se modificó el docker-compose-swarn.yml.
</commit_message>
<xml_diff>
--- a/documentacion/Comandos para levantar el aplicativo.docx
+++ b/documentacion/Comandos para levantar el aplicativo.docx
@@ -149,14 +149,149 @@
           <w:r>
             <w:fldChar w:fldCharType="separate"/>
           </w:r>
-          <w:hyperlink w:anchor="_Toc17060728" w:history="1">
+          <w:bookmarkStart w:id="0" w:name="_GoBack"/>
+          <w:bookmarkEnd w:id="0"/>
+          <w:r>
+            <w:rPr>
+              <w:rStyle w:val="Hipervnculo"/>
+              <w:noProof/>
+            </w:rPr>
+            <w:fldChar w:fldCharType="begin"/>
+          </w:r>
+          <w:r>
+            <w:rPr>
+              <w:rStyle w:val="Hipervnculo"/>
+              <w:noProof/>
+            </w:rPr>
+            <w:instrText xml:space="preserve"> </w:instrText>
+          </w:r>
+          <w:r>
+            <w:rPr>
+              <w:noProof/>
+            </w:rPr>
+            <w:instrText>HYPERLINK \l "_Toc17656246"</w:instrText>
+          </w:r>
+          <w:r>
+            <w:rPr>
+              <w:rStyle w:val="Hipervnculo"/>
+              <w:noProof/>
+            </w:rPr>
+            <w:instrText xml:space="preserve"> </w:instrText>
+          </w:r>
+          <w:r>
+            <w:rPr>
+              <w:rStyle w:val="Hipervnculo"/>
+              <w:noProof/>
+            </w:rPr>
+          </w:r>
+          <w:r>
+            <w:rPr>
+              <w:rStyle w:val="Hipervnculo"/>
+              <w:noProof/>
+            </w:rPr>
+            <w:fldChar w:fldCharType="separate"/>
+          </w:r>
+          <w:r>
+            <w:rPr>
+              <w:rStyle w:val="Hipervnculo"/>
+              <w:noProof/>
+              <w:lang w:val="es-MX"/>
+            </w:rPr>
+            <w:t>1.</w:t>
+          </w:r>
+          <w:r>
+            <w:rPr>
+              <w:rFonts w:asciiTheme="minorHAnsi" w:eastAsiaTheme="minorEastAsia" w:hAnsiTheme="minorHAnsi"/>
+              <w:noProof/>
+              <w:sz w:val="22"/>
+            </w:rPr>
+            <w:tab/>
+          </w:r>
+          <w:r>
+            <w:rPr>
+              <w:rStyle w:val="Hipervnculo"/>
+              <w:noProof/>
+              <w:lang w:val="es-MX"/>
+            </w:rPr>
+            <w:t>Creación de las máquinas virtuales</w:t>
+          </w:r>
+          <w:r>
+            <w:rPr>
+              <w:noProof/>
+              <w:webHidden/>
+            </w:rPr>
+            <w:tab/>
+          </w:r>
+          <w:r>
+            <w:rPr>
+              <w:noProof/>
+              <w:webHidden/>
+            </w:rPr>
+            <w:fldChar w:fldCharType="begin"/>
+          </w:r>
+          <w:r>
+            <w:rPr>
+              <w:noProof/>
+              <w:webHidden/>
+            </w:rPr>
+            <w:instrText xml:space="preserve"> PAGEREF _Toc17656246 \h </w:instrText>
+          </w:r>
+          <w:r>
+            <w:rPr>
+              <w:noProof/>
+              <w:webHidden/>
+            </w:rPr>
+          </w:r>
+          <w:r>
+            <w:rPr>
+              <w:noProof/>
+              <w:webHidden/>
+            </w:rPr>
+            <w:fldChar w:fldCharType="separate"/>
+          </w:r>
+          <w:r>
+            <w:rPr>
+              <w:noProof/>
+              <w:webHidden/>
+            </w:rPr>
+            <w:t>3</w:t>
+          </w:r>
+          <w:r>
+            <w:rPr>
+              <w:noProof/>
+              <w:webHidden/>
+            </w:rPr>
+            <w:fldChar w:fldCharType="end"/>
+          </w:r>
+          <w:r>
+            <w:rPr>
+              <w:rStyle w:val="Hipervnculo"/>
+              <w:noProof/>
+            </w:rPr>
+            <w:fldChar w:fldCharType="end"/>
+          </w:r>
+        </w:p>
+        <w:p>
+          <w:pPr>
+            <w:pStyle w:val="TDC1"/>
+            <w:tabs>
+              <w:tab w:val="left" w:pos="440"/>
+              <w:tab w:val="right" w:leader="dot" w:pos="8828"/>
+            </w:tabs>
+            <w:rPr>
+              <w:rFonts w:asciiTheme="minorHAnsi" w:eastAsiaTheme="minorEastAsia" w:hAnsiTheme="minorHAnsi"/>
+              <w:noProof/>
+              <w:sz w:val="22"/>
+            </w:rPr>
+          </w:pPr>
+          <w:hyperlink w:anchor="_Toc17656247" w:history="1">
             <w:r>
               <w:rPr>
                 <w:rStyle w:val="Hipervnculo"/>
                 <w:noProof/>
                 <w:lang w:val="es-MX"/>
               </w:rPr>
-              <w:t>1.</w:t>
+              <w:t>2.</w:t>
             </w:r>
             <w:r>
               <w:rPr>
@@ -172,7 +307,7 @@
                 <w:noProof/>
                 <w:lang w:val="es-MX"/>
               </w:rPr>
-              <w:t>Creación de las máquinas virtuales</w:t>
+              <w:t>Habilitar el modo swarn</w:t>
             </w:r>
             <w:r>
               <w:rPr>
@@ -193,7 +328,7 @@
                 <w:noProof/>
                 <w:webHidden/>
               </w:rPr>
-              <w:instrText xml:space="preserve"> PAGEREF _Toc17060728 \h </w:instrText>
+              <w:instrText xml:space="preserve"> PAGEREF _Toc17656247 \h </w:instrText>
             </w:r>
             <w:r>
               <w:rPr>
@@ -237,95 +372,7 @@
               <w:sz w:val="22"/>
             </w:rPr>
           </w:pPr>
-          <w:hyperlink w:anchor="_Toc17060729" w:history="1">
-            <w:r>
-              <w:rPr>
-                <w:rStyle w:val="Hipervnculo"/>
-                <w:noProof/>
-                <w:lang w:val="es-MX"/>
-              </w:rPr>
-              <w:t>2.</w:t>
-            </w:r>
-            <w:r>
-              <w:rPr>
-                <w:rFonts w:asciiTheme="minorHAnsi" w:eastAsiaTheme="minorEastAsia" w:hAnsiTheme="minorHAnsi"/>
-                <w:noProof/>
-                <w:sz w:val="22"/>
-              </w:rPr>
-              <w:tab/>
-            </w:r>
-            <w:r>
-              <w:rPr>
-                <w:rStyle w:val="Hipervnculo"/>
-                <w:noProof/>
-                <w:lang w:val="es-MX"/>
-              </w:rPr>
-              <w:t>Habilitar el modo swarn</w:t>
-            </w:r>
-            <w:r>
-              <w:rPr>
-                <w:noProof/>
-                <w:webHidden/>
-              </w:rPr>
-              <w:tab/>
-            </w:r>
-            <w:r>
-              <w:rPr>
-                <w:noProof/>
-                <w:webHidden/>
-              </w:rPr>
-              <w:fldChar w:fldCharType="begin"/>
-            </w:r>
-            <w:r>
-              <w:rPr>
-                <w:noProof/>
-                <w:webHidden/>
-              </w:rPr>
-              <w:instrText xml:space="preserve"> PAGEREF _Toc17060729 \h </w:instrText>
-            </w:r>
-            <w:r>
-              <w:rPr>
-                <w:noProof/>
-                <w:webHidden/>
-              </w:rPr>
-            </w:r>
-            <w:r>
-              <w:rPr>
-                <w:noProof/>
-                <w:webHidden/>
-              </w:rPr>
-              <w:fldChar w:fldCharType="separate"/>
-            </w:r>
-            <w:r>
-              <w:rPr>
-                <w:noProof/>
-                <w:webHidden/>
-              </w:rPr>
-              <w:t>3</w:t>
-            </w:r>
-            <w:r>
-              <w:rPr>
-                <w:noProof/>
-                <w:webHidden/>
-              </w:rPr>
-              <w:fldChar w:fldCharType="end"/>
-            </w:r>
-          </w:hyperlink>
-        </w:p>
-        <w:p>
-          <w:pPr>
-            <w:pStyle w:val="TDC1"/>
-            <w:tabs>
-              <w:tab w:val="left" w:pos="440"/>
-              <w:tab w:val="right" w:leader="dot" w:pos="8828"/>
-            </w:tabs>
-            <w:rPr>
-              <w:rFonts w:asciiTheme="minorHAnsi" w:eastAsiaTheme="minorEastAsia" w:hAnsiTheme="minorHAnsi"/>
-              <w:noProof/>
-              <w:sz w:val="22"/>
-            </w:rPr>
-          </w:pPr>
-          <w:hyperlink w:anchor="_Toc17060730" w:history="1">
+          <w:hyperlink w:anchor="_Toc17656248" w:history="1">
             <w:r>
               <w:rPr>
                 <w:rStyle w:val="Hipervnculo"/>
@@ -369,7 +416,7 @@
                 <w:noProof/>
                 <w:webHidden/>
               </w:rPr>
-              <w:instrText xml:space="preserve"> PAGEREF _Toc17060730 \h </w:instrText>
+              <w:instrText xml:space="preserve"> PAGEREF _Toc17656248 \h </w:instrText>
             </w:r>
             <w:r>
               <w:rPr>
@@ -460,14 +507,14 @@
           <w:lang w:val="es-MX"/>
         </w:rPr>
       </w:pPr>
-      <w:bookmarkStart w:id="0" w:name="_Toc17060728"/>
+      <w:bookmarkStart w:id="1" w:name="_Toc17656246"/>
       <w:r>
         <w:rPr>
           <w:lang w:val="es-MX"/>
         </w:rPr>
         <w:t>Creación de las máquinas virtuales</w:t>
       </w:r>
-      <w:bookmarkEnd w:id="0"/>
+      <w:bookmarkEnd w:id="1"/>
     </w:p>
     <w:p>
       <w:pPr>
@@ -676,7 +723,7 @@
           <w:lang w:val="es-MX"/>
         </w:rPr>
       </w:pPr>
-      <w:bookmarkStart w:id="1" w:name="_Toc17060729"/>
+      <w:bookmarkStart w:id="2" w:name="_Toc17656247"/>
       <w:r>
         <w:rPr>
           <w:lang w:val="es-MX"/>
@@ -690,7 +737,7 @@
         </w:rPr>
         <w:t>swarn</w:t>
       </w:r>
-      <w:bookmarkEnd w:id="1"/>
+      <w:bookmarkEnd w:id="2"/>
       <w:proofErr w:type="spellEnd"/>
     </w:p>
     <w:p>
@@ -1951,7 +1998,7 @@
           <w:noProof/>
         </w:rPr>
         <w:drawing>
-          <wp:inline distT="0" distB="0" distL="0" distR="0" wp14:anchorId="2092E93B" wp14:editId="3F0A37B4">
+          <wp:inline distT="0" distB="0" distL="0" distR="0" wp14:anchorId="1FD0B779" wp14:editId="251B5EE5">
             <wp:extent cx="5612130" cy="603885"/>
             <wp:effectExtent l="0" t="0" r="7620" b="5715"/>
             <wp:docPr id="2" name="Imagen 2"/>
@@ -1998,7 +2045,7 @@
           <w:lang w:val="es-MX"/>
         </w:rPr>
       </w:pPr>
-      <w:bookmarkStart w:id="2" w:name="_Toc17060730"/>
+      <w:bookmarkStart w:id="3" w:name="_Toc17656248"/>
       <w:proofErr w:type="spellStart"/>
       <w:r>
         <w:rPr>
@@ -2034,7 +2081,7 @@
         </w:rPr>
         <w:t>Swarn</w:t>
       </w:r>
-      <w:bookmarkEnd w:id="2"/>
+      <w:bookmarkEnd w:id="3"/>
       <w:proofErr w:type="spellEnd"/>
     </w:p>
     <w:p>
@@ -2088,7 +2135,7 @@
       </w:pPr>
       <w:r>
         <w:rPr>
-          <w:lang w:val="es-MX"/>
+          <w:noProof/>
         </w:rPr>
         <w:drawing>
           <wp:inline distT="0" distB="0" distL="0" distR="0" wp14:anchorId="16C1A7D5" wp14:editId="4C91FFC8">
@@ -2131,8 +2178,6 @@
           </wp:inline>
         </w:drawing>
       </w:r>
-      <w:bookmarkStart w:id="3" w:name="_GoBack"/>
-      <w:bookmarkEnd w:id="3"/>
     </w:p>
     <w:p>
       <w:pPr>
@@ -2792,7 +2837,7 @@
             <w:noProof/>
             <w:lang w:val="es-ES"/>
           </w:rPr>
-          <w:t>6</w:t>
+          <w:t>3</w:t>
         </w:r>
         <w:r>
           <w:fldChar w:fldCharType="end"/>
@@ -4104,7 +4149,7 @@
 </file>
 
 <file path=customXml/itemProps1.xml><?xml version="1.0" encoding="utf-8"?>
-<ds:datastoreItem xmlns:ds="http://schemas.openxmlformats.org/officeDocument/2006/customXml" ds:itemID="{56CC591F-6EB9-4DE5-B2F0-9AABCC08F353}">
+<ds:datastoreItem xmlns:ds="http://schemas.openxmlformats.org/officeDocument/2006/customXml" ds:itemID="{02307D06-8B10-4749-980C-37D8B1BAB155}">
   <ds:schemaRefs>
     <ds:schemaRef ds:uri="http://schemas.openxmlformats.org/officeDocument/2006/bibliography"/>
   </ds:schemaRefs>

</xml_diff>

<commit_message>
- Corrección del nombre del archivo docker-compose-swarn.yml po docker-compose-swarm.yml. - Actualización de documentación.
</commit_message>
<xml_diff>
--- a/documentacion/Comandos para levantar el aplicativo.docx
+++ b/documentacion/Comandos para levantar el aplicativo.docx
@@ -149,127 +149,80 @@
           <w:r>
             <w:fldChar w:fldCharType="separate"/>
           </w:r>
-          <w:bookmarkStart w:id="0" w:name="_GoBack"/>
-          <w:bookmarkEnd w:id="0"/>
-          <w:r>
-            <w:rPr>
-              <w:rStyle w:val="Hipervnculo"/>
-              <w:noProof/>
-            </w:rPr>
-            <w:fldChar w:fldCharType="begin"/>
-          </w:r>
-          <w:r>
-            <w:rPr>
-              <w:rStyle w:val="Hipervnculo"/>
-              <w:noProof/>
-            </w:rPr>
-            <w:instrText xml:space="preserve"> </w:instrText>
-          </w:r>
-          <w:r>
-            <w:rPr>
-              <w:noProof/>
-            </w:rPr>
-            <w:instrText>HYPERLINK \l "_Toc17656246"</w:instrText>
-          </w:r>
-          <w:r>
-            <w:rPr>
-              <w:rStyle w:val="Hipervnculo"/>
-              <w:noProof/>
-            </w:rPr>
-            <w:instrText xml:space="preserve"> </w:instrText>
-          </w:r>
-          <w:r>
-            <w:rPr>
-              <w:rStyle w:val="Hipervnculo"/>
-              <w:noProof/>
-            </w:rPr>
-          </w:r>
-          <w:r>
-            <w:rPr>
-              <w:rStyle w:val="Hipervnculo"/>
-              <w:noProof/>
-            </w:rPr>
-            <w:fldChar w:fldCharType="separate"/>
-          </w:r>
-          <w:r>
-            <w:rPr>
-              <w:rStyle w:val="Hipervnculo"/>
-              <w:noProof/>
-              <w:lang w:val="es-MX"/>
-            </w:rPr>
-            <w:t>1.</w:t>
-          </w:r>
-          <w:r>
-            <w:rPr>
-              <w:rFonts w:asciiTheme="minorHAnsi" w:eastAsiaTheme="minorEastAsia" w:hAnsiTheme="minorHAnsi"/>
-              <w:noProof/>
-              <w:sz w:val="22"/>
-            </w:rPr>
-            <w:tab/>
-          </w:r>
-          <w:r>
-            <w:rPr>
-              <w:rStyle w:val="Hipervnculo"/>
-              <w:noProof/>
-              <w:lang w:val="es-MX"/>
-            </w:rPr>
-            <w:t>Creación de las máquinas virtuales</w:t>
-          </w:r>
-          <w:r>
-            <w:rPr>
-              <w:noProof/>
-              <w:webHidden/>
-            </w:rPr>
-            <w:tab/>
-          </w:r>
-          <w:r>
-            <w:rPr>
-              <w:noProof/>
-              <w:webHidden/>
-            </w:rPr>
-            <w:fldChar w:fldCharType="begin"/>
-          </w:r>
-          <w:r>
-            <w:rPr>
-              <w:noProof/>
-              <w:webHidden/>
-            </w:rPr>
-            <w:instrText xml:space="preserve"> PAGEREF _Toc17656246 \h </w:instrText>
-          </w:r>
-          <w:r>
-            <w:rPr>
-              <w:noProof/>
-              <w:webHidden/>
-            </w:rPr>
-          </w:r>
-          <w:r>
-            <w:rPr>
-              <w:noProof/>
-              <w:webHidden/>
-            </w:rPr>
-            <w:fldChar w:fldCharType="separate"/>
-          </w:r>
-          <w:r>
-            <w:rPr>
-              <w:noProof/>
-              <w:webHidden/>
-            </w:rPr>
-            <w:t>3</w:t>
-          </w:r>
-          <w:r>
-            <w:rPr>
-              <w:noProof/>
-              <w:webHidden/>
-            </w:rPr>
-            <w:fldChar w:fldCharType="end"/>
-          </w:r>
-          <w:r>
-            <w:rPr>
-              <w:rStyle w:val="Hipervnculo"/>
-              <w:noProof/>
-            </w:rPr>
-            <w:fldChar w:fldCharType="end"/>
-          </w:r>
+          <w:hyperlink w:anchor="_Toc17656246" w:history="1">
+            <w:r>
+              <w:rPr>
+                <w:rStyle w:val="Hipervnculo"/>
+                <w:noProof/>
+                <w:lang w:val="es-MX"/>
+              </w:rPr>
+              <w:t>1.</w:t>
+            </w:r>
+            <w:r>
+              <w:rPr>
+                <w:rFonts w:asciiTheme="minorHAnsi" w:eastAsiaTheme="minorEastAsia" w:hAnsiTheme="minorHAnsi"/>
+                <w:noProof/>
+                <w:sz w:val="22"/>
+              </w:rPr>
+              <w:tab/>
+            </w:r>
+            <w:r>
+              <w:rPr>
+                <w:rStyle w:val="Hipervnculo"/>
+                <w:noProof/>
+                <w:lang w:val="es-MX"/>
+              </w:rPr>
+              <w:t>Creación de las máquinas virtuales</w:t>
+            </w:r>
+            <w:r>
+              <w:rPr>
+                <w:noProof/>
+                <w:webHidden/>
+              </w:rPr>
+              <w:tab/>
+            </w:r>
+            <w:r>
+              <w:rPr>
+                <w:noProof/>
+                <w:webHidden/>
+              </w:rPr>
+              <w:fldChar w:fldCharType="begin"/>
+            </w:r>
+            <w:r>
+              <w:rPr>
+                <w:noProof/>
+                <w:webHidden/>
+              </w:rPr>
+              <w:instrText xml:space="preserve"> PAGEREF _Toc17656246 \h </w:instrText>
+            </w:r>
+            <w:r>
+              <w:rPr>
+                <w:noProof/>
+                <w:webHidden/>
+              </w:rPr>
+            </w:r>
+            <w:r>
+              <w:rPr>
+                <w:noProof/>
+                <w:webHidden/>
+              </w:rPr>
+              <w:fldChar w:fldCharType="separate"/>
+            </w:r>
+            <w:r>
+              <w:rPr>
+                <w:noProof/>
+                <w:webHidden/>
+              </w:rPr>
+              <w:t>3</w:t>
+            </w:r>
+            <w:r>
+              <w:rPr>
+                <w:noProof/>
+                <w:webHidden/>
+              </w:rPr>
+              <w:fldChar w:fldCharType="end"/>
+            </w:r>
+          </w:hyperlink>
         </w:p>
         <w:p>
           <w:pPr>
@@ -507,14 +460,14 @@
           <w:lang w:val="es-MX"/>
         </w:rPr>
       </w:pPr>
-      <w:bookmarkStart w:id="1" w:name="_Toc17656246"/>
+      <w:bookmarkStart w:id="0" w:name="_Toc17656246"/>
       <w:r>
         <w:rPr>
           <w:lang w:val="es-MX"/>
         </w:rPr>
         <w:t>Creación de las máquinas virtuales</w:t>
       </w:r>
-      <w:bookmarkEnd w:id="1"/>
+      <w:bookmarkEnd w:id="0"/>
     </w:p>
     <w:p>
       <w:pPr>
@@ -539,33 +492,11 @@
           <w:rFonts w:ascii="Consolas" w:hAnsi="Consolas"/>
         </w:rPr>
       </w:pPr>
-      <w:proofErr w:type="spellStart"/>
-      <w:r>
-        <w:rPr>
-          <w:rFonts w:ascii="Consolas" w:hAnsi="Consolas"/>
-        </w:rPr>
-        <w:t>docker</w:t>
-      </w:r>
-      <w:proofErr w:type="spellEnd"/>
-      <w:r>
-        <w:rPr>
-          <w:rFonts w:ascii="Consolas" w:hAnsi="Consolas"/>
-        </w:rPr>
-        <w:t xml:space="preserve">-machine create --driver </w:t>
-      </w:r>
-      <w:proofErr w:type="spellStart"/>
-      <w:r>
-        <w:rPr>
-          <w:rFonts w:ascii="Consolas" w:hAnsi="Consolas"/>
-        </w:rPr>
-        <w:t>virtualbox</w:t>
-      </w:r>
-      <w:proofErr w:type="spellEnd"/>
-      <w:r>
-        <w:rPr>
-          <w:rFonts w:ascii="Consolas" w:hAnsi="Consolas"/>
-        </w:rPr>
-        <w:t xml:space="preserve"> --virtualbox-boot2docker-url=https://github.com/boot2docker/boot2docker/releases/download/v18.05.0-ce/boot2docker.iso manager1</w:t>
+      <w:r>
+        <w:rPr>
+          <w:rFonts w:ascii="Consolas" w:hAnsi="Consolas"/>
+        </w:rPr>
+        <w:t>docker-machine create --driver virtualbox --virtualbox-boot2docker-url=https://github.com/boot2docker/boot2docker/releases/download/v18.05.0-ce/boot2docker.iso manager1</w:t>
       </w:r>
     </w:p>
     <w:p>
@@ -585,33 +516,11 @@
           <w:rFonts w:ascii="Consolas" w:hAnsi="Consolas"/>
         </w:rPr>
       </w:pPr>
-      <w:proofErr w:type="spellStart"/>
-      <w:r>
-        <w:rPr>
-          <w:rFonts w:ascii="Consolas" w:hAnsi="Consolas"/>
-        </w:rPr>
-        <w:t>docker</w:t>
-      </w:r>
-      <w:proofErr w:type="spellEnd"/>
-      <w:r>
-        <w:rPr>
-          <w:rFonts w:ascii="Consolas" w:hAnsi="Consolas"/>
-        </w:rPr>
-        <w:t xml:space="preserve">-machine create --driver </w:t>
-      </w:r>
-      <w:proofErr w:type="spellStart"/>
-      <w:r>
-        <w:rPr>
-          <w:rFonts w:ascii="Consolas" w:hAnsi="Consolas"/>
-        </w:rPr>
-        <w:t>virtualbox</w:t>
-      </w:r>
-      <w:proofErr w:type="spellEnd"/>
-      <w:r>
-        <w:rPr>
-          <w:rFonts w:ascii="Consolas" w:hAnsi="Consolas"/>
-        </w:rPr>
-        <w:t xml:space="preserve"> --virtualbox-boot2docker-url=https://github.com/boot2docker/boot2docker/releases/download/v18.05.0-ce/boot2docker.iso manager</w:t>
+      <w:r>
+        <w:rPr>
+          <w:rFonts w:ascii="Consolas" w:hAnsi="Consolas"/>
+        </w:rPr>
+        <w:t>docker-machine create --driver virtualbox --virtualbox-boot2docker-url=https://github.com/boot2docker/boot2docker/releases/download/v18.05.0-ce/boot2docker.iso manager</w:t>
       </w:r>
       <w:r>
         <w:rPr>
@@ -637,33 +546,11 @@
           <w:rFonts w:ascii="Consolas" w:hAnsi="Consolas"/>
         </w:rPr>
       </w:pPr>
-      <w:proofErr w:type="spellStart"/>
-      <w:r>
-        <w:rPr>
-          <w:rFonts w:ascii="Consolas" w:hAnsi="Consolas"/>
-        </w:rPr>
-        <w:t>docker</w:t>
-      </w:r>
-      <w:proofErr w:type="spellEnd"/>
-      <w:r>
-        <w:rPr>
-          <w:rFonts w:ascii="Consolas" w:hAnsi="Consolas"/>
-        </w:rPr>
-        <w:t xml:space="preserve">-machine create --driver </w:t>
-      </w:r>
-      <w:proofErr w:type="spellStart"/>
-      <w:r>
-        <w:rPr>
-          <w:rFonts w:ascii="Consolas" w:hAnsi="Consolas"/>
-        </w:rPr>
-        <w:t>virtualbox</w:t>
-      </w:r>
-      <w:proofErr w:type="spellEnd"/>
-      <w:r>
-        <w:rPr>
-          <w:rFonts w:ascii="Consolas" w:hAnsi="Consolas"/>
-        </w:rPr>
-        <w:t xml:space="preserve"> --virtualbox-boot2docker-url=https://github.com/boot2docker/boot2docker/releases/download/v18.05.0-ce/boot2docker.iso worker1</w:t>
+      <w:r>
+        <w:rPr>
+          <w:rFonts w:ascii="Consolas" w:hAnsi="Consolas"/>
+        </w:rPr>
+        <w:t>docker-machine create --driver virtualbox --virtualbox-boot2docker-url=https://github.com/boot2docker/boot2docker/releases/download/v18.05.0-ce/boot2docker.iso worker1</w:t>
       </w:r>
     </w:p>
     <w:p>
@@ -683,33 +570,11 @@
           <w:rFonts w:ascii="Consolas" w:hAnsi="Consolas"/>
         </w:rPr>
       </w:pPr>
-      <w:proofErr w:type="spellStart"/>
-      <w:r>
-        <w:rPr>
-          <w:rFonts w:ascii="Consolas" w:hAnsi="Consolas"/>
-        </w:rPr>
-        <w:t>docker</w:t>
-      </w:r>
-      <w:proofErr w:type="spellEnd"/>
-      <w:r>
-        <w:rPr>
-          <w:rFonts w:ascii="Consolas" w:hAnsi="Consolas"/>
-        </w:rPr>
-        <w:t xml:space="preserve">-machine create --driver </w:t>
-      </w:r>
-      <w:proofErr w:type="spellStart"/>
-      <w:r>
-        <w:rPr>
-          <w:rFonts w:ascii="Consolas" w:hAnsi="Consolas"/>
-        </w:rPr>
-        <w:t>virtualbox</w:t>
-      </w:r>
-      <w:proofErr w:type="spellEnd"/>
-      <w:r>
-        <w:rPr>
-          <w:rFonts w:ascii="Consolas" w:hAnsi="Consolas"/>
-        </w:rPr>
-        <w:t xml:space="preserve"> --virtualbox-boot2docker-url=https://github.com/boot2docker/boot2docker/releases/download/v18.05.0-ce/boot2docker.iso worker2</w:t>
+      <w:r>
+        <w:rPr>
+          <w:rFonts w:ascii="Consolas" w:hAnsi="Consolas"/>
+        </w:rPr>
+        <w:t>docker-machine create --driver virtualbox --virtualbox-boot2docker-url=https://github.com/boot2docker/boot2docker/releases/download/v18.05.0-ce/boot2docker.iso worker2</w:t>
       </w:r>
     </w:p>
     <w:p>
@@ -723,22 +588,14 @@
           <w:lang w:val="es-MX"/>
         </w:rPr>
       </w:pPr>
-      <w:bookmarkStart w:id="2" w:name="_Toc17656247"/>
-      <w:r>
-        <w:rPr>
-          <w:lang w:val="es-MX"/>
-        </w:rPr>
-        <w:t xml:space="preserve">Habilitar el modo </w:t>
-      </w:r>
-      <w:proofErr w:type="spellStart"/>
-      <w:r>
-        <w:rPr>
-          <w:lang w:val="es-MX"/>
-        </w:rPr>
-        <w:t>swarn</w:t>
-      </w:r>
-      <w:bookmarkEnd w:id="2"/>
-      <w:proofErr w:type="spellEnd"/>
+      <w:bookmarkStart w:id="1" w:name="_Toc17656247"/>
+      <w:r>
+        <w:rPr>
+          <w:lang w:val="es-MX"/>
+        </w:rPr>
+        <w:t>Habilitar el modo swarn</w:t>
+      </w:r>
+      <w:bookmarkEnd w:id="1"/>
     </w:p>
     <w:p>
       <w:pPr>
@@ -769,21 +626,7 @@
         <w:rPr>
           <w:lang w:val="es-MX"/>
         </w:rPr>
-        <w:t xml:space="preserve"> habilitar el modo </w:t>
-      </w:r>
-      <w:proofErr w:type="spellStart"/>
-      <w:r>
-        <w:rPr>
-          <w:lang w:val="es-MX"/>
-        </w:rPr>
-        <w:t>swarn</w:t>
-      </w:r>
-      <w:proofErr w:type="spellEnd"/>
-      <w:r>
-        <w:rPr>
-          <w:lang w:val="es-MX"/>
-        </w:rPr>
-        <w:t xml:space="preserve"> con el siguiente comando:</w:t>
+        <w:t xml:space="preserve"> habilitar el modo swarn con el siguiente comando:</w:t>
       </w:r>
     </w:p>
     <w:p>
@@ -795,103 +638,11 @@
           <w:rFonts w:ascii="Consolas" w:hAnsi="Consolas"/>
         </w:rPr>
       </w:pPr>
-      <w:proofErr w:type="spellStart"/>
-      <w:r>
-        <w:rPr>
-          <w:rFonts w:ascii="Consolas" w:hAnsi="Consolas"/>
-        </w:rPr>
-        <w:t>docker</w:t>
-      </w:r>
-      <w:proofErr w:type="spellEnd"/>
-      <w:r>
-        <w:rPr>
-          <w:rFonts w:ascii="Consolas" w:hAnsi="Consolas"/>
-        </w:rPr>
-        <w:t xml:space="preserve">-machine </w:t>
-      </w:r>
-      <w:proofErr w:type="spellStart"/>
-      <w:r>
-        <w:rPr>
-          <w:rFonts w:ascii="Consolas" w:hAnsi="Consolas"/>
-        </w:rPr>
-        <w:t>ssh</w:t>
-      </w:r>
-      <w:proofErr w:type="spellEnd"/>
-      <w:r>
-        <w:rPr>
-          <w:rFonts w:ascii="Consolas" w:hAnsi="Consolas"/>
-        </w:rPr>
-        <w:t xml:space="preserve"> manager1 "</w:t>
-      </w:r>
-      <w:proofErr w:type="spellStart"/>
-      <w:r>
-        <w:rPr>
-          <w:rFonts w:ascii="Consolas" w:hAnsi="Consolas"/>
-        </w:rPr>
-        <w:t>docker</w:t>
-      </w:r>
-      <w:proofErr w:type="spellEnd"/>
-      <w:r>
-        <w:rPr>
-          <w:rFonts w:ascii="Consolas" w:hAnsi="Consolas"/>
-        </w:rPr>
-        <w:t xml:space="preserve"> swarm </w:t>
-      </w:r>
-      <w:proofErr w:type="spellStart"/>
-      <w:r>
-        <w:rPr>
-          <w:rFonts w:ascii="Consolas" w:hAnsi="Consolas"/>
-        </w:rPr>
-        <w:t>init</w:t>
-      </w:r>
-      <w:proofErr w:type="spellEnd"/>
-      <w:r>
-        <w:rPr>
-          <w:rFonts w:ascii="Consolas" w:hAnsi="Consolas"/>
-        </w:rPr>
-        <w:t xml:space="preserve"> --advertise-</w:t>
-      </w:r>
-      <w:proofErr w:type="spellStart"/>
-      <w:r>
-        <w:rPr>
-          <w:rFonts w:ascii="Consolas" w:hAnsi="Consolas"/>
-        </w:rPr>
-        <w:t>addr</w:t>
-      </w:r>
-      <w:proofErr w:type="spellEnd"/>
-      <w:r>
-        <w:rPr>
-          <w:rFonts w:ascii="Consolas" w:hAnsi="Consolas"/>
-        </w:rPr>
-        <w:t xml:space="preserve"> $(</w:t>
-      </w:r>
-      <w:proofErr w:type="spellStart"/>
-      <w:r>
-        <w:rPr>
-          <w:rFonts w:ascii="Consolas" w:hAnsi="Consolas"/>
-        </w:rPr>
-        <w:t>docker</w:t>
-      </w:r>
-      <w:proofErr w:type="spellEnd"/>
-      <w:r>
-        <w:rPr>
-          <w:rFonts w:ascii="Consolas" w:hAnsi="Consolas"/>
-        </w:rPr>
-        <w:t xml:space="preserve">-machine </w:t>
-      </w:r>
-      <w:proofErr w:type="spellStart"/>
-      <w:r>
-        <w:rPr>
-          <w:rFonts w:ascii="Consolas" w:hAnsi="Consolas"/>
-        </w:rPr>
-        <w:t>ip</w:t>
-      </w:r>
-      <w:proofErr w:type="spellEnd"/>
-      <w:r>
-        <w:rPr>
-          <w:rFonts w:ascii="Consolas" w:hAnsi="Consolas"/>
-        </w:rPr>
-        <w:t xml:space="preserve"> manager1)"</w:t>
+      <w:r>
+        <w:rPr>
+          <w:rFonts w:ascii="Consolas" w:hAnsi="Consolas"/>
+        </w:rPr>
+        <w:t>docker-machine ssh manager1 "docker swarm init --advertise-addr $(docker-machine ip manager1)"</w:t>
       </w:r>
     </w:p>
     <w:p>
@@ -961,21 +712,7 @@
         <w:rPr>
           <w:rFonts w:ascii="Consolas" w:hAnsi="Consolas"/>
         </w:rPr>
-        <w:t xml:space="preserve">    </w:t>
-      </w:r>
-      <w:proofErr w:type="spellStart"/>
-      <w:r>
-        <w:rPr>
-          <w:rFonts w:ascii="Consolas" w:hAnsi="Consolas"/>
-        </w:rPr>
-        <w:t>docker</w:t>
-      </w:r>
-      <w:proofErr w:type="spellEnd"/>
-      <w:r>
-        <w:rPr>
-          <w:rFonts w:ascii="Consolas" w:hAnsi="Consolas"/>
-        </w:rPr>
-        <w:t xml:space="preserve"> swarm join --token SWMTKN-1-0brt0fkapt8dv1b95e5wuei7z56s7qdotd91hl6hts3fzfllhm-e69nrpb68pp6tavgo76q6zsfu 192.168.99.101:2377</w:t>
+        <w:t xml:space="preserve">    docker swarm join --token SWMTKN-1-0brt0fkapt8dv1b95e5wuei7z56s7qdotd91hl6hts3fzfllhm-e69nrpb68pp6tavgo76q6zsfu 192.168.99.101:2377</w:t>
       </w:r>
     </w:p>
     <w:p>
@@ -990,21 +727,7 @@
         <w:rPr>
           <w:rFonts w:ascii="Consolas" w:hAnsi="Consolas"/>
         </w:rPr>
-        <w:t>To add a manager to this swarm, run '</w:t>
-      </w:r>
-      <w:proofErr w:type="spellStart"/>
-      <w:r>
-        <w:rPr>
-          <w:rFonts w:ascii="Consolas" w:hAnsi="Consolas"/>
-        </w:rPr>
-        <w:t>docker</w:t>
-      </w:r>
-      <w:proofErr w:type="spellEnd"/>
-      <w:r>
-        <w:rPr>
-          <w:rFonts w:ascii="Consolas" w:hAnsi="Consolas"/>
-        </w:rPr>
-        <w:t xml:space="preserve"> swarm join-token manager' and follow the instructions.</w:t>
+        <w:t>To add a manager to this swarm, run 'docker swarm join-token manager' and follow the instructions.</w:t>
       </w:r>
     </w:p>
     <w:p>
@@ -1024,21 +747,7 @@
           <w:lang w:val="es-MX"/>
         </w:rPr>
         <w:lastRenderedPageBreak/>
-        <w:t xml:space="preserve">Consultamos el </w:t>
-      </w:r>
-      <w:proofErr w:type="spellStart"/>
-      <w:r>
-        <w:rPr>
-          <w:lang w:val="es-MX"/>
-        </w:rPr>
-        <w:t>token</w:t>
-      </w:r>
-      <w:proofErr w:type="spellEnd"/>
-      <w:r>
-        <w:rPr>
-          <w:lang w:val="es-MX"/>
-        </w:rPr>
-        <w:t xml:space="preserve"> para agregar otro manager, ejecutando el siguiente comando en el manager1, seg</w:t>
+        <w:t>Consultamos el token para agregar otro manager, ejecutando el siguiente comando en el manager1, seg</w:t>
       </w:r>
       <w:r>
         <w:rPr>
@@ -1056,47 +765,11 @@
           <w:rFonts w:ascii="Consolas" w:hAnsi="Consolas"/>
         </w:rPr>
       </w:pPr>
-      <w:proofErr w:type="spellStart"/>
-      <w:r>
-        <w:rPr>
-          <w:rFonts w:ascii="Consolas" w:hAnsi="Consolas"/>
-        </w:rPr>
-        <w:t>docker</w:t>
-      </w:r>
-      <w:proofErr w:type="spellEnd"/>
-      <w:r>
-        <w:rPr>
-          <w:rFonts w:ascii="Consolas" w:hAnsi="Consolas"/>
-        </w:rPr>
-        <w:t xml:space="preserve">-machine </w:t>
-      </w:r>
-      <w:proofErr w:type="spellStart"/>
-      <w:r>
-        <w:rPr>
-          <w:rFonts w:ascii="Consolas" w:hAnsi="Consolas"/>
-        </w:rPr>
-        <w:t>ssh</w:t>
-      </w:r>
-      <w:proofErr w:type="spellEnd"/>
-      <w:r>
-        <w:rPr>
-          <w:rFonts w:ascii="Consolas" w:hAnsi="Consolas"/>
-        </w:rPr>
-        <w:t xml:space="preserve"> manager1 “</w:t>
-      </w:r>
-      <w:proofErr w:type="spellStart"/>
-      <w:r>
-        <w:rPr>
-          <w:rFonts w:ascii="Consolas" w:hAnsi="Consolas"/>
-        </w:rPr>
-        <w:t>docker</w:t>
-      </w:r>
-      <w:proofErr w:type="spellEnd"/>
-      <w:r>
-        <w:rPr>
-          <w:rFonts w:ascii="Consolas" w:hAnsi="Consolas"/>
-        </w:rPr>
-        <w:t xml:space="preserve"> swarm join-token manager”</w:t>
+      <w:r>
+        <w:rPr>
+          <w:rFonts w:ascii="Consolas" w:hAnsi="Consolas"/>
+        </w:rPr>
+        <w:t>docker-machine ssh manager1 “docker swarm join-token manager”</w:t>
       </w:r>
     </w:p>
     <w:p>
@@ -1121,21 +794,7 @@
         <w:rPr>
           <w:lang w:val="es-MX"/>
         </w:rPr>
-        <w:t xml:space="preserve">e debe mostrar el </w:t>
-      </w:r>
-      <w:proofErr w:type="spellStart"/>
-      <w:r>
-        <w:rPr>
-          <w:lang w:val="es-MX"/>
-        </w:rPr>
-        <w:t>token</w:t>
-      </w:r>
-      <w:proofErr w:type="spellEnd"/>
-      <w:r>
-        <w:rPr>
-          <w:lang w:val="es-MX"/>
-        </w:rPr>
-        <w:t xml:space="preserve"> para agregar otros managers:</w:t>
+        <w:t>e debe mostrar el token para agregar otros managers:</w:t>
       </w:r>
     </w:p>
     <w:p>
@@ -1161,19 +820,11 @@
           <w:rFonts w:ascii="Consolas" w:hAnsi="Consolas"/>
         </w:rPr>
       </w:pPr>
-      <w:proofErr w:type="spellStart"/>
-      <w:r>
-        <w:rPr>
-          <w:rFonts w:ascii="Consolas" w:hAnsi="Consolas"/>
-        </w:rPr>
-        <w:t>docker</w:t>
-      </w:r>
-      <w:proofErr w:type="spellEnd"/>
-      <w:r>
-        <w:rPr>
-          <w:rFonts w:ascii="Consolas" w:hAnsi="Consolas"/>
-        </w:rPr>
-        <w:t xml:space="preserve"> swarm join --token SWMTKN-1-0brt0fkapt8dv1b95e5wuei7z56s7qdotd91hl6hts3fzfllhm-cf3qcso00mg7gui3j6qp5hvb4 192.168.99.101:2377</w:t>
+      <w:r>
+        <w:rPr>
+          <w:rFonts w:ascii="Consolas" w:hAnsi="Consolas"/>
+        </w:rPr>
+        <w:t>docker swarm join --token SWMTKN-1-0brt0fkapt8dv1b95e5wuei7z56s7qdotd91hl6hts3fzfllhm-cf3qcso00mg7gui3j6qp5hvb4 192.168.99.101:2377</w:t>
       </w:r>
     </w:p>
     <w:p>
@@ -1228,101 +879,12 @@
           <w:lang w:val="es-MX"/>
         </w:rPr>
       </w:pPr>
-      <w:proofErr w:type="spellStart"/>
-      <w:r>
-        <w:rPr>
-          <w:rFonts w:ascii="Consolas" w:hAnsi="Consolas"/>
-          <w:lang w:val="es-MX"/>
-        </w:rPr>
-        <w:t>docker</w:t>
-      </w:r>
-      <w:proofErr w:type="spellEnd"/>
-      <w:r>
-        <w:rPr>
-          <w:rFonts w:ascii="Consolas" w:hAnsi="Consolas"/>
-          <w:lang w:val="es-MX"/>
-        </w:rPr>
-        <w:t xml:space="preserve">-machine </w:t>
-      </w:r>
-      <w:proofErr w:type="spellStart"/>
-      <w:r>
-        <w:rPr>
-          <w:rFonts w:ascii="Consolas" w:hAnsi="Consolas"/>
-          <w:lang w:val="es-MX"/>
-        </w:rPr>
-        <w:t>ssh</w:t>
-      </w:r>
-      <w:proofErr w:type="spellEnd"/>
-      <w:r>
-        <w:rPr>
-          <w:rFonts w:ascii="Consolas" w:hAnsi="Consolas"/>
-          <w:lang w:val="es-MX"/>
-        </w:rPr>
-        <w:t xml:space="preserve"> manager2 “</w:t>
-      </w:r>
-      <w:proofErr w:type="spellStart"/>
-      <w:r>
-        <w:rPr>
-          <w:rFonts w:ascii="Consolas" w:hAnsi="Consolas"/>
-          <w:lang w:val="es-MX"/>
-        </w:rPr>
-        <w:t>docker</w:t>
-      </w:r>
-      <w:proofErr w:type="spellEnd"/>
-      <w:r>
-        <w:rPr>
-          <w:rFonts w:ascii="Consolas" w:hAnsi="Consolas"/>
-          <w:lang w:val="es-MX"/>
-        </w:rPr>
-        <w:t xml:space="preserve"> </w:t>
-      </w:r>
-      <w:proofErr w:type="spellStart"/>
-      <w:r>
-        <w:rPr>
-          <w:rFonts w:ascii="Consolas" w:hAnsi="Consolas"/>
-          <w:lang w:val="es-MX"/>
-        </w:rPr>
-        <w:t>swarm</w:t>
-      </w:r>
-      <w:proofErr w:type="spellEnd"/>
-      <w:r>
-        <w:rPr>
-          <w:rFonts w:ascii="Consolas" w:hAnsi="Consolas"/>
-          <w:lang w:val="es-MX"/>
-        </w:rPr>
-        <w:t xml:space="preserve"> </w:t>
-      </w:r>
-      <w:proofErr w:type="spellStart"/>
-      <w:r>
-        <w:rPr>
-          <w:rFonts w:ascii="Consolas" w:hAnsi="Consolas"/>
-          <w:lang w:val="es-MX"/>
-        </w:rPr>
-        <w:t>join</w:t>
-      </w:r>
-      <w:proofErr w:type="spellEnd"/>
-      <w:r>
-        <w:rPr>
-          <w:rFonts w:ascii="Consolas" w:hAnsi="Consolas"/>
-          <w:lang w:val="es-MX"/>
-        </w:rPr>
-        <w:t xml:space="preserve"> --</w:t>
-      </w:r>
-      <w:proofErr w:type="spellStart"/>
-      <w:r>
-        <w:rPr>
-          <w:rFonts w:ascii="Consolas" w:hAnsi="Consolas"/>
-          <w:lang w:val="es-MX"/>
-        </w:rPr>
-        <w:t>token</w:t>
-      </w:r>
-      <w:proofErr w:type="spellEnd"/>
-      <w:r>
-        <w:rPr>
-          <w:rFonts w:ascii="Consolas" w:hAnsi="Consolas"/>
-          <w:lang w:val="es-MX"/>
-        </w:rPr>
-        <w:t xml:space="preserve"> SWMTKN-1-0brt0fkapt8dv1b95e5wuei7z56s7qdotd91hl6hts3fzfllhm-cf3qcso00mg7gui3j6qp5hvb4 192.168.99.101:2377”</w:t>
+      <w:r>
+        <w:rPr>
+          <w:rFonts w:ascii="Consolas" w:hAnsi="Consolas"/>
+          <w:lang w:val="es-MX"/>
+        </w:rPr>
+        <w:t>docker-machine ssh manager2 “docker swarm join --token SWMTKN-1-0brt0fkapt8dv1b95e5wuei7z56s7qdotd91hl6hts3fzfllhm-cf3qcso00mg7gui3j6qp5hvb4 192.168.99.101:2377”</w:t>
       </w:r>
     </w:p>
     <w:p>
@@ -1355,21 +917,7 @@
         <w:rPr>
           <w:lang w:val="es-MX"/>
         </w:rPr>
-        <w:t xml:space="preserve">Para unir los </w:t>
-      </w:r>
-      <w:proofErr w:type="spellStart"/>
-      <w:r>
-        <w:rPr>
-          <w:lang w:val="es-MX"/>
-        </w:rPr>
-        <w:t>workers</w:t>
-      </w:r>
-      <w:proofErr w:type="spellEnd"/>
-      <w:r>
-        <w:rPr>
-          <w:lang w:val="es-MX"/>
-        </w:rPr>
-        <w:t xml:space="preserve"> 1 y 2 al Manager 1, ejecutar el siguiente comando, teniendo en cuenta el comando del paso 2:</w:t>
+        <w:t>Para unir los workers 1 y 2 al Manager 1, ejecutar el siguiente comando, teniendo en cuenta el comando del paso 2:</w:t>
       </w:r>
     </w:p>
     <w:p>
@@ -1381,101 +929,12 @@
           <w:lang w:val="es-MX"/>
         </w:rPr>
       </w:pPr>
-      <w:proofErr w:type="spellStart"/>
-      <w:r>
-        <w:rPr>
-          <w:rFonts w:ascii="Consolas" w:hAnsi="Consolas"/>
-          <w:lang w:val="es-MX"/>
-        </w:rPr>
-        <w:t>docker</w:t>
-      </w:r>
-      <w:proofErr w:type="spellEnd"/>
-      <w:r>
-        <w:rPr>
-          <w:rFonts w:ascii="Consolas" w:hAnsi="Consolas"/>
-          <w:lang w:val="es-MX"/>
-        </w:rPr>
-        <w:t xml:space="preserve">-machine </w:t>
-      </w:r>
-      <w:proofErr w:type="spellStart"/>
-      <w:r>
-        <w:rPr>
-          <w:rFonts w:ascii="Consolas" w:hAnsi="Consolas"/>
-          <w:lang w:val="es-MX"/>
-        </w:rPr>
-        <w:t>ssh</w:t>
-      </w:r>
-      <w:proofErr w:type="spellEnd"/>
-      <w:r>
-        <w:rPr>
-          <w:rFonts w:ascii="Consolas" w:hAnsi="Consolas"/>
-          <w:lang w:val="es-MX"/>
-        </w:rPr>
-        <w:t xml:space="preserve"> worker1 “</w:t>
-      </w:r>
-      <w:proofErr w:type="spellStart"/>
-      <w:r>
-        <w:rPr>
-          <w:rFonts w:ascii="Consolas" w:hAnsi="Consolas"/>
-          <w:lang w:val="es-MX"/>
-        </w:rPr>
-        <w:t>docker</w:t>
-      </w:r>
-      <w:proofErr w:type="spellEnd"/>
-      <w:r>
-        <w:rPr>
-          <w:rFonts w:ascii="Consolas" w:hAnsi="Consolas"/>
-          <w:lang w:val="es-MX"/>
-        </w:rPr>
-        <w:t xml:space="preserve"> </w:t>
-      </w:r>
-      <w:proofErr w:type="spellStart"/>
-      <w:r>
-        <w:rPr>
-          <w:rFonts w:ascii="Consolas" w:hAnsi="Consolas"/>
-          <w:lang w:val="es-MX"/>
-        </w:rPr>
-        <w:t>swarm</w:t>
-      </w:r>
-      <w:proofErr w:type="spellEnd"/>
-      <w:r>
-        <w:rPr>
-          <w:rFonts w:ascii="Consolas" w:hAnsi="Consolas"/>
-          <w:lang w:val="es-MX"/>
-        </w:rPr>
-        <w:t xml:space="preserve"> </w:t>
-      </w:r>
-      <w:proofErr w:type="spellStart"/>
-      <w:r>
-        <w:rPr>
-          <w:rFonts w:ascii="Consolas" w:hAnsi="Consolas"/>
-          <w:lang w:val="es-MX"/>
-        </w:rPr>
-        <w:t>join</w:t>
-      </w:r>
-      <w:proofErr w:type="spellEnd"/>
-      <w:r>
-        <w:rPr>
-          <w:rFonts w:ascii="Consolas" w:hAnsi="Consolas"/>
-          <w:lang w:val="es-MX"/>
-        </w:rPr>
-        <w:t xml:space="preserve"> --</w:t>
-      </w:r>
-      <w:proofErr w:type="spellStart"/>
-      <w:r>
-        <w:rPr>
-          <w:rFonts w:ascii="Consolas" w:hAnsi="Consolas"/>
-          <w:lang w:val="es-MX"/>
-        </w:rPr>
-        <w:t>token</w:t>
-      </w:r>
-      <w:proofErr w:type="spellEnd"/>
-      <w:r>
-        <w:rPr>
-          <w:rFonts w:ascii="Consolas" w:hAnsi="Consolas"/>
-          <w:lang w:val="es-MX"/>
-        </w:rPr>
-        <w:t xml:space="preserve"> SWMTKN-1-0brt0fkapt8dv1b95e5wuei7z56s7qdotd91hl6hts3fzfllhm-e69nrpb68pp6tavgo76q6zsfu 192.168.99.101:2377”</w:t>
+      <w:r>
+        <w:rPr>
+          <w:rFonts w:ascii="Consolas" w:hAnsi="Consolas"/>
+          <w:lang w:val="es-MX"/>
+        </w:rPr>
+        <w:t>docker-machine ssh worker1 “docker swarm join --token SWMTKN-1-0brt0fkapt8dv1b95e5wuei7z56s7qdotd91hl6hts3fzfllhm-e69nrpb68pp6tavgo76q6zsfu 192.168.99.101:2377”</w:t>
       </w:r>
     </w:p>
     <w:p>
@@ -1487,101 +946,12 @@
           <w:lang w:val="es-MX"/>
         </w:rPr>
       </w:pPr>
-      <w:proofErr w:type="spellStart"/>
-      <w:r>
-        <w:rPr>
-          <w:rFonts w:ascii="Consolas" w:hAnsi="Consolas"/>
-          <w:lang w:val="es-MX"/>
-        </w:rPr>
-        <w:t>docker</w:t>
-      </w:r>
-      <w:proofErr w:type="spellEnd"/>
-      <w:r>
-        <w:rPr>
-          <w:rFonts w:ascii="Consolas" w:hAnsi="Consolas"/>
-          <w:lang w:val="es-MX"/>
-        </w:rPr>
-        <w:t xml:space="preserve">-machine </w:t>
-      </w:r>
-      <w:proofErr w:type="spellStart"/>
-      <w:r>
-        <w:rPr>
-          <w:rFonts w:ascii="Consolas" w:hAnsi="Consolas"/>
-          <w:lang w:val="es-MX"/>
-        </w:rPr>
-        <w:t>ssh</w:t>
-      </w:r>
-      <w:proofErr w:type="spellEnd"/>
-      <w:r>
-        <w:rPr>
-          <w:rFonts w:ascii="Consolas" w:hAnsi="Consolas"/>
-          <w:lang w:val="es-MX"/>
-        </w:rPr>
-        <w:t xml:space="preserve"> worker2 “</w:t>
-      </w:r>
-      <w:proofErr w:type="spellStart"/>
-      <w:r>
-        <w:rPr>
-          <w:rFonts w:ascii="Consolas" w:hAnsi="Consolas"/>
-          <w:lang w:val="es-MX"/>
-        </w:rPr>
-        <w:t>docker</w:t>
-      </w:r>
-      <w:proofErr w:type="spellEnd"/>
-      <w:r>
-        <w:rPr>
-          <w:rFonts w:ascii="Consolas" w:hAnsi="Consolas"/>
-          <w:lang w:val="es-MX"/>
-        </w:rPr>
-        <w:t xml:space="preserve"> </w:t>
-      </w:r>
-      <w:proofErr w:type="spellStart"/>
-      <w:r>
-        <w:rPr>
-          <w:rFonts w:ascii="Consolas" w:hAnsi="Consolas"/>
-          <w:lang w:val="es-MX"/>
-        </w:rPr>
-        <w:t>swarm</w:t>
-      </w:r>
-      <w:proofErr w:type="spellEnd"/>
-      <w:r>
-        <w:rPr>
-          <w:rFonts w:ascii="Consolas" w:hAnsi="Consolas"/>
-          <w:lang w:val="es-MX"/>
-        </w:rPr>
-        <w:t xml:space="preserve"> </w:t>
-      </w:r>
-      <w:proofErr w:type="spellStart"/>
-      <w:r>
-        <w:rPr>
-          <w:rFonts w:ascii="Consolas" w:hAnsi="Consolas"/>
-          <w:lang w:val="es-MX"/>
-        </w:rPr>
-        <w:t>join</w:t>
-      </w:r>
-      <w:proofErr w:type="spellEnd"/>
-      <w:r>
-        <w:rPr>
-          <w:rFonts w:ascii="Consolas" w:hAnsi="Consolas"/>
-          <w:lang w:val="es-MX"/>
-        </w:rPr>
-        <w:t xml:space="preserve"> --</w:t>
-      </w:r>
-      <w:proofErr w:type="spellStart"/>
-      <w:r>
-        <w:rPr>
-          <w:rFonts w:ascii="Consolas" w:hAnsi="Consolas"/>
-          <w:lang w:val="es-MX"/>
-        </w:rPr>
-        <w:t>token</w:t>
-      </w:r>
-      <w:proofErr w:type="spellEnd"/>
-      <w:r>
-        <w:rPr>
-          <w:rFonts w:ascii="Consolas" w:hAnsi="Consolas"/>
-          <w:lang w:val="es-MX"/>
-        </w:rPr>
-        <w:t xml:space="preserve"> SWMTKN-1-0brt0fkapt8dv1b95e5wuei7z56s7qdotd91hl6hts3fzfllhm-e69nrpb68pp6tavgo76q6zsfu 192.168.99.101:2377”</w:t>
+      <w:r>
+        <w:rPr>
+          <w:rFonts w:ascii="Consolas" w:hAnsi="Consolas"/>
+          <w:lang w:val="es-MX"/>
+        </w:rPr>
+        <w:t>docker-machine ssh worker2 “docker swarm join --token SWMTKN-1-0brt0fkapt8dv1b95e5wuei7z56s7qdotd91hl6hts3fzfllhm-e69nrpb68pp6tavgo76q6zsfu 192.168.99.101:2377”</w:t>
       </w:r>
     </w:p>
     <w:p>
@@ -1613,37 +983,12 @@
           <w:lang w:val="es-MX"/>
         </w:rPr>
       </w:pPr>
-      <w:proofErr w:type="spellStart"/>
-      <w:r>
-        <w:rPr>
-          <w:rFonts w:ascii="Consolas" w:hAnsi="Consolas"/>
-          <w:lang w:val="es-MX"/>
-        </w:rPr>
-        <w:t>docker</w:t>
-      </w:r>
-      <w:proofErr w:type="spellEnd"/>
-      <w:r>
-        <w:rPr>
-          <w:rFonts w:ascii="Consolas" w:hAnsi="Consolas"/>
-          <w:lang w:val="es-MX"/>
-        </w:rPr>
-        <w:t xml:space="preserve">-machine </w:t>
-      </w:r>
-      <w:proofErr w:type="spellStart"/>
-      <w:r>
-        <w:rPr>
-          <w:rFonts w:ascii="Consolas" w:hAnsi="Consolas"/>
-          <w:lang w:val="es-MX"/>
-        </w:rPr>
-        <w:t>env</w:t>
-      </w:r>
-      <w:proofErr w:type="spellEnd"/>
-      <w:r>
-        <w:rPr>
-          <w:rFonts w:ascii="Consolas" w:hAnsi="Consolas"/>
-          <w:lang w:val="es-MX"/>
-        </w:rPr>
-        <w:t xml:space="preserve"> manager1</w:t>
+      <w:r>
+        <w:rPr>
+          <w:rFonts w:ascii="Consolas" w:hAnsi="Consolas"/>
+          <w:lang w:val="es-MX"/>
+        </w:rPr>
+        <w:t>docker-machine env manager1</w:t>
       </w:r>
     </w:p>
     <w:p>
@@ -1692,21 +1037,7 @@
         <w:rPr>
           <w:rFonts w:ascii="Consolas" w:hAnsi="Consolas"/>
         </w:rPr>
-        <w:t>export DOCKER_HOST="</w:t>
-      </w:r>
-      <w:proofErr w:type="spellStart"/>
-      <w:r>
-        <w:rPr>
-          <w:rFonts w:ascii="Consolas" w:hAnsi="Consolas"/>
-        </w:rPr>
-        <w:t>tcp</w:t>
-      </w:r>
-      <w:proofErr w:type="spellEnd"/>
-      <w:r>
-        <w:rPr>
-          <w:rFonts w:ascii="Consolas" w:hAnsi="Consolas"/>
-        </w:rPr>
-        <w:t>://192.168.99.101:2376"</w:t>
+        <w:t>export DOCKER_HOST="tcp://192.168.99.101:2376"</w:t>
       </w:r>
     </w:p>
     <w:p>
@@ -1781,35 +1112,7 @@
         <w:rPr>
           <w:rFonts w:ascii="Consolas" w:hAnsi="Consolas"/>
         </w:rPr>
-        <w:t xml:space="preserve"># </w:t>
-      </w:r>
-      <w:proofErr w:type="spellStart"/>
-      <w:r>
-        <w:rPr>
-          <w:rFonts w:ascii="Consolas" w:hAnsi="Consolas"/>
-        </w:rPr>
-        <w:t>eval</w:t>
-      </w:r>
-      <w:proofErr w:type="spellEnd"/>
-      <w:r>
-        <w:rPr>
-          <w:rFonts w:ascii="Consolas" w:hAnsi="Consolas"/>
-        </w:rPr>
-        <w:t xml:space="preserve"> $("C:\Program Files\Docker Toolbox\docker-machine.exe" </w:t>
-      </w:r>
-      <w:proofErr w:type="spellStart"/>
-      <w:r>
-        <w:rPr>
-          <w:rFonts w:ascii="Consolas" w:hAnsi="Consolas"/>
-        </w:rPr>
-        <w:t>env</w:t>
-      </w:r>
-      <w:proofErr w:type="spellEnd"/>
-      <w:r>
-        <w:rPr>
-          <w:rFonts w:ascii="Consolas" w:hAnsi="Consolas"/>
-        </w:rPr>
-        <w:t xml:space="preserve"> manager1)</w:t>
+        <w:t># eval $("C:\Program Files\Docker Toolbox\docker-machine.exe" env manager1)</w:t>
       </w:r>
     </w:p>
     <w:p>
@@ -1852,34 +1155,12 @@
           <w:rFonts w:ascii="Consolas" w:hAnsi="Consolas"/>
         </w:rPr>
       </w:pPr>
-      <w:proofErr w:type="spellStart"/>
       <w:r>
         <w:rPr>
           <w:rFonts w:ascii="Consolas" w:hAnsi="Consolas"/>
         </w:rPr>
         <w:lastRenderedPageBreak/>
-        <w:t>eval</w:t>
-      </w:r>
-      <w:proofErr w:type="spellEnd"/>
-      <w:r>
-        <w:rPr>
-          <w:rFonts w:ascii="Consolas" w:hAnsi="Consolas"/>
-        </w:rPr>
-        <w:t xml:space="preserve"> $("C:\Program Files\Docker Toolbox\docker-machine.exe" </w:t>
-      </w:r>
-      <w:proofErr w:type="spellStart"/>
-      <w:r>
-        <w:rPr>
-          <w:rFonts w:ascii="Consolas" w:hAnsi="Consolas"/>
-        </w:rPr>
-        <w:t>env</w:t>
-      </w:r>
-      <w:proofErr w:type="spellEnd"/>
-      <w:r>
-        <w:rPr>
-          <w:rFonts w:ascii="Consolas" w:hAnsi="Consolas"/>
-        </w:rPr>
-        <w:t xml:space="preserve"> manager1)</w:t>
+        <w:t>eval $("C:\Program Files\Docker Toolbox\docker-machine.exe" env manager1)</w:t>
       </w:r>
     </w:p>
     <w:p>
@@ -1898,21 +1179,7 @@
         <w:rPr>
           <w:lang w:val="es-MX"/>
         </w:rPr>
-        <w:t xml:space="preserve">Para verificar como está creado y organizado los managers y los </w:t>
-      </w:r>
-      <w:proofErr w:type="spellStart"/>
-      <w:r>
-        <w:rPr>
-          <w:lang w:val="es-MX"/>
-        </w:rPr>
-        <w:t>workers</w:t>
-      </w:r>
-      <w:proofErr w:type="spellEnd"/>
-      <w:r>
-        <w:rPr>
-          <w:lang w:val="es-MX"/>
-        </w:rPr>
-        <w:t>, ejecutar el siguiente comando:</w:t>
+        <w:t>Para verificar como está creado y organizado los managers y los workers, ejecutar el siguiente comando:</w:t>
       </w:r>
     </w:p>
     <w:p>
@@ -1925,47 +1192,13 @@
           <w:lang w:val="es-MX"/>
         </w:rPr>
       </w:pPr>
-      <w:proofErr w:type="spellStart"/>
-      <w:r>
-        <w:rPr>
-          <w:rFonts w:ascii="Consolas" w:hAnsi="Consolas"/>
-          <w:lang w:val="es-MX"/>
-        </w:rPr>
-        <w:t>docker</w:t>
-      </w:r>
-      <w:proofErr w:type="spellEnd"/>
-      <w:r>
-        <w:rPr>
-          <w:rFonts w:ascii="Consolas" w:hAnsi="Consolas"/>
-          <w:lang w:val="es-MX"/>
-        </w:rPr>
-        <w:t xml:space="preserve"> </w:t>
-      </w:r>
-      <w:proofErr w:type="spellStart"/>
-      <w:r>
-        <w:rPr>
-          <w:rFonts w:ascii="Consolas" w:hAnsi="Consolas"/>
-          <w:lang w:val="es-MX"/>
-        </w:rPr>
-        <w:t>node</w:t>
-      </w:r>
-      <w:proofErr w:type="spellEnd"/>
-      <w:r>
-        <w:rPr>
-          <w:rFonts w:ascii="Consolas" w:hAnsi="Consolas"/>
-          <w:lang w:val="es-MX"/>
-        </w:rPr>
-        <w:t xml:space="preserve"> </w:t>
-      </w:r>
-      <w:proofErr w:type="spellStart"/>
-      <w:r>
-        <w:rPr>
-          <w:rFonts w:ascii="Consolas" w:hAnsi="Consolas"/>
-          <w:lang w:val="es-MX"/>
-        </w:rPr>
-        <w:t>ls</w:t>
-      </w:r>
-      <w:proofErr w:type="spellEnd"/>
+      <w:r>
+        <w:rPr>
+          <w:rFonts w:ascii="Consolas" w:hAnsi="Consolas"/>
+          <w:lang w:val="es-MX"/>
+        </w:rPr>
+        <w:t>docker node ls</w:t>
+      </w:r>
     </w:p>
     <w:p>
       <w:pPr>
@@ -2045,44 +1278,20 @@
           <w:lang w:val="es-MX"/>
         </w:rPr>
       </w:pPr>
-      <w:bookmarkStart w:id="3" w:name="_Toc17656248"/>
-      <w:proofErr w:type="spellStart"/>
-      <w:r>
-        <w:rPr>
-          <w:lang w:val="es-MX"/>
-        </w:rPr>
-        <w:t>Docker</w:t>
-      </w:r>
-      <w:proofErr w:type="spellEnd"/>
-      <w:r>
-        <w:rPr>
-          <w:lang w:val="es-MX"/>
-        </w:rPr>
-        <w:t xml:space="preserve"> </w:t>
-      </w:r>
-      <w:proofErr w:type="spellStart"/>
-      <w:r>
-        <w:rPr>
-          <w:lang w:val="es-MX"/>
-        </w:rPr>
-        <w:t>compose</w:t>
-      </w:r>
-      <w:proofErr w:type="spellEnd"/>
-      <w:r>
-        <w:rPr>
-          <w:lang w:val="es-MX"/>
-        </w:rPr>
-        <w:t xml:space="preserve"> </w:t>
-      </w:r>
-      <w:proofErr w:type="spellStart"/>
-      <w:r>
-        <w:rPr>
-          <w:lang w:val="es-MX"/>
-        </w:rPr>
-        <w:t>Swarn</w:t>
-      </w:r>
-      <w:bookmarkEnd w:id="3"/>
-      <w:proofErr w:type="spellEnd"/>
+      <w:bookmarkStart w:id="2" w:name="_Toc17656248"/>
+      <w:r>
+        <w:rPr>
+          <w:lang w:val="es-MX"/>
+        </w:rPr>
+        <w:t>Docker compose Swar</w:t>
+      </w:r>
+      <w:bookmarkEnd w:id="2"/>
+      <w:r>
+        <w:rPr>
+          <w:lang w:val="es-MX"/>
+        </w:rPr>
+        <w:t>m</w:t>
+      </w:r>
     </w:p>
     <w:p>
       <w:pPr>
@@ -2102,21 +1311,12 @@
         </w:rPr>
         <w:t xml:space="preserve">Ubicarse en la carpeta raíz del proyecto </w:t>
       </w:r>
-      <w:proofErr w:type="spellStart"/>
       <w:r>
         <w:rPr>
           <w:b/>
           <w:lang w:val="es-MX"/>
         </w:rPr>
-        <w:t>docker</w:t>
-      </w:r>
-      <w:proofErr w:type="spellEnd"/>
-      <w:r>
-        <w:rPr>
-          <w:b/>
-          <w:lang w:val="es-MX"/>
-        </w:rPr>
-        <w:t>-api-ventas</w:t>
+        <w:t>docker-api-ventas</w:t>
       </w:r>
       <w:r>
         <w:rPr>
@@ -2207,56 +1407,24 @@
           <w:rFonts w:ascii="Consolas" w:hAnsi="Consolas"/>
         </w:rPr>
       </w:pPr>
-      <w:proofErr w:type="spellStart"/>
-      <w:r>
-        <w:rPr>
-          <w:rFonts w:ascii="Consolas" w:hAnsi="Consolas"/>
-        </w:rPr>
-        <w:t>docker</w:t>
-      </w:r>
-      <w:proofErr w:type="spellEnd"/>
-      <w:r>
-        <w:rPr>
-          <w:rFonts w:ascii="Consolas" w:hAnsi="Consolas"/>
-        </w:rPr>
-        <w:t xml:space="preserve"> stack deploy -c </w:t>
-      </w:r>
-      <w:proofErr w:type="spellStart"/>
-      <w:r>
-        <w:rPr>
-          <w:rFonts w:ascii="Consolas" w:hAnsi="Consolas"/>
-        </w:rPr>
-        <w:t>docker</w:t>
-      </w:r>
-      <w:proofErr w:type="spellEnd"/>
-      <w:r>
-        <w:rPr>
-          <w:rFonts w:ascii="Consolas" w:hAnsi="Consolas"/>
-        </w:rPr>
-        <w:t>-compose-</w:t>
-      </w:r>
-      <w:proofErr w:type="spellStart"/>
-      <w:r>
-        <w:rPr>
-          <w:rFonts w:ascii="Consolas" w:hAnsi="Consolas"/>
-        </w:rPr>
-        <w:t>swarn.yml</w:t>
-      </w:r>
-      <w:proofErr w:type="spellEnd"/>
-      <w:r>
-        <w:rPr>
-          <w:rFonts w:ascii="Consolas" w:hAnsi="Consolas"/>
-        </w:rPr>
-        <w:t xml:space="preserve"> </w:t>
-      </w:r>
-      <w:proofErr w:type="spellStart"/>
-      <w:r>
-        <w:rPr>
-          <w:rFonts w:ascii="Consolas" w:hAnsi="Consolas"/>
-        </w:rPr>
-        <w:t>pruebacluster</w:t>
-      </w:r>
-      <w:proofErr w:type="spellEnd"/>
+      <w:r>
+        <w:rPr>
+          <w:rFonts w:ascii="Consolas" w:hAnsi="Consolas"/>
+        </w:rPr>
+        <w:t>docker stack deploy -c docker-compose-swar</w:t>
+      </w:r>
+      <w:r>
+        <w:rPr>
+          <w:rFonts w:ascii="Consolas" w:hAnsi="Consolas"/>
+        </w:rPr>
+        <w:t>m</w:t>
+      </w:r>
+      <w:r>
+        <w:rPr>
+          <w:rFonts w:ascii="Consolas" w:hAnsi="Consolas"/>
+        </w:rPr>
+        <w:t>.yml pruebacluster</w:t>
+      </w:r>
     </w:p>
     <w:p>
       <w:pPr>
@@ -2274,35 +1442,7 @@
         <w:rPr>
           <w:lang w:val="es-MX"/>
         </w:rPr>
-        <w:t xml:space="preserve">Si se desea ver el progreso del despliegue, ejecutar el </w:t>
-      </w:r>
-      <w:proofErr w:type="spellStart"/>
-      <w:r>
-        <w:rPr>
-          <w:lang w:val="es-MX"/>
-        </w:rPr>
-        <w:t>siguinte</w:t>
-      </w:r>
-      <w:proofErr w:type="spellEnd"/>
-      <w:r>
-        <w:rPr>
-          <w:lang w:val="es-MX"/>
-        </w:rPr>
-        <w:t xml:space="preserve"> </w:t>
-      </w:r>
-      <w:proofErr w:type="spellStart"/>
-      <w:r>
-        <w:rPr>
-          <w:lang w:val="es-MX"/>
-        </w:rPr>
-        <w:t>comado</w:t>
-      </w:r>
-      <w:proofErr w:type="spellEnd"/>
-      <w:r>
-        <w:rPr>
-          <w:lang w:val="es-MX"/>
-        </w:rPr>
-        <w:t>:</w:t>
+        <w:t>Si se desea ver el progreso del despliegue, ejecutar el siguinte comado:</w:t>
       </w:r>
     </w:p>
     <w:p>
@@ -2315,63 +1455,13 @@
           <w:lang w:val="es-MX"/>
         </w:rPr>
       </w:pPr>
-      <w:proofErr w:type="spellStart"/>
-      <w:r>
-        <w:rPr>
-          <w:rFonts w:ascii="Consolas" w:hAnsi="Consolas"/>
-          <w:lang w:val="es-MX"/>
-        </w:rPr>
-        <w:t>docker</w:t>
-      </w:r>
-      <w:proofErr w:type="spellEnd"/>
-      <w:r>
-        <w:rPr>
-          <w:rFonts w:ascii="Consolas" w:hAnsi="Consolas"/>
-          <w:lang w:val="es-MX"/>
-        </w:rPr>
-        <w:t xml:space="preserve"> </w:t>
-      </w:r>
-      <w:proofErr w:type="spellStart"/>
-      <w:r>
-        <w:rPr>
-          <w:rFonts w:ascii="Consolas" w:hAnsi="Consolas"/>
-          <w:lang w:val="es-MX"/>
-        </w:rPr>
-        <w:t>stack</w:t>
-      </w:r>
-      <w:proofErr w:type="spellEnd"/>
-      <w:r>
-        <w:rPr>
-          <w:rFonts w:ascii="Consolas" w:hAnsi="Consolas"/>
-          <w:lang w:val="es-MX"/>
-        </w:rPr>
-        <w:t xml:space="preserve"> </w:t>
-      </w:r>
-      <w:proofErr w:type="spellStart"/>
-      <w:r>
-        <w:rPr>
-          <w:rFonts w:ascii="Consolas" w:hAnsi="Consolas"/>
-          <w:lang w:val="es-MX"/>
-        </w:rPr>
-        <w:t>ps</w:t>
-      </w:r>
-      <w:proofErr w:type="spellEnd"/>
-      <w:r>
-        <w:rPr>
-          <w:rFonts w:ascii="Consolas" w:hAnsi="Consolas"/>
-          <w:lang w:val="es-MX"/>
-        </w:rPr>
-        <w:t xml:space="preserve"> </w:t>
-      </w:r>
-      <w:proofErr w:type="spellStart"/>
-      <w:r>
-        <w:rPr>
-          <w:rFonts w:ascii="Consolas" w:hAnsi="Consolas"/>
-          <w:lang w:val="es-MX"/>
-        </w:rPr>
-        <w:t>pruebacluster</w:t>
-      </w:r>
-      <w:proofErr w:type="spellEnd"/>
+      <w:r>
+        <w:rPr>
+          <w:rFonts w:ascii="Consolas" w:hAnsi="Consolas"/>
+          <w:lang w:val="es-MX"/>
+        </w:rPr>
+        <w:t>docker stack ps pruebacluster</w:t>
+      </w:r>
     </w:p>
     <w:p>
       <w:pPr>
@@ -2471,55 +1561,40 @@
           <w:lang w:val="es-MX"/>
         </w:rPr>
       </w:pPr>
-      <w:proofErr w:type="spellStart"/>
-      <w:r>
-        <w:rPr>
-          <w:rFonts w:ascii="Consolas" w:hAnsi="Consolas"/>
-          <w:lang w:val="es-MX"/>
-        </w:rPr>
-        <w:t>docker</w:t>
-      </w:r>
-      <w:proofErr w:type="spellEnd"/>
-      <w:r>
-        <w:rPr>
-          <w:rFonts w:ascii="Consolas" w:hAnsi="Consolas"/>
-          <w:lang w:val="es-MX"/>
-        </w:rPr>
-        <w:t xml:space="preserve"> </w:t>
-      </w:r>
-      <w:proofErr w:type="spellStart"/>
-      <w:r>
-        <w:rPr>
-          <w:rFonts w:ascii="Consolas" w:hAnsi="Consolas"/>
-          <w:lang w:val="es-MX"/>
-        </w:rPr>
-        <w:t>service</w:t>
-      </w:r>
-      <w:proofErr w:type="spellEnd"/>
-      <w:r>
-        <w:rPr>
-          <w:rFonts w:ascii="Consolas" w:hAnsi="Consolas"/>
-          <w:lang w:val="es-MX"/>
-        </w:rPr>
-        <w:t xml:space="preserve"> </w:t>
-      </w:r>
-      <w:proofErr w:type="spellStart"/>
-      <w:r>
-        <w:rPr>
-          <w:rFonts w:ascii="Consolas" w:hAnsi="Consolas"/>
-          <w:lang w:val="es-MX"/>
-        </w:rPr>
-        <w:t>ps</w:t>
-      </w:r>
-      <w:proofErr w:type="spellEnd"/>
-      <w:r>
-        <w:rPr>
-          <w:rFonts w:ascii="Consolas" w:hAnsi="Consolas"/>
-          <w:lang w:val="es-MX"/>
-        </w:rPr>
-        <w:t xml:space="preserve"> </w:t>
-      </w:r>
-      <w:proofErr w:type="spellStart"/>
+      <w:r>
+        <w:rPr>
+          <w:rFonts w:ascii="Consolas" w:hAnsi="Consolas"/>
+          <w:lang w:val="es-MX"/>
+        </w:rPr>
+        <w:t xml:space="preserve">docker service ps </w:t>
+      </w:r>
+      <w:bookmarkStart w:id="3" w:name="_GoBack"/>
+      <w:bookmarkEnd w:id="3"/>
+      <w:r>
+        <w:rPr>
+          <w:rFonts w:ascii="Consolas" w:hAnsi="Consolas"/>
+          <w:lang w:val="es-MX"/>
+        </w:rPr>
+        <w:t>pruebacluster_postgresql_server</w:t>
+      </w:r>
+    </w:p>
+    <w:p>
+      <w:pPr>
+        <w:shd w:val="clear" w:color="auto" w:fill="D9D9D9" w:themeFill="background1" w:themeFillShade="D9"/>
+        <w:spacing w:before="240" w:after="240" w:line="240" w:lineRule="auto"/>
+        <w:jc w:val="center"/>
+        <w:rPr>
+          <w:rFonts w:ascii="Consolas" w:hAnsi="Consolas"/>
+          <w:lang w:val="es-MX"/>
+        </w:rPr>
+      </w:pPr>
+      <w:r>
+        <w:rPr>
+          <w:rFonts w:ascii="Consolas" w:hAnsi="Consolas"/>
+          <w:lang w:val="es-MX"/>
+        </w:rPr>
+        <w:t xml:space="preserve">docker service ps </w:t>
+      </w:r>
       <w:r>
         <w:rPr>
           <w:rFonts w:ascii="Consolas" w:hAnsi="Consolas"/>
@@ -2532,9 +1607,8 @@
           <w:rFonts w:ascii="Consolas" w:hAnsi="Consolas"/>
           <w:lang w:val="es-MX"/>
         </w:rPr>
-        <w:t>_mysql_server</w:t>
-      </w:r>
-      <w:proofErr w:type="spellEnd"/>
+        <w:t>_apipersona</w:t>
+      </w:r>
     </w:p>
     <w:p>
       <w:pPr>
@@ -2546,55 +1620,13 @@
           <w:lang w:val="es-MX"/>
         </w:rPr>
       </w:pPr>
-      <w:proofErr w:type="spellStart"/>
-      <w:r>
-        <w:rPr>
-          <w:rFonts w:ascii="Consolas" w:hAnsi="Consolas"/>
-          <w:lang w:val="es-MX"/>
-        </w:rPr>
-        <w:t>docker</w:t>
-      </w:r>
-      <w:proofErr w:type="spellEnd"/>
-      <w:r>
-        <w:rPr>
-          <w:rFonts w:ascii="Consolas" w:hAnsi="Consolas"/>
-          <w:lang w:val="es-MX"/>
-        </w:rPr>
-        <w:t xml:space="preserve"> </w:t>
-      </w:r>
-      <w:proofErr w:type="spellStart"/>
-      <w:r>
-        <w:rPr>
-          <w:rFonts w:ascii="Consolas" w:hAnsi="Consolas"/>
-          <w:lang w:val="es-MX"/>
-        </w:rPr>
-        <w:t>service</w:t>
-      </w:r>
-      <w:proofErr w:type="spellEnd"/>
-      <w:r>
-        <w:rPr>
-          <w:rFonts w:ascii="Consolas" w:hAnsi="Consolas"/>
-          <w:lang w:val="es-MX"/>
-        </w:rPr>
-        <w:t xml:space="preserve"> </w:t>
-      </w:r>
-      <w:proofErr w:type="spellStart"/>
-      <w:r>
-        <w:rPr>
-          <w:rFonts w:ascii="Consolas" w:hAnsi="Consolas"/>
-          <w:lang w:val="es-MX"/>
-        </w:rPr>
-        <w:t>ps</w:t>
-      </w:r>
-      <w:proofErr w:type="spellEnd"/>
-      <w:r>
-        <w:rPr>
-          <w:rFonts w:ascii="Consolas" w:hAnsi="Consolas"/>
-          <w:lang w:val="es-MX"/>
-        </w:rPr>
-        <w:t xml:space="preserve"> </w:t>
-      </w:r>
-      <w:proofErr w:type="spellStart"/>
+      <w:r>
+        <w:rPr>
+          <w:rFonts w:ascii="Consolas" w:hAnsi="Consolas"/>
+          <w:lang w:val="es-MX"/>
+        </w:rPr>
+        <w:t xml:space="preserve">docker service ps </w:t>
+      </w:r>
       <w:r>
         <w:rPr>
           <w:rFonts w:ascii="Consolas" w:hAnsi="Consolas"/>
@@ -2607,9 +1639,8 @@
           <w:rFonts w:ascii="Consolas" w:hAnsi="Consolas"/>
           <w:lang w:val="es-MX"/>
         </w:rPr>
-        <w:t>_apipersona</w:t>
-      </w:r>
-      <w:proofErr w:type="spellEnd"/>
+        <w:t>_apiventa</w:t>
+      </w:r>
     </w:p>
     <w:p>
       <w:pPr>
@@ -2621,55 +1652,13 @@
           <w:lang w:val="es-MX"/>
         </w:rPr>
       </w:pPr>
-      <w:proofErr w:type="spellStart"/>
-      <w:r>
-        <w:rPr>
-          <w:rFonts w:ascii="Consolas" w:hAnsi="Consolas"/>
-          <w:lang w:val="es-MX"/>
-        </w:rPr>
-        <w:t>docker</w:t>
-      </w:r>
-      <w:proofErr w:type="spellEnd"/>
-      <w:r>
-        <w:rPr>
-          <w:rFonts w:ascii="Consolas" w:hAnsi="Consolas"/>
-          <w:lang w:val="es-MX"/>
-        </w:rPr>
-        <w:t xml:space="preserve"> </w:t>
-      </w:r>
-      <w:proofErr w:type="spellStart"/>
-      <w:r>
-        <w:rPr>
-          <w:rFonts w:ascii="Consolas" w:hAnsi="Consolas"/>
-          <w:lang w:val="es-MX"/>
-        </w:rPr>
-        <w:t>service</w:t>
-      </w:r>
-      <w:proofErr w:type="spellEnd"/>
-      <w:r>
-        <w:rPr>
-          <w:rFonts w:ascii="Consolas" w:hAnsi="Consolas"/>
-          <w:lang w:val="es-MX"/>
-        </w:rPr>
-        <w:t xml:space="preserve"> </w:t>
-      </w:r>
-      <w:proofErr w:type="spellStart"/>
-      <w:r>
-        <w:rPr>
-          <w:rFonts w:ascii="Consolas" w:hAnsi="Consolas"/>
-          <w:lang w:val="es-MX"/>
-        </w:rPr>
-        <w:t>ps</w:t>
-      </w:r>
-      <w:proofErr w:type="spellEnd"/>
-      <w:r>
-        <w:rPr>
-          <w:rFonts w:ascii="Consolas" w:hAnsi="Consolas"/>
-          <w:lang w:val="es-MX"/>
-        </w:rPr>
-        <w:t xml:space="preserve"> </w:t>
-      </w:r>
-      <w:proofErr w:type="spellStart"/>
+      <w:r>
+        <w:rPr>
+          <w:rFonts w:ascii="Consolas" w:hAnsi="Consolas"/>
+          <w:lang w:val="es-MX"/>
+        </w:rPr>
+        <w:t xml:space="preserve">docker service ps </w:t>
+      </w:r>
       <w:r>
         <w:rPr>
           <w:rFonts w:ascii="Consolas" w:hAnsi="Consolas"/>
@@ -2682,84 +1671,8 @@
           <w:rFonts w:ascii="Consolas" w:hAnsi="Consolas"/>
           <w:lang w:val="es-MX"/>
         </w:rPr>
-        <w:t>_apiventa</w:t>
-      </w:r>
-      <w:proofErr w:type="spellEnd"/>
-    </w:p>
-    <w:p>
-      <w:pPr>
-        <w:shd w:val="clear" w:color="auto" w:fill="D9D9D9" w:themeFill="background1" w:themeFillShade="D9"/>
-        <w:spacing w:before="240" w:after="240" w:line="240" w:lineRule="auto"/>
-        <w:jc w:val="center"/>
-        <w:rPr>
-          <w:rFonts w:ascii="Consolas" w:hAnsi="Consolas"/>
-          <w:lang w:val="es-MX"/>
-        </w:rPr>
-      </w:pPr>
-      <w:proofErr w:type="spellStart"/>
-      <w:r>
-        <w:rPr>
-          <w:rFonts w:ascii="Consolas" w:hAnsi="Consolas"/>
-          <w:lang w:val="es-MX"/>
-        </w:rPr>
-        <w:t>docker</w:t>
-      </w:r>
-      <w:proofErr w:type="spellEnd"/>
-      <w:r>
-        <w:rPr>
-          <w:rFonts w:ascii="Consolas" w:hAnsi="Consolas"/>
-          <w:lang w:val="es-MX"/>
-        </w:rPr>
-        <w:t xml:space="preserve"> </w:t>
-      </w:r>
-      <w:proofErr w:type="spellStart"/>
-      <w:r>
-        <w:rPr>
-          <w:rFonts w:ascii="Consolas" w:hAnsi="Consolas"/>
-          <w:lang w:val="es-MX"/>
-        </w:rPr>
-        <w:t>service</w:t>
-      </w:r>
-      <w:proofErr w:type="spellEnd"/>
-      <w:r>
-        <w:rPr>
-          <w:rFonts w:ascii="Consolas" w:hAnsi="Consolas"/>
-          <w:lang w:val="es-MX"/>
-        </w:rPr>
-        <w:t xml:space="preserve"> </w:t>
-      </w:r>
-      <w:proofErr w:type="spellStart"/>
-      <w:r>
-        <w:rPr>
-          <w:rFonts w:ascii="Consolas" w:hAnsi="Consolas"/>
-          <w:lang w:val="es-MX"/>
-        </w:rPr>
-        <w:t>ps</w:t>
-      </w:r>
-      <w:proofErr w:type="spellEnd"/>
-      <w:r>
-        <w:rPr>
-          <w:rFonts w:ascii="Consolas" w:hAnsi="Consolas"/>
-          <w:lang w:val="es-MX"/>
-        </w:rPr>
-        <w:t xml:space="preserve"> </w:t>
-      </w:r>
-      <w:proofErr w:type="spellStart"/>
-      <w:r>
-        <w:rPr>
-          <w:rFonts w:ascii="Consolas" w:hAnsi="Consolas"/>
-          <w:lang w:val="es-MX"/>
-        </w:rPr>
-        <w:t>pruebacluster</w:t>
-      </w:r>
-      <w:r>
-        <w:rPr>
-          <w:rFonts w:ascii="Consolas" w:hAnsi="Consolas"/>
-          <w:lang w:val="es-MX"/>
-        </w:rPr>
         <w:t>_proxy</w:t>
       </w:r>
-      <w:proofErr w:type="spellEnd"/>
     </w:p>
     <w:p>
       <w:pPr>
@@ -2837,7 +1750,7 @@
             <w:noProof/>
             <w:lang w:val="es-ES"/>
           </w:rPr>
-          <w:t>3</w:t>
+          <w:t>6</w:t>
         </w:r>
         <w:r>
           <w:fldChar w:fldCharType="end"/>
@@ -2908,29 +1821,8 @@
             <w:pStyle w:val="Encabezado"/>
           </w:pPr>
           <w:r>
-            <w:t xml:space="preserve">Denis </w:t>
+            <w:t>Denis Gianpier Huamán Acuña</w:t>
           </w:r>
-          <w:proofErr w:type="spellStart"/>
-          <w:r>
-            <w:t>Gianpier</w:t>
-          </w:r>
-          <w:proofErr w:type="spellEnd"/>
-          <w:r>
-            <w:t xml:space="preserve"> </w:t>
-          </w:r>
-          <w:proofErr w:type="spellStart"/>
-          <w:r>
-            <w:t>Huamán</w:t>
-          </w:r>
-          <w:proofErr w:type="spellEnd"/>
-          <w:r>
-            <w:t xml:space="preserve"> </w:t>
-          </w:r>
-          <w:proofErr w:type="spellStart"/>
-          <w:r>
-            <w:t>Acuña</w:t>
-          </w:r>
-          <w:proofErr w:type="spellEnd"/>
         </w:p>
       </w:tc>
       <w:tc>
@@ -3880,6 +2772,105 @@
       </w:tblBorders>
     </w:tblPr>
   </w:style>
+  <w:style w:type="character" w:styleId="Refdecomentario">
+    <w:name w:val="annotation reference"/>
+    <w:basedOn w:val="Fuentedeprrafopredeter"/>
+    <w:uiPriority w:val="99"/>
+    <w:semiHidden/>
+    <w:unhideWhenUsed/>
+    <w:rsid w:val="00A5267F"/>
+    <w:rPr>
+      <w:sz w:val="16"/>
+      <w:szCs w:val="16"/>
+    </w:rPr>
+  </w:style>
+  <w:style w:type="paragraph" w:styleId="Textocomentario">
+    <w:name w:val="annotation text"/>
+    <w:basedOn w:val="Normal"/>
+    <w:link w:val="TextocomentarioCar"/>
+    <w:uiPriority w:val="99"/>
+    <w:semiHidden/>
+    <w:unhideWhenUsed/>
+    <w:rsid w:val="00A5267F"/>
+    <w:pPr>
+      <w:spacing w:line="240" w:lineRule="auto"/>
+    </w:pPr>
+    <w:rPr>
+      <w:szCs w:val="20"/>
+    </w:rPr>
+  </w:style>
+  <w:style w:type="character" w:customStyle="1" w:styleId="TextocomentarioCar">
+    <w:name w:val="Texto comentario Car"/>
+    <w:basedOn w:val="Fuentedeprrafopredeter"/>
+    <w:link w:val="Textocomentario"/>
+    <w:uiPriority w:val="99"/>
+    <w:semiHidden/>
+    <w:rsid w:val="00A5267F"/>
+    <w:rPr>
+      <w:rFonts w:ascii="Arial" w:hAnsi="Arial"/>
+      <w:sz w:val="20"/>
+      <w:szCs w:val="20"/>
+    </w:rPr>
+  </w:style>
+  <w:style w:type="paragraph" w:styleId="Asuntodelcomentario">
+    <w:name w:val="annotation subject"/>
+    <w:basedOn w:val="Textocomentario"/>
+    <w:next w:val="Textocomentario"/>
+    <w:link w:val="AsuntodelcomentarioCar"/>
+    <w:uiPriority w:val="99"/>
+    <w:semiHidden/>
+    <w:unhideWhenUsed/>
+    <w:rsid w:val="00A5267F"/>
+    <w:rPr>
+      <w:b/>
+      <w:bCs/>
+    </w:rPr>
+  </w:style>
+  <w:style w:type="character" w:customStyle="1" w:styleId="AsuntodelcomentarioCar">
+    <w:name w:val="Asunto del comentario Car"/>
+    <w:basedOn w:val="TextocomentarioCar"/>
+    <w:link w:val="Asuntodelcomentario"/>
+    <w:uiPriority w:val="99"/>
+    <w:semiHidden/>
+    <w:rsid w:val="00A5267F"/>
+    <w:rPr>
+      <w:rFonts w:ascii="Arial" w:hAnsi="Arial"/>
+      <w:b/>
+      <w:bCs/>
+      <w:sz w:val="20"/>
+      <w:szCs w:val="20"/>
+    </w:rPr>
+  </w:style>
+  <w:style w:type="paragraph" w:styleId="Textodeglobo">
+    <w:name w:val="Balloon Text"/>
+    <w:basedOn w:val="Normal"/>
+    <w:link w:val="TextodegloboCar"/>
+    <w:uiPriority w:val="99"/>
+    <w:semiHidden/>
+    <w:unhideWhenUsed/>
+    <w:rsid w:val="00A5267F"/>
+    <w:pPr>
+      <w:spacing w:after="0" w:line="240" w:lineRule="auto"/>
+    </w:pPr>
+    <w:rPr>
+      <w:rFonts w:ascii="Segoe UI" w:hAnsi="Segoe UI" w:cs="Segoe UI"/>
+      <w:sz w:val="18"/>
+      <w:szCs w:val="18"/>
+    </w:rPr>
+  </w:style>
+  <w:style w:type="character" w:customStyle="1" w:styleId="TextodegloboCar">
+    <w:name w:val="Texto de globo Car"/>
+    <w:basedOn w:val="Fuentedeprrafopredeter"/>
+    <w:link w:val="Textodeglobo"/>
+    <w:uiPriority w:val="99"/>
+    <w:semiHidden/>
+    <w:rsid w:val="00A5267F"/>
+    <w:rPr>
+      <w:rFonts w:ascii="Segoe UI" w:hAnsi="Segoe UI" w:cs="Segoe UI"/>
+      <w:sz w:val="18"/>
+      <w:szCs w:val="18"/>
+    </w:rPr>
+  </w:style>
 </w:styles>
 </file>
 
@@ -4149,7 +3140,7 @@
 </file>
 
 <file path=customXml/itemProps1.xml><?xml version="1.0" encoding="utf-8"?>
-<ds:datastoreItem xmlns:ds="http://schemas.openxmlformats.org/officeDocument/2006/customXml" ds:itemID="{02307D06-8B10-4749-980C-37D8B1BAB155}">
+<ds:datastoreItem xmlns:ds="http://schemas.openxmlformats.org/officeDocument/2006/customXml" ds:itemID="{10747E54-45E2-441E-AB5F-805BDE71D8A6}">
   <ds:schemaRefs>
     <ds:schemaRef ds:uri="http://schemas.openxmlformats.org/officeDocument/2006/bibliography"/>
   </ds:schemaRefs>

</xml_diff>

<commit_message>
Actualización de la documentación y del archivo postman de los servicios.
</commit_message>
<xml_diff>
--- a/documentacion/Comandos para levantar el aplicativo.docx
+++ b/documentacion/Comandos para levantar el aplicativo.docx
@@ -74,7 +74,25 @@
           <w:szCs w:val="60"/>
           <w:lang w:val="es-MX"/>
         </w:rPr>
-        <w:t>Comandos para desplegar el aplicativo Api Ventas</w:t>
+        <w:t xml:space="preserve">Comandos para desplegar el aplicativo </w:t>
+      </w:r>
+      <w:r>
+        <w:rPr>
+          <w:rFonts w:ascii="Arial Black" w:hAnsi="Arial Black"/>
+          <w:sz w:val="60"/>
+          <w:szCs w:val="60"/>
+          <w:lang w:val="es-MX"/>
+        </w:rPr>
+        <w:t xml:space="preserve">Ventas APP y </w:t>
+      </w:r>
+      <w:r>
+        <w:rPr>
+          <w:rFonts w:ascii="Arial Black" w:hAnsi="Arial Black"/>
+          <w:sz w:val="60"/>
+          <w:szCs w:val="60"/>
+          <w:lang w:val="es-MX"/>
+        </w:rPr>
+        <w:t>Api Ventas</w:t>
       </w:r>
     </w:p>
     <w:p>
@@ -127,6 +145,8 @@
             <w:t>Tabla de contenido</w:t>
           </w:r>
         </w:p>
+        <w:bookmarkStart w:id="0" w:name="_GoBack"/>
+        <w:bookmarkEnd w:id="0"/>
         <w:p>
           <w:pPr>
             <w:pStyle w:val="TDC1"/>
@@ -149,7 +169,7 @@
           <w:r>
             <w:fldChar w:fldCharType="separate"/>
           </w:r>
-          <w:hyperlink w:anchor="_Toc17656246" w:history="1">
+          <w:hyperlink w:anchor="_Toc18101050" w:history="1">
             <w:r>
               <w:rPr>
                 <w:rStyle w:val="Hipervnculo"/>
@@ -193,7 +213,7 @@
                 <w:noProof/>
                 <w:webHidden/>
               </w:rPr>
-              <w:instrText xml:space="preserve"> PAGEREF _Toc17656246 \h </w:instrText>
+              <w:instrText xml:space="preserve"> PAGEREF _Toc18101050 \h </w:instrText>
             </w:r>
             <w:r>
               <w:rPr>
@@ -237,7 +257,7 @@
               <w:sz w:val="22"/>
             </w:rPr>
           </w:pPr>
-          <w:hyperlink w:anchor="_Toc17656247" w:history="1">
+          <w:hyperlink w:anchor="_Toc18101051" w:history="1">
             <w:r>
               <w:rPr>
                 <w:rStyle w:val="Hipervnculo"/>
@@ -281,7 +301,7 @@
                 <w:noProof/>
                 <w:webHidden/>
               </w:rPr>
-              <w:instrText xml:space="preserve"> PAGEREF _Toc17656247 \h </w:instrText>
+              <w:instrText xml:space="preserve"> PAGEREF _Toc18101051 \h </w:instrText>
             </w:r>
             <w:r>
               <w:rPr>
@@ -325,7 +345,7 @@
               <w:sz w:val="22"/>
             </w:rPr>
           </w:pPr>
-          <w:hyperlink w:anchor="_Toc17656248" w:history="1">
+          <w:hyperlink w:anchor="_Toc18101052" w:history="1">
             <w:r>
               <w:rPr>
                 <w:rStyle w:val="Hipervnculo"/>
@@ -348,7 +368,7 @@
                 <w:noProof/>
                 <w:lang w:val="es-MX"/>
               </w:rPr>
-              <w:t>Docker compose Swarn</w:t>
+              <w:t>Docker compose Swarm</w:t>
             </w:r>
             <w:r>
               <w:rPr>
@@ -369,7 +389,7 @@
                 <w:noProof/>
                 <w:webHidden/>
               </w:rPr>
-              <w:instrText xml:space="preserve"> PAGEREF _Toc17656248 \h </w:instrText>
+              <w:instrText xml:space="preserve"> PAGEREF _Toc18101052 \h </w:instrText>
             </w:r>
             <w:r>
               <w:rPr>
@@ -401,6 +421,94 @@
           </w:hyperlink>
         </w:p>
         <w:p>
+          <w:pPr>
+            <w:pStyle w:val="TDC1"/>
+            <w:tabs>
+              <w:tab w:val="left" w:pos="440"/>
+              <w:tab w:val="right" w:leader="dot" w:pos="8828"/>
+            </w:tabs>
+            <w:rPr>
+              <w:rFonts w:asciiTheme="minorHAnsi" w:eastAsiaTheme="minorEastAsia" w:hAnsiTheme="minorHAnsi"/>
+              <w:noProof/>
+              <w:sz w:val="22"/>
+            </w:rPr>
+          </w:pPr>
+          <w:hyperlink w:anchor="_Toc18101053" w:history="1">
+            <w:r>
+              <w:rPr>
+                <w:rStyle w:val="Hipervnculo"/>
+                <w:noProof/>
+                <w:lang w:val="es-MX"/>
+              </w:rPr>
+              <w:t>4.</w:t>
+            </w:r>
+            <w:r>
+              <w:rPr>
+                <w:rFonts w:asciiTheme="minorHAnsi" w:eastAsiaTheme="minorEastAsia" w:hAnsiTheme="minorHAnsi"/>
+                <w:noProof/>
+                <w:sz w:val="22"/>
+              </w:rPr>
+              <w:tab/>
+            </w:r>
+            <w:r>
+              <w:rPr>
+                <w:rStyle w:val="Hipervnculo"/>
+                <w:noProof/>
+                <w:lang w:val="es-MX"/>
+              </w:rPr>
+              <w:t>Ventas APP</w:t>
+            </w:r>
+            <w:r>
+              <w:rPr>
+                <w:noProof/>
+                <w:webHidden/>
+              </w:rPr>
+              <w:tab/>
+            </w:r>
+            <w:r>
+              <w:rPr>
+                <w:noProof/>
+                <w:webHidden/>
+              </w:rPr>
+              <w:fldChar w:fldCharType="begin"/>
+            </w:r>
+            <w:r>
+              <w:rPr>
+                <w:noProof/>
+                <w:webHidden/>
+              </w:rPr>
+              <w:instrText xml:space="preserve"> PAGEREF _Toc18101053 \h </w:instrText>
+            </w:r>
+            <w:r>
+              <w:rPr>
+                <w:noProof/>
+                <w:webHidden/>
+              </w:rPr>
+            </w:r>
+            <w:r>
+              <w:rPr>
+                <w:noProof/>
+                <w:webHidden/>
+              </w:rPr>
+              <w:fldChar w:fldCharType="separate"/>
+            </w:r>
+            <w:r>
+              <w:rPr>
+                <w:noProof/>
+                <w:webHidden/>
+              </w:rPr>
+              <w:t>6</w:t>
+            </w:r>
+            <w:r>
+              <w:rPr>
+                <w:noProof/>
+                <w:webHidden/>
+              </w:rPr>
+              <w:fldChar w:fldCharType="end"/>
+            </w:r>
+          </w:hyperlink>
+        </w:p>
+        <w:p>
           <w:r>
             <w:rPr>
               <w:b/>
@@ -460,14 +568,14 @@
           <w:lang w:val="es-MX"/>
         </w:rPr>
       </w:pPr>
-      <w:bookmarkStart w:id="0" w:name="_Toc17656246"/>
+      <w:bookmarkStart w:id="1" w:name="_Toc18101050"/>
       <w:r>
         <w:rPr>
           <w:lang w:val="es-MX"/>
         </w:rPr>
         <w:t>Creación de las máquinas virtuales</w:t>
       </w:r>
-      <w:bookmarkEnd w:id="0"/>
+      <w:bookmarkEnd w:id="1"/>
     </w:p>
     <w:p>
       <w:pPr>
@@ -492,11 +600,33 @@
           <w:rFonts w:ascii="Consolas" w:hAnsi="Consolas"/>
         </w:rPr>
       </w:pPr>
-      <w:r>
-        <w:rPr>
-          <w:rFonts w:ascii="Consolas" w:hAnsi="Consolas"/>
-        </w:rPr>
-        <w:t>docker-machine create --driver virtualbox --virtualbox-boot2docker-url=https://github.com/boot2docker/boot2docker/releases/download/v18.05.0-ce/boot2docker.iso manager1</w:t>
+      <w:proofErr w:type="spellStart"/>
+      <w:r>
+        <w:rPr>
+          <w:rFonts w:ascii="Consolas" w:hAnsi="Consolas"/>
+        </w:rPr>
+        <w:t>docker</w:t>
+      </w:r>
+      <w:proofErr w:type="spellEnd"/>
+      <w:r>
+        <w:rPr>
+          <w:rFonts w:ascii="Consolas" w:hAnsi="Consolas"/>
+        </w:rPr>
+        <w:t xml:space="preserve">-machine create --driver </w:t>
+      </w:r>
+      <w:proofErr w:type="spellStart"/>
+      <w:r>
+        <w:rPr>
+          <w:rFonts w:ascii="Consolas" w:hAnsi="Consolas"/>
+        </w:rPr>
+        <w:t>virtualbox</w:t>
+      </w:r>
+      <w:proofErr w:type="spellEnd"/>
+      <w:r>
+        <w:rPr>
+          <w:rFonts w:ascii="Consolas" w:hAnsi="Consolas"/>
+        </w:rPr>
+        <w:t xml:space="preserve"> --virtualbox-boot2docker-url=https://github.com/boot2docker/boot2docker/releases/download/v18.05.0-ce/boot2docker.iso manager1</w:t>
       </w:r>
     </w:p>
     <w:p>
@@ -516,11 +646,33 @@
           <w:rFonts w:ascii="Consolas" w:hAnsi="Consolas"/>
         </w:rPr>
       </w:pPr>
-      <w:r>
-        <w:rPr>
-          <w:rFonts w:ascii="Consolas" w:hAnsi="Consolas"/>
-        </w:rPr>
-        <w:t>docker-machine create --driver virtualbox --virtualbox-boot2docker-url=https://github.com/boot2docker/boot2docker/releases/download/v18.05.0-ce/boot2docker.iso manager</w:t>
+      <w:proofErr w:type="spellStart"/>
+      <w:r>
+        <w:rPr>
+          <w:rFonts w:ascii="Consolas" w:hAnsi="Consolas"/>
+        </w:rPr>
+        <w:t>docker</w:t>
+      </w:r>
+      <w:proofErr w:type="spellEnd"/>
+      <w:r>
+        <w:rPr>
+          <w:rFonts w:ascii="Consolas" w:hAnsi="Consolas"/>
+        </w:rPr>
+        <w:t xml:space="preserve">-machine create --driver </w:t>
+      </w:r>
+      <w:proofErr w:type="spellStart"/>
+      <w:r>
+        <w:rPr>
+          <w:rFonts w:ascii="Consolas" w:hAnsi="Consolas"/>
+        </w:rPr>
+        <w:t>virtualbox</w:t>
+      </w:r>
+      <w:proofErr w:type="spellEnd"/>
+      <w:r>
+        <w:rPr>
+          <w:rFonts w:ascii="Consolas" w:hAnsi="Consolas"/>
+        </w:rPr>
+        <w:t xml:space="preserve"> --virtualbox-boot2docker-url=https://github.com/boot2docker/boot2docker/releases/download/v18.05.0-ce/boot2docker.iso manager</w:t>
       </w:r>
       <w:r>
         <w:rPr>
@@ -546,11 +698,33 @@
           <w:rFonts w:ascii="Consolas" w:hAnsi="Consolas"/>
         </w:rPr>
       </w:pPr>
-      <w:r>
-        <w:rPr>
-          <w:rFonts w:ascii="Consolas" w:hAnsi="Consolas"/>
-        </w:rPr>
-        <w:t>docker-machine create --driver virtualbox --virtualbox-boot2docker-url=https://github.com/boot2docker/boot2docker/releases/download/v18.05.0-ce/boot2docker.iso worker1</w:t>
+      <w:proofErr w:type="spellStart"/>
+      <w:r>
+        <w:rPr>
+          <w:rFonts w:ascii="Consolas" w:hAnsi="Consolas"/>
+        </w:rPr>
+        <w:t>docker</w:t>
+      </w:r>
+      <w:proofErr w:type="spellEnd"/>
+      <w:r>
+        <w:rPr>
+          <w:rFonts w:ascii="Consolas" w:hAnsi="Consolas"/>
+        </w:rPr>
+        <w:t xml:space="preserve">-machine create --driver </w:t>
+      </w:r>
+      <w:proofErr w:type="spellStart"/>
+      <w:r>
+        <w:rPr>
+          <w:rFonts w:ascii="Consolas" w:hAnsi="Consolas"/>
+        </w:rPr>
+        <w:t>virtualbox</w:t>
+      </w:r>
+      <w:proofErr w:type="spellEnd"/>
+      <w:r>
+        <w:rPr>
+          <w:rFonts w:ascii="Consolas" w:hAnsi="Consolas"/>
+        </w:rPr>
+        <w:t xml:space="preserve"> --virtualbox-boot2docker-url=https://github.com/boot2docker/boot2docker/releases/download/v18.05.0-ce/boot2docker.iso worker1</w:t>
       </w:r>
     </w:p>
     <w:p>
@@ -570,11 +744,33 @@
           <w:rFonts w:ascii="Consolas" w:hAnsi="Consolas"/>
         </w:rPr>
       </w:pPr>
-      <w:r>
-        <w:rPr>
-          <w:rFonts w:ascii="Consolas" w:hAnsi="Consolas"/>
-        </w:rPr>
-        <w:t>docker-machine create --driver virtualbox --virtualbox-boot2docker-url=https://github.com/boot2docker/boot2docker/releases/download/v18.05.0-ce/boot2docker.iso worker2</w:t>
+      <w:proofErr w:type="spellStart"/>
+      <w:r>
+        <w:rPr>
+          <w:rFonts w:ascii="Consolas" w:hAnsi="Consolas"/>
+        </w:rPr>
+        <w:t>docker</w:t>
+      </w:r>
+      <w:proofErr w:type="spellEnd"/>
+      <w:r>
+        <w:rPr>
+          <w:rFonts w:ascii="Consolas" w:hAnsi="Consolas"/>
+        </w:rPr>
+        <w:t xml:space="preserve">-machine create --driver </w:t>
+      </w:r>
+      <w:proofErr w:type="spellStart"/>
+      <w:r>
+        <w:rPr>
+          <w:rFonts w:ascii="Consolas" w:hAnsi="Consolas"/>
+        </w:rPr>
+        <w:t>virtualbox</w:t>
+      </w:r>
+      <w:proofErr w:type="spellEnd"/>
+      <w:r>
+        <w:rPr>
+          <w:rFonts w:ascii="Consolas" w:hAnsi="Consolas"/>
+        </w:rPr>
+        <w:t xml:space="preserve"> --virtualbox-boot2docker-url=https://github.com/boot2docker/boot2docker/releases/download/v18.05.0-ce/boot2docker.iso worker2</w:t>
       </w:r>
     </w:p>
     <w:p>
@@ -588,14 +784,22 @@
           <w:lang w:val="es-MX"/>
         </w:rPr>
       </w:pPr>
-      <w:bookmarkStart w:id="1" w:name="_Toc17656247"/>
-      <w:r>
-        <w:rPr>
-          <w:lang w:val="es-MX"/>
-        </w:rPr>
-        <w:t>Habilitar el modo swarn</w:t>
-      </w:r>
-      <w:bookmarkEnd w:id="1"/>
+      <w:bookmarkStart w:id="2" w:name="_Toc18101051"/>
+      <w:r>
+        <w:rPr>
+          <w:lang w:val="es-MX"/>
+        </w:rPr>
+        <w:t xml:space="preserve">Habilitar el modo </w:t>
+      </w:r>
+      <w:proofErr w:type="spellStart"/>
+      <w:r>
+        <w:rPr>
+          <w:lang w:val="es-MX"/>
+        </w:rPr>
+        <w:t>swarn</w:t>
+      </w:r>
+      <w:bookmarkEnd w:id="2"/>
+      <w:proofErr w:type="spellEnd"/>
     </w:p>
     <w:p>
       <w:pPr>
@@ -626,7 +830,21 @@
         <w:rPr>
           <w:lang w:val="es-MX"/>
         </w:rPr>
-        <w:t xml:space="preserve"> habilitar el modo swarn con el siguiente comando:</w:t>
+        <w:t xml:space="preserve"> habilitar el modo </w:t>
+      </w:r>
+      <w:proofErr w:type="spellStart"/>
+      <w:r>
+        <w:rPr>
+          <w:lang w:val="es-MX"/>
+        </w:rPr>
+        <w:t>swarn</w:t>
+      </w:r>
+      <w:proofErr w:type="spellEnd"/>
+      <w:r>
+        <w:rPr>
+          <w:lang w:val="es-MX"/>
+        </w:rPr>
+        <w:t xml:space="preserve"> con el siguiente comando:</w:t>
       </w:r>
     </w:p>
     <w:p>
@@ -638,11 +856,103 @@
           <w:rFonts w:ascii="Consolas" w:hAnsi="Consolas"/>
         </w:rPr>
       </w:pPr>
-      <w:r>
-        <w:rPr>
-          <w:rFonts w:ascii="Consolas" w:hAnsi="Consolas"/>
-        </w:rPr>
-        <w:t>docker-machine ssh manager1 "docker swarm init --advertise-addr $(docker-machine ip manager1)"</w:t>
+      <w:proofErr w:type="spellStart"/>
+      <w:r>
+        <w:rPr>
+          <w:rFonts w:ascii="Consolas" w:hAnsi="Consolas"/>
+        </w:rPr>
+        <w:t>docker</w:t>
+      </w:r>
+      <w:proofErr w:type="spellEnd"/>
+      <w:r>
+        <w:rPr>
+          <w:rFonts w:ascii="Consolas" w:hAnsi="Consolas"/>
+        </w:rPr>
+        <w:t xml:space="preserve">-machine </w:t>
+      </w:r>
+      <w:proofErr w:type="spellStart"/>
+      <w:r>
+        <w:rPr>
+          <w:rFonts w:ascii="Consolas" w:hAnsi="Consolas"/>
+        </w:rPr>
+        <w:t>ssh</w:t>
+      </w:r>
+      <w:proofErr w:type="spellEnd"/>
+      <w:r>
+        <w:rPr>
+          <w:rFonts w:ascii="Consolas" w:hAnsi="Consolas"/>
+        </w:rPr>
+        <w:t xml:space="preserve"> manager1 "</w:t>
+      </w:r>
+      <w:proofErr w:type="spellStart"/>
+      <w:r>
+        <w:rPr>
+          <w:rFonts w:ascii="Consolas" w:hAnsi="Consolas"/>
+        </w:rPr>
+        <w:t>docker</w:t>
+      </w:r>
+      <w:proofErr w:type="spellEnd"/>
+      <w:r>
+        <w:rPr>
+          <w:rFonts w:ascii="Consolas" w:hAnsi="Consolas"/>
+        </w:rPr>
+        <w:t xml:space="preserve"> swarm </w:t>
+      </w:r>
+      <w:proofErr w:type="spellStart"/>
+      <w:r>
+        <w:rPr>
+          <w:rFonts w:ascii="Consolas" w:hAnsi="Consolas"/>
+        </w:rPr>
+        <w:t>init</w:t>
+      </w:r>
+      <w:proofErr w:type="spellEnd"/>
+      <w:r>
+        <w:rPr>
+          <w:rFonts w:ascii="Consolas" w:hAnsi="Consolas"/>
+        </w:rPr>
+        <w:t xml:space="preserve"> --advertise-</w:t>
+      </w:r>
+      <w:proofErr w:type="spellStart"/>
+      <w:r>
+        <w:rPr>
+          <w:rFonts w:ascii="Consolas" w:hAnsi="Consolas"/>
+        </w:rPr>
+        <w:t>addr</w:t>
+      </w:r>
+      <w:proofErr w:type="spellEnd"/>
+      <w:r>
+        <w:rPr>
+          <w:rFonts w:ascii="Consolas" w:hAnsi="Consolas"/>
+        </w:rPr>
+        <w:t xml:space="preserve"> $(</w:t>
+      </w:r>
+      <w:proofErr w:type="spellStart"/>
+      <w:r>
+        <w:rPr>
+          <w:rFonts w:ascii="Consolas" w:hAnsi="Consolas"/>
+        </w:rPr>
+        <w:t>docker</w:t>
+      </w:r>
+      <w:proofErr w:type="spellEnd"/>
+      <w:r>
+        <w:rPr>
+          <w:rFonts w:ascii="Consolas" w:hAnsi="Consolas"/>
+        </w:rPr>
+        <w:t xml:space="preserve">-machine </w:t>
+      </w:r>
+      <w:proofErr w:type="spellStart"/>
+      <w:r>
+        <w:rPr>
+          <w:rFonts w:ascii="Consolas" w:hAnsi="Consolas"/>
+        </w:rPr>
+        <w:t>ip</w:t>
+      </w:r>
+      <w:proofErr w:type="spellEnd"/>
+      <w:r>
+        <w:rPr>
+          <w:rFonts w:ascii="Consolas" w:hAnsi="Consolas"/>
+        </w:rPr>
+        <w:t xml:space="preserve"> manager1)"</w:t>
       </w:r>
     </w:p>
     <w:p>
@@ -712,7 +1022,21 @@
         <w:rPr>
           <w:rFonts w:ascii="Consolas" w:hAnsi="Consolas"/>
         </w:rPr>
-        <w:t xml:space="preserve">    docker swarm join --token SWMTKN-1-0brt0fkapt8dv1b95e5wuei7z56s7qdotd91hl6hts3fzfllhm-e69nrpb68pp6tavgo76q6zsfu 192.168.99.101:2377</w:t>
+        <w:t xml:space="preserve">    </w:t>
+      </w:r>
+      <w:proofErr w:type="spellStart"/>
+      <w:r>
+        <w:rPr>
+          <w:rFonts w:ascii="Consolas" w:hAnsi="Consolas"/>
+        </w:rPr>
+        <w:t>docker</w:t>
+      </w:r>
+      <w:proofErr w:type="spellEnd"/>
+      <w:r>
+        <w:rPr>
+          <w:rFonts w:ascii="Consolas" w:hAnsi="Consolas"/>
+        </w:rPr>
+        <w:t xml:space="preserve"> swarm join --token SWMTKN-1-0brt0fkapt8dv1b95e5wuei7z56s7qdotd91hl6hts3fzfllhm-e69nrpb68pp6tavgo76q6zsfu 192.168.99.101:2377</w:t>
       </w:r>
     </w:p>
     <w:p>
@@ -727,7 +1051,21 @@
         <w:rPr>
           <w:rFonts w:ascii="Consolas" w:hAnsi="Consolas"/>
         </w:rPr>
-        <w:t>To add a manager to this swarm, run 'docker swarm join-token manager' and follow the instructions.</w:t>
+        <w:t>To add a manager to this swarm, run '</w:t>
+      </w:r>
+      <w:proofErr w:type="spellStart"/>
+      <w:r>
+        <w:rPr>
+          <w:rFonts w:ascii="Consolas" w:hAnsi="Consolas"/>
+        </w:rPr>
+        <w:t>docker</w:t>
+      </w:r>
+      <w:proofErr w:type="spellEnd"/>
+      <w:r>
+        <w:rPr>
+          <w:rFonts w:ascii="Consolas" w:hAnsi="Consolas"/>
+        </w:rPr>
+        <w:t xml:space="preserve"> swarm join-token manager' and follow the instructions.</w:t>
       </w:r>
     </w:p>
     <w:p>
@@ -747,7 +1085,21 @@
           <w:lang w:val="es-MX"/>
         </w:rPr>
         <w:lastRenderedPageBreak/>
-        <w:t>Consultamos el token para agregar otro manager, ejecutando el siguiente comando en el manager1, seg</w:t>
+        <w:t xml:space="preserve">Consultamos el </w:t>
+      </w:r>
+      <w:proofErr w:type="spellStart"/>
+      <w:r>
+        <w:rPr>
+          <w:lang w:val="es-MX"/>
+        </w:rPr>
+        <w:t>token</w:t>
+      </w:r>
+      <w:proofErr w:type="spellEnd"/>
+      <w:r>
+        <w:rPr>
+          <w:lang w:val="es-MX"/>
+        </w:rPr>
+        <w:t xml:space="preserve"> para agregar otro manager, ejecutando el siguiente comando en el manager1, seg</w:t>
       </w:r>
       <w:r>
         <w:rPr>
@@ -765,11 +1117,47 @@
           <w:rFonts w:ascii="Consolas" w:hAnsi="Consolas"/>
         </w:rPr>
       </w:pPr>
-      <w:r>
-        <w:rPr>
-          <w:rFonts w:ascii="Consolas" w:hAnsi="Consolas"/>
-        </w:rPr>
-        <w:t>docker-machine ssh manager1 “docker swarm join-token manager”</w:t>
+      <w:proofErr w:type="spellStart"/>
+      <w:r>
+        <w:rPr>
+          <w:rFonts w:ascii="Consolas" w:hAnsi="Consolas"/>
+        </w:rPr>
+        <w:t>docker</w:t>
+      </w:r>
+      <w:proofErr w:type="spellEnd"/>
+      <w:r>
+        <w:rPr>
+          <w:rFonts w:ascii="Consolas" w:hAnsi="Consolas"/>
+        </w:rPr>
+        <w:t xml:space="preserve">-machine </w:t>
+      </w:r>
+      <w:proofErr w:type="spellStart"/>
+      <w:r>
+        <w:rPr>
+          <w:rFonts w:ascii="Consolas" w:hAnsi="Consolas"/>
+        </w:rPr>
+        <w:t>ssh</w:t>
+      </w:r>
+      <w:proofErr w:type="spellEnd"/>
+      <w:r>
+        <w:rPr>
+          <w:rFonts w:ascii="Consolas" w:hAnsi="Consolas"/>
+        </w:rPr>
+        <w:t xml:space="preserve"> manager1 “</w:t>
+      </w:r>
+      <w:proofErr w:type="spellStart"/>
+      <w:r>
+        <w:rPr>
+          <w:rFonts w:ascii="Consolas" w:hAnsi="Consolas"/>
+        </w:rPr>
+        <w:t>docker</w:t>
+      </w:r>
+      <w:proofErr w:type="spellEnd"/>
+      <w:r>
+        <w:rPr>
+          <w:rFonts w:ascii="Consolas" w:hAnsi="Consolas"/>
+        </w:rPr>
+        <w:t xml:space="preserve"> swarm join-token manager”</w:t>
       </w:r>
     </w:p>
     <w:p>
@@ -794,7 +1182,21 @@
         <w:rPr>
           <w:lang w:val="es-MX"/>
         </w:rPr>
-        <w:t>e debe mostrar el token para agregar otros managers:</w:t>
+        <w:t xml:space="preserve">e debe mostrar el </w:t>
+      </w:r>
+      <w:proofErr w:type="spellStart"/>
+      <w:r>
+        <w:rPr>
+          <w:lang w:val="es-MX"/>
+        </w:rPr>
+        <w:t>token</w:t>
+      </w:r>
+      <w:proofErr w:type="spellEnd"/>
+      <w:r>
+        <w:rPr>
+          <w:lang w:val="es-MX"/>
+        </w:rPr>
+        <w:t xml:space="preserve"> para agregar otros managers:</w:t>
       </w:r>
     </w:p>
     <w:p>
@@ -820,11 +1222,19 @@
           <w:rFonts w:ascii="Consolas" w:hAnsi="Consolas"/>
         </w:rPr>
       </w:pPr>
-      <w:r>
-        <w:rPr>
-          <w:rFonts w:ascii="Consolas" w:hAnsi="Consolas"/>
-        </w:rPr>
-        <w:t>docker swarm join --token SWMTKN-1-0brt0fkapt8dv1b95e5wuei7z56s7qdotd91hl6hts3fzfllhm-cf3qcso00mg7gui3j6qp5hvb4 192.168.99.101:2377</w:t>
+      <w:proofErr w:type="spellStart"/>
+      <w:r>
+        <w:rPr>
+          <w:rFonts w:ascii="Consolas" w:hAnsi="Consolas"/>
+        </w:rPr>
+        <w:t>docker</w:t>
+      </w:r>
+      <w:proofErr w:type="spellEnd"/>
+      <w:r>
+        <w:rPr>
+          <w:rFonts w:ascii="Consolas" w:hAnsi="Consolas"/>
+        </w:rPr>
+        <w:t xml:space="preserve"> swarm join --token SWMTKN-1-0brt0fkapt8dv1b95e5wuei7z56s7qdotd91hl6hts3fzfllhm-cf3qcso00mg7gui3j6qp5hvb4 192.168.99.101:2377</w:t>
       </w:r>
     </w:p>
     <w:p>
@@ -879,12 +1289,101 @@
           <w:lang w:val="es-MX"/>
         </w:rPr>
       </w:pPr>
-      <w:r>
-        <w:rPr>
-          <w:rFonts w:ascii="Consolas" w:hAnsi="Consolas"/>
-          <w:lang w:val="es-MX"/>
-        </w:rPr>
-        <w:t>docker-machine ssh manager2 “docker swarm join --token SWMTKN-1-0brt0fkapt8dv1b95e5wuei7z56s7qdotd91hl6hts3fzfllhm-cf3qcso00mg7gui3j6qp5hvb4 192.168.99.101:2377”</w:t>
+      <w:proofErr w:type="spellStart"/>
+      <w:r>
+        <w:rPr>
+          <w:rFonts w:ascii="Consolas" w:hAnsi="Consolas"/>
+          <w:lang w:val="es-MX"/>
+        </w:rPr>
+        <w:t>docker</w:t>
+      </w:r>
+      <w:proofErr w:type="spellEnd"/>
+      <w:r>
+        <w:rPr>
+          <w:rFonts w:ascii="Consolas" w:hAnsi="Consolas"/>
+          <w:lang w:val="es-MX"/>
+        </w:rPr>
+        <w:t xml:space="preserve">-machine </w:t>
+      </w:r>
+      <w:proofErr w:type="spellStart"/>
+      <w:r>
+        <w:rPr>
+          <w:rFonts w:ascii="Consolas" w:hAnsi="Consolas"/>
+          <w:lang w:val="es-MX"/>
+        </w:rPr>
+        <w:t>ssh</w:t>
+      </w:r>
+      <w:proofErr w:type="spellEnd"/>
+      <w:r>
+        <w:rPr>
+          <w:rFonts w:ascii="Consolas" w:hAnsi="Consolas"/>
+          <w:lang w:val="es-MX"/>
+        </w:rPr>
+        <w:t xml:space="preserve"> manager2 “</w:t>
+      </w:r>
+      <w:proofErr w:type="spellStart"/>
+      <w:r>
+        <w:rPr>
+          <w:rFonts w:ascii="Consolas" w:hAnsi="Consolas"/>
+          <w:lang w:val="es-MX"/>
+        </w:rPr>
+        <w:t>docker</w:t>
+      </w:r>
+      <w:proofErr w:type="spellEnd"/>
+      <w:r>
+        <w:rPr>
+          <w:rFonts w:ascii="Consolas" w:hAnsi="Consolas"/>
+          <w:lang w:val="es-MX"/>
+        </w:rPr>
+        <w:t xml:space="preserve"> </w:t>
+      </w:r>
+      <w:proofErr w:type="spellStart"/>
+      <w:r>
+        <w:rPr>
+          <w:rFonts w:ascii="Consolas" w:hAnsi="Consolas"/>
+          <w:lang w:val="es-MX"/>
+        </w:rPr>
+        <w:t>swarm</w:t>
+      </w:r>
+      <w:proofErr w:type="spellEnd"/>
+      <w:r>
+        <w:rPr>
+          <w:rFonts w:ascii="Consolas" w:hAnsi="Consolas"/>
+          <w:lang w:val="es-MX"/>
+        </w:rPr>
+        <w:t xml:space="preserve"> </w:t>
+      </w:r>
+      <w:proofErr w:type="spellStart"/>
+      <w:r>
+        <w:rPr>
+          <w:rFonts w:ascii="Consolas" w:hAnsi="Consolas"/>
+          <w:lang w:val="es-MX"/>
+        </w:rPr>
+        <w:t>join</w:t>
+      </w:r>
+      <w:proofErr w:type="spellEnd"/>
+      <w:r>
+        <w:rPr>
+          <w:rFonts w:ascii="Consolas" w:hAnsi="Consolas"/>
+          <w:lang w:val="es-MX"/>
+        </w:rPr>
+        <w:t xml:space="preserve"> --</w:t>
+      </w:r>
+      <w:proofErr w:type="spellStart"/>
+      <w:r>
+        <w:rPr>
+          <w:rFonts w:ascii="Consolas" w:hAnsi="Consolas"/>
+          <w:lang w:val="es-MX"/>
+        </w:rPr>
+        <w:t>token</w:t>
+      </w:r>
+      <w:proofErr w:type="spellEnd"/>
+      <w:r>
+        <w:rPr>
+          <w:rFonts w:ascii="Consolas" w:hAnsi="Consolas"/>
+          <w:lang w:val="es-MX"/>
+        </w:rPr>
+        <w:t xml:space="preserve"> SWMTKN-1-0brt0fkapt8dv1b95e5wuei7z56s7qdotd91hl6hts3fzfllhm-cf3qcso00mg7gui3j6qp5hvb4 192.168.99.101:2377”</w:t>
       </w:r>
     </w:p>
     <w:p>
@@ -917,7 +1416,21 @@
         <w:rPr>
           <w:lang w:val="es-MX"/>
         </w:rPr>
-        <w:t>Para unir los workers 1 y 2 al Manager 1, ejecutar el siguiente comando, teniendo en cuenta el comando del paso 2:</w:t>
+        <w:t xml:space="preserve">Para unir los </w:t>
+      </w:r>
+      <w:proofErr w:type="spellStart"/>
+      <w:r>
+        <w:rPr>
+          <w:lang w:val="es-MX"/>
+        </w:rPr>
+        <w:t>workers</w:t>
+      </w:r>
+      <w:proofErr w:type="spellEnd"/>
+      <w:r>
+        <w:rPr>
+          <w:lang w:val="es-MX"/>
+        </w:rPr>
+        <w:t xml:space="preserve"> 1 y 2 al Manager 1, ejecutar el siguiente comando, teniendo en cuenta el comando del paso 2:</w:t>
       </w:r>
     </w:p>
     <w:p>
@@ -929,12 +1442,101 @@
           <w:lang w:val="es-MX"/>
         </w:rPr>
       </w:pPr>
-      <w:r>
-        <w:rPr>
-          <w:rFonts w:ascii="Consolas" w:hAnsi="Consolas"/>
-          <w:lang w:val="es-MX"/>
-        </w:rPr>
-        <w:t>docker-machine ssh worker1 “docker swarm join --token SWMTKN-1-0brt0fkapt8dv1b95e5wuei7z56s7qdotd91hl6hts3fzfllhm-e69nrpb68pp6tavgo76q6zsfu 192.168.99.101:2377”</w:t>
+      <w:proofErr w:type="spellStart"/>
+      <w:r>
+        <w:rPr>
+          <w:rFonts w:ascii="Consolas" w:hAnsi="Consolas"/>
+          <w:lang w:val="es-MX"/>
+        </w:rPr>
+        <w:t>docker</w:t>
+      </w:r>
+      <w:proofErr w:type="spellEnd"/>
+      <w:r>
+        <w:rPr>
+          <w:rFonts w:ascii="Consolas" w:hAnsi="Consolas"/>
+          <w:lang w:val="es-MX"/>
+        </w:rPr>
+        <w:t xml:space="preserve">-machine </w:t>
+      </w:r>
+      <w:proofErr w:type="spellStart"/>
+      <w:r>
+        <w:rPr>
+          <w:rFonts w:ascii="Consolas" w:hAnsi="Consolas"/>
+          <w:lang w:val="es-MX"/>
+        </w:rPr>
+        <w:t>ssh</w:t>
+      </w:r>
+      <w:proofErr w:type="spellEnd"/>
+      <w:r>
+        <w:rPr>
+          <w:rFonts w:ascii="Consolas" w:hAnsi="Consolas"/>
+          <w:lang w:val="es-MX"/>
+        </w:rPr>
+        <w:t xml:space="preserve"> worker1 “</w:t>
+      </w:r>
+      <w:proofErr w:type="spellStart"/>
+      <w:r>
+        <w:rPr>
+          <w:rFonts w:ascii="Consolas" w:hAnsi="Consolas"/>
+          <w:lang w:val="es-MX"/>
+        </w:rPr>
+        <w:t>docker</w:t>
+      </w:r>
+      <w:proofErr w:type="spellEnd"/>
+      <w:r>
+        <w:rPr>
+          <w:rFonts w:ascii="Consolas" w:hAnsi="Consolas"/>
+          <w:lang w:val="es-MX"/>
+        </w:rPr>
+        <w:t xml:space="preserve"> </w:t>
+      </w:r>
+      <w:proofErr w:type="spellStart"/>
+      <w:r>
+        <w:rPr>
+          <w:rFonts w:ascii="Consolas" w:hAnsi="Consolas"/>
+          <w:lang w:val="es-MX"/>
+        </w:rPr>
+        <w:t>swarm</w:t>
+      </w:r>
+      <w:proofErr w:type="spellEnd"/>
+      <w:r>
+        <w:rPr>
+          <w:rFonts w:ascii="Consolas" w:hAnsi="Consolas"/>
+          <w:lang w:val="es-MX"/>
+        </w:rPr>
+        <w:t xml:space="preserve"> </w:t>
+      </w:r>
+      <w:proofErr w:type="spellStart"/>
+      <w:r>
+        <w:rPr>
+          <w:rFonts w:ascii="Consolas" w:hAnsi="Consolas"/>
+          <w:lang w:val="es-MX"/>
+        </w:rPr>
+        <w:t>join</w:t>
+      </w:r>
+      <w:proofErr w:type="spellEnd"/>
+      <w:r>
+        <w:rPr>
+          <w:rFonts w:ascii="Consolas" w:hAnsi="Consolas"/>
+          <w:lang w:val="es-MX"/>
+        </w:rPr>
+        <w:t xml:space="preserve"> --</w:t>
+      </w:r>
+      <w:proofErr w:type="spellStart"/>
+      <w:r>
+        <w:rPr>
+          <w:rFonts w:ascii="Consolas" w:hAnsi="Consolas"/>
+          <w:lang w:val="es-MX"/>
+        </w:rPr>
+        <w:t>token</w:t>
+      </w:r>
+      <w:proofErr w:type="spellEnd"/>
+      <w:r>
+        <w:rPr>
+          <w:rFonts w:ascii="Consolas" w:hAnsi="Consolas"/>
+          <w:lang w:val="es-MX"/>
+        </w:rPr>
+        <w:t xml:space="preserve"> SWMTKN-1-0brt0fkapt8dv1b95e5wuei7z56s7qdotd91hl6hts3fzfllhm-e69nrpb68pp6tavgo76q6zsfu 192.168.99.101:2377”</w:t>
       </w:r>
     </w:p>
     <w:p>
@@ -946,12 +1548,101 @@
           <w:lang w:val="es-MX"/>
         </w:rPr>
       </w:pPr>
-      <w:r>
-        <w:rPr>
-          <w:rFonts w:ascii="Consolas" w:hAnsi="Consolas"/>
-          <w:lang w:val="es-MX"/>
-        </w:rPr>
-        <w:t>docker-machine ssh worker2 “docker swarm join --token SWMTKN-1-0brt0fkapt8dv1b95e5wuei7z56s7qdotd91hl6hts3fzfllhm-e69nrpb68pp6tavgo76q6zsfu 192.168.99.101:2377”</w:t>
+      <w:proofErr w:type="spellStart"/>
+      <w:r>
+        <w:rPr>
+          <w:rFonts w:ascii="Consolas" w:hAnsi="Consolas"/>
+          <w:lang w:val="es-MX"/>
+        </w:rPr>
+        <w:t>docker</w:t>
+      </w:r>
+      <w:proofErr w:type="spellEnd"/>
+      <w:r>
+        <w:rPr>
+          <w:rFonts w:ascii="Consolas" w:hAnsi="Consolas"/>
+          <w:lang w:val="es-MX"/>
+        </w:rPr>
+        <w:t xml:space="preserve">-machine </w:t>
+      </w:r>
+      <w:proofErr w:type="spellStart"/>
+      <w:r>
+        <w:rPr>
+          <w:rFonts w:ascii="Consolas" w:hAnsi="Consolas"/>
+          <w:lang w:val="es-MX"/>
+        </w:rPr>
+        <w:t>ssh</w:t>
+      </w:r>
+      <w:proofErr w:type="spellEnd"/>
+      <w:r>
+        <w:rPr>
+          <w:rFonts w:ascii="Consolas" w:hAnsi="Consolas"/>
+          <w:lang w:val="es-MX"/>
+        </w:rPr>
+        <w:t xml:space="preserve"> worker2 “</w:t>
+      </w:r>
+      <w:proofErr w:type="spellStart"/>
+      <w:r>
+        <w:rPr>
+          <w:rFonts w:ascii="Consolas" w:hAnsi="Consolas"/>
+          <w:lang w:val="es-MX"/>
+        </w:rPr>
+        <w:t>docker</w:t>
+      </w:r>
+      <w:proofErr w:type="spellEnd"/>
+      <w:r>
+        <w:rPr>
+          <w:rFonts w:ascii="Consolas" w:hAnsi="Consolas"/>
+          <w:lang w:val="es-MX"/>
+        </w:rPr>
+        <w:t xml:space="preserve"> </w:t>
+      </w:r>
+      <w:proofErr w:type="spellStart"/>
+      <w:r>
+        <w:rPr>
+          <w:rFonts w:ascii="Consolas" w:hAnsi="Consolas"/>
+          <w:lang w:val="es-MX"/>
+        </w:rPr>
+        <w:t>swarm</w:t>
+      </w:r>
+      <w:proofErr w:type="spellEnd"/>
+      <w:r>
+        <w:rPr>
+          <w:rFonts w:ascii="Consolas" w:hAnsi="Consolas"/>
+          <w:lang w:val="es-MX"/>
+        </w:rPr>
+        <w:t xml:space="preserve"> </w:t>
+      </w:r>
+      <w:proofErr w:type="spellStart"/>
+      <w:r>
+        <w:rPr>
+          <w:rFonts w:ascii="Consolas" w:hAnsi="Consolas"/>
+          <w:lang w:val="es-MX"/>
+        </w:rPr>
+        <w:t>join</w:t>
+      </w:r>
+      <w:proofErr w:type="spellEnd"/>
+      <w:r>
+        <w:rPr>
+          <w:rFonts w:ascii="Consolas" w:hAnsi="Consolas"/>
+          <w:lang w:val="es-MX"/>
+        </w:rPr>
+        <w:t xml:space="preserve"> --</w:t>
+      </w:r>
+      <w:proofErr w:type="spellStart"/>
+      <w:r>
+        <w:rPr>
+          <w:rFonts w:ascii="Consolas" w:hAnsi="Consolas"/>
+          <w:lang w:val="es-MX"/>
+        </w:rPr>
+        <w:t>token</w:t>
+      </w:r>
+      <w:proofErr w:type="spellEnd"/>
+      <w:r>
+        <w:rPr>
+          <w:rFonts w:ascii="Consolas" w:hAnsi="Consolas"/>
+          <w:lang w:val="es-MX"/>
+        </w:rPr>
+        <w:t xml:space="preserve"> SWMTKN-1-0brt0fkapt8dv1b95e5wuei7z56s7qdotd91hl6hts3fzfllhm-e69nrpb68pp6tavgo76q6zsfu 192.168.99.101:2377”</w:t>
       </w:r>
     </w:p>
     <w:p>
@@ -983,12 +1674,37 @@
           <w:lang w:val="es-MX"/>
         </w:rPr>
       </w:pPr>
-      <w:r>
-        <w:rPr>
-          <w:rFonts w:ascii="Consolas" w:hAnsi="Consolas"/>
-          <w:lang w:val="es-MX"/>
-        </w:rPr>
-        <w:t>docker-machine env manager1</w:t>
+      <w:proofErr w:type="spellStart"/>
+      <w:r>
+        <w:rPr>
+          <w:rFonts w:ascii="Consolas" w:hAnsi="Consolas"/>
+          <w:lang w:val="es-MX"/>
+        </w:rPr>
+        <w:t>docker</w:t>
+      </w:r>
+      <w:proofErr w:type="spellEnd"/>
+      <w:r>
+        <w:rPr>
+          <w:rFonts w:ascii="Consolas" w:hAnsi="Consolas"/>
+          <w:lang w:val="es-MX"/>
+        </w:rPr>
+        <w:t xml:space="preserve">-machine </w:t>
+      </w:r>
+      <w:proofErr w:type="spellStart"/>
+      <w:r>
+        <w:rPr>
+          <w:rFonts w:ascii="Consolas" w:hAnsi="Consolas"/>
+          <w:lang w:val="es-MX"/>
+        </w:rPr>
+        <w:t>env</w:t>
+      </w:r>
+      <w:proofErr w:type="spellEnd"/>
+      <w:r>
+        <w:rPr>
+          <w:rFonts w:ascii="Consolas" w:hAnsi="Consolas"/>
+          <w:lang w:val="es-MX"/>
+        </w:rPr>
+        <w:t xml:space="preserve"> manager1</w:t>
       </w:r>
     </w:p>
     <w:p>
@@ -1037,7 +1753,21 @@
         <w:rPr>
           <w:rFonts w:ascii="Consolas" w:hAnsi="Consolas"/>
         </w:rPr>
-        <w:t>export DOCKER_HOST="tcp://192.168.99.101:2376"</w:t>
+        <w:t>export DOCKER_HOST="</w:t>
+      </w:r>
+      <w:proofErr w:type="spellStart"/>
+      <w:r>
+        <w:rPr>
+          <w:rFonts w:ascii="Consolas" w:hAnsi="Consolas"/>
+        </w:rPr>
+        <w:t>tcp</w:t>
+      </w:r>
+      <w:proofErr w:type="spellEnd"/>
+      <w:r>
+        <w:rPr>
+          <w:rFonts w:ascii="Consolas" w:hAnsi="Consolas"/>
+        </w:rPr>
+        <w:t>://192.168.99.101:2376"</w:t>
       </w:r>
     </w:p>
     <w:p>
@@ -1112,7 +1842,35 @@
         <w:rPr>
           <w:rFonts w:ascii="Consolas" w:hAnsi="Consolas"/>
         </w:rPr>
-        <w:t># eval $("C:\Program Files\Docker Toolbox\docker-machine.exe" env manager1)</w:t>
+        <w:t xml:space="preserve"># </w:t>
+      </w:r>
+      <w:proofErr w:type="spellStart"/>
+      <w:r>
+        <w:rPr>
+          <w:rFonts w:ascii="Consolas" w:hAnsi="Consolas"/>
+        </w:rPr>
+        <w:t>eval</w:t>
+      </w:r>
+      <w:proofErr w:type="spellEnd"/>
+      <w:r>
+        <w:rPr>
+          <w:rFonts w:ascii="Consolas" w:hAnsi="Consolas"/>
+        </w:rPr>
+        <w:t xml:space="preserve"> $("C:\Program Files\Docker Toolbox\docker-machine.exe" </w:t>
+      </w:r>
+      <w:proofErr w:type="spellStart"/>
+      <w:r>
+        <w:rPr>
+          <w:rFonts w:ascii="Consolas" w:hAnsi="Consolas"/>
+        </w:rPr>
+        <w:t>env</w:t>
+      </w:r>
+      <w:proofErr w:type="spellEnd"/>
+      <w:r>
+        <w:rPr>
+          <w:rFonts w:ascii="Consolas" w:hAnsi="Consolas"/>
+        </w:rPr>
+        <w:t xml:space="preserve"> manager1)</w:t>
       </w:r>
     </w:p>
     <w:p>
@@ -1155,12 +1913,34 @@
           <w:rFonts w:ascii="Consolas" w:hAnsi="Consolas"/>
         </w:rPr>
       </w:pPr>
+      <w:proofErr w:type="spellStart"/>
       <w:r>
         <w:rPr>
           <w:rFonts w:ascii="Consolas" w:hAnsi="Consolas"/>
         </w:rPr>
         <w:lastRenderedPageBreak/>
-        <w:t>eval $("C:\Program Files\Docker Toolbox\docker-machine.exe" env manager1)</w:t>
+        <w:t>eval</w:t>
+      </w:r>
+      <w:proofErr w:type="spellEnd"/>
+      <w:r>
+        <w:rPr>
+          <w:rFonts w:ascii="Consolas" w:hAnsi="Consolas"/>
+        </w:rPr>
+        <w:t xml:space="preserve"> $("C:\Program Files\Docker Toolbox\docker-machine.exe" </w:t>
+      </w:r>
+      <w:proofErr w:type="spellStart"/>
+      <w:r>
+        <w:rPr>
+          <w:rFonts w:ascii="Consolas" w:hAnsi="Consolas"/>
+        </w:rPr>
+        <w:t>env</w:t>
+      </w:r>
+      <w:proofErr w:type="spellEnd"/>
+      <w:r>
+        <w:rPr>
+          <w:rFonts w:ascii="Consolas" w:hAnsi="Consolas"/>
+        </w:rPr>
+        <w:t xml:space="preserve"> manager1)</w:t>
       </w:r>
     </w:p>
     <w:p>
@@ -1179,7 +1959,21 @@
         <w:rPr>
           <w:lang w:val="es-MX"/>
         </w:rPr>
-        <w:t>Para verificar como está creado y organizado los managers y los workers, ejecutar el siguiente comando:</w:t>
+        <w:t xml:space="preserve">Para verificar como está creado y organizado los managers y los </w:t>
+      </w:r>
+      <w:proofErr w:type="spellStart"/>
+      <w:r>
+        <w:rPr>
+          <w:lang w:val="es-MX"/>
+        </w:rPr>
+        <w:t>workers</w:t>
+      </w:r>
+      <w:proofErr w:type="spellEnd"/>
+      <w:r>
+        <w:rPr>
+          <w:lang w:val="es-MX"/>
+        </w:rPr>
+        <w:t>, ejecutar el siguiente comando:</w:t>
       </w:r>
     </w:p>
     <w:p>
@@ -1192,13 +1986,47 @@
           <w:lang w:val="es-MX"/>
         </w:rPr>
       </w:pPr>
-      <w:r>
-        <w:rPr>
-          <w:rFonts w:ascii="Consolas" w:hAnsi="Consolas"/>
-          <w:lang w:val="es-MX"/>
-        </w:rPr>
-        <w:t>docker node ls</w:t>
-      </w:r>
+      <w:proofErr w:type="spellStart"/>
+      <w:r>
+        <w:rPr>
+          <w:rFonts w:ascii="Consolas" w:hAnsi="Consolas"/>
+          <w:lang w:val="es-MX"/>
+        </w:rPr>
+        <w:t>docker</w:t>
+      </w:r>
+      <w:proofErr w:type="spellEnd"/>
+      <w:r>
+        <w:rPr>
+          <w:rFonts w:ascii="Consolas" w:hAnsi="Consolas"/>
+          <w:lang w:val="es-MX"/>
+        </w:rPr>
+        <w:t xml:space="preserve"> </w:t>
+      </w:r>
+      <w:proofErr w:type="spellStart"/>
+      <w:r>
+        <w:rPr>
+          <w:rFonts w:ascii="Consolas" w:hAnsi="Consolas"/>
+          <w:lang w:val="es-MX"/>
+        </w:rPr>
+        <w:t>node</w:t>
+      </w:r>
+      <w:proofErr w:type="spellEnd"/>
+      <w:r>
+        <w:rPr>
+          <w:rFonts w:ascii="Consolas" w:hAnsi="Consolas"/>
+          <w:lang w:val="es-MX"/>
+        </w:rPr>
+        <w:t xml:space="preserve"> </w:t>
+      </w:r>
+      <w:proofErr w:type="spellStart"/>
+      <w:r>
+        <w:rPr>
+          <w:rFonts w:ascii="Consolas" w:hAnsi="Consolas"/>
+          <w:lang w:val="es-MX"/>
+        </w:rPr>
+        <w:t>ls</w:t>
+      </w:r>
+      <w:proofErr w:type="spellEnd"/>
     </w:p>
     <w:p>
       <w:pPr>
@@ -1231,7 +2059,7 @@
           <w:noProof/>
         </w:rPr>
         <w:drawing>
-          <wp:inline distT="0" distB="0" distL="0" distR="0" wp14:anchorId="1FD0B779" wp14:editId="251B5EE5">
+          <wp:inline distT="0" distB="0" distL="0" distR="0" wp14:anchorId="6823F537" wp14:editId="46831B5E">
             <wp:extent cx="5612130" cy="603885"/>
             <wp:effectExtent l="0" t="0" r="7620" b="5715"/>
             <wp:docPr id="2" name="Imagen 2"/>
@@ -1278,20 +2106,50 @@
           <w:lang w:val="es-MX"/>
         </w:rPr>
       </w:pPr>
-      <w:bookmarkStart w:id="2" w:name="_Toc17656248"/>
-      <w:r>
-        <w:rPr>
-          <w:lang w:val="es-MX"/>
-        </w:rPr>
-        <w:t>Docker compose Swar</w:t>
-      </w:r>
-      <w:bookmarkEnd w:id="2"/>
+      <w:bookmarkStart w:id="3" w:name="_Toc18101052"/>
+      <w:proofErr w:type="spellStart"/>
+      <w:r>
+        <w:rPr>
+          <w:lang w:val="es-MX"/>
+        </w:rPr>
+        <w:t>Docker</w:t>
+      </w:r>
+      <w:proofErr w:type="spellEnd"/>
+      <w:r>
+        <w:rPr>
+          <w:lang w:val="es-MX"/>
+        </w:rPr>
+        <w:t xml:space="preserve"> </w:t>
+      </w:r>
+      <w:proofErr w:type="spellStart"/>
+      <w:r>
+        <w:rPr>
+          <w:lang w:val="es-MX"/>
+        </w:rPr>
+        <w:t>compose</w:t>
+      </w:r>
+      <w:proofErr w:type="spellEnd"/>
+      <w:r>
+        <w:rPr>
+          <w:lang w:val="es-MX"/>
+        </w:rPr>
+        <w:t xml:space="preserve"> </w:t>
+      </w:r>
+      <w:proofErr w:type="spellStart"/>
+      <w:r>
+        <w:rPr>
+          <w:lang w:val="es-MX"/>
+        </w:rPr>
+        <w:t>Swar</w:t>
+      </w:r>
       <w:r>
         <w:rPr>
           <w:lang w:val="es-MX"/>
         </w:rPr>
         <w:t>m</w:t>
       </w:r>
+      <w:bookmarkEnd w:id="3"/>
+      <w:proofErr w:type="spellEnd"/>
     </w:p>
     <w:p>
       <w:pPr>
@@ -1311,12 +2169,21 @@
         </w:rPr>
         <w:t xml:space="preserve">Ubicarse en la carpeta raíz del proyecto </w:t>
       </w:r>
+      <w:proofErr w:type="spellStart"/>
       <w:r>
         <w:rPr>
           <w:b/>
           <w:lang w:val="es-MX"/>
         </w:rPr>
-        <w:t>docker-api-ventas</w:t>
+        <w:t>docker</w:t>
+      </w:r>
+      <w:proofErr w:type="spellEnd"/>
+      <w:r>
+        <w:rPr>
+          <w:b/>
+          <w:lang w:val="es-MX"/>
+        </w:rPr>
+        <w:t>-api-ventas</w:t>
       </w:r>
       <w:r>
         <w:rPr>
@@ -1338,7 +2205,7 @@
           <w:noProof/>
         </w:rPr>
         <w:drawing>
-          <wp:inline distT="0" distB="0" distL="0" distR="0" wp14:anchorId="16C1A7D5" wp14:editId="4C91FFC8">
+          <wp:inline distT="0" distB="0" distL="0" distR="0" wp14:anchorId="2EBDBD91" wp14:editId="401E240A">
             <wp:extent cx="2562583" cy="2562583"/>
             <wp:effectExtent l="19050" t="19050" r="28575" b="28575"/>
             <wp:docPr id="1" name="Imagen 1"/>
@@ -1407,11 +2274,40 @@
           <w:rFonts w:ascii="Consolas" w:hAnsi="Consolas"/>
         </w:rPr>
       </w:pPr>
-      <w:r>
-        <w:rPr>
-          <w:rFonts w:ascii="Consolas" w:hAnsi="Consolas"/>
-        </w:rPr>
-        <w:t>docker stack deploy -c docker-compose-swar</w:t>
+      <w:proofErr w:type="spellStart"/>
+      <w:r>
+        <w:rPr>
+          <w:rFonts w:ascii="Consolas" w:hAnsi="Consolas"/>
+        </w:rPr>
+        <w:t>docker</w:t>
+      </w:r>
+      <w:proofErr w:type="spellEnd"/>
+      <w:r>
+        <w:rPr>
+          <w:rFonts w:ascii="Consolas" w:hAnsi="Consolas"/>
+        </w:rPr>
+        <w:t xml:space="preserve"> stack deploy -c </w:t>
+      </w:r>
+      <w:proofErr w:type="spellStart"/>
+      <w:r>
+        <w:rPr>
+          <w:rFonts w:ascii="Consolas" w:hAnsi="Consolas"/>
+        </w:rPr>
+        <w:t>docker</w:t>
+      </w:r>
+      <w:proofErr w:type="spellEnd"/>
+      <w:r>
+        <w:rPr>
+          <w:rFonts w:ascii="Consolas" w:hAnsi="Consolas"/>
+        </w:rPr>
+        <w:t>-compose-</w:t>
+      </w:r>
+      <w:proofErr w:type="spellStart"/>
+      <w:r>
+        <w:rPr>
+          <w:rFonts w:ascii="Consolas" w:hAnsi="Consolas"/>
+        </w:rPr>
+        <w:t>swar</w:t>
       </w:r>
       <w:r>
         <w:rPr>
@@ -1423,8 +2319,23 @@
         <w:rPr>
           <w:rFonts w:ascii="Consolas" w:hAnsi="Consolas"/>
         </w:rPr>
-        <w:t>.yml pruebacluster</w:t>
-      </w:r>
+        <w:t>.yml</w:t>
+      </w:r>
+      <w:proofErr w:type="spellEnd"/>
+      <w:r>
+        <w:rPr>
+          <w:rFonts w:ascii="Consolas" w:hAnsi="Consolas"/>
+        </w:rPr>
+        <w:t xml:space="preserve"> </w:t>
+      </w:r>
+      <w:proofErr w:type="spellStart"/>
+      <w:r>
+        <w:rPr>
+          <w:rFonts w:ascii="Consolas" w:hAnsi="Consolas"/>
+        </w:rPr>
+        <w:t>pruebacluster</w:t>
+      </w:r>
+      <w:proofErr w:type="spellEnd"/>
     </w:p>
     <w:p>
       <w:pPr>
@@ -1442,7 +2353,35 @@
         <w:rPr>
           <w:lang w:val="es-MX"/>
         </w:rPr>
-        <w:t>Si se desea ver el progreso del despliegue, ejecutar el siguinte comado:</w:t>
+        <w:t xml:space="preserve">Si se desea ver el progreso del despliegue, ejecutar el </w:t>
+      </w:r>
+      <w:proofErr w:type="spellStart"/>
+      <w:r>
+        <w:rPr>
+          <w:lang w:val="es-MX"/>
+        </w:rPr>
+        <w:t>siguinte</w:t>
+      </w:r>
+      <w:proofErr w:type="spellEnd"/>
+      <w:r>
+        <w:rPr>
+          <w:lang w:val="es-MX"/>
+        </w:rPr>
+        <w:t xml:space="preserve"> </w:t>
+      </w:r>
+      <w:proofErr w:type="spellStart"/>
+      <w:r>
+        <w:rPr>
+          <w:lang w:val="es-MX"/>
+        </w:rPr>
+        <w:t>comado</w:t>
+      </w:r>
+      <w:proofErr w:type="spellEnd"/>
+      <w:r>
+        <w:rPr>
+          <w:lang w:val="es-MX"/>
+        </w:rPr>
+        <w:t>:</w:t>
       </w:r>
     </w:p>
     <w:p>
@@ -1455,13 +2394,63 @@
           <w:lang w:val="es-MX"/>
         </w:rPr>
       </w:pPr>
-      <w:r>
-        <w:rPr>
-          <w:rFonts w:ascii="Consolas" w:hAnsi="Consolas"/>
-          <w:lang w:val="es-MX"/>
-        </w:rPr>
-        <w:t>docker stack ps pruebacluster</w:t>
-      </w:r>
+      <w:proofErr w:type="spellStart"/>
+      <w:r>
+        <w:rPr>
+          <w:rFonts w:ascii="Consolas" w:hAnsi="Consolas"/>
+          <w:lang w:val="es-MX"/>
+        </w:rPr>
+        <w:t>docker</w:t>
+      </w:r>
+      <w:proofErr w:type="spellEnd"/>
+      <w:r>
+        <w:rPr>
+          <w:rFonts w:ascii="Consolas" w:hAnsi="Consolas"/>
+          <w:lang w:val="es-MX"/>
+        </w:rPr>
+        <w:t xml:space="preserve"> </w:t>
+      </w:r>
+      <w:proofErr w:type="spellStart"/>
+      <w:r>
+        <w:rPr>
+          <w:rFonts w:ascii="Consolas" w:hAnsi="Consolas"/>
+          <w:lang w:val="es-MX"/>
+        </w:rPr>
+        <w:t>stack</w:t>
+      </w:r>
+      <w:proofErr w:type="spellEnd"/>
+      <w:r>
+        <w:rPr>
+          <w:rFonts w:ascii="Consolas" w:hAnsi="Consolas"/>
+          <w:lang w:val="es-MX"/>
+        </w:rPr>
+        <w:t xml:space="preserve"> </w:t>
+      </w:r>
+      <w:proofErr w:type="spellStart"/>
+      <w:r>
+        <w:rPr>
+          <w:rFonts w:ascii="Consolas" w:hAnsi="Consolas"/>
+          <w:lang w:val="es-MX"/>
+        </w:rPr>
+        <w:t>ps</w:t>
+      </w:r>
+      <w:proofErr w:type="spellEnd"/>
+      <w:r>
+        <w:rPr>
+          <w:rFonts w:ascii="Consolas" w:hAnsi="Consolas"/>
+          <w:lang w:val="es-MX"/>
+        </w:rPr>
+        <w:t xml:space="preserve"> </w:t>
+      </w:r>
+      <w:proofErr w:type="spellStart"/>
+      <w:r>
+        <w:rPr>
+          <w:rFonts w:ascii="Consolas" w:hAnsi="Consolas"/>
+          <w:lang w:val="es-MX"/>
+        </w:rPr>
+        <w:t>pruebacluster</w:t>
+      </w:r>
+      <w:proofErr w:type="spellEnd"/>
     </w:p>
     <w:p>
       <w:pPr>
@@ -1496,7 +2485,7 @@
         </w:rPr>
         <w:lastRenderedPageBreak/>
         <w:drawing>
-          <wp:inline distT="0" distB="0" distL="0" distR="0" wp14:anchorId="567040A3" wp14:editId="3C68930B">
+          <wp:inline distT="0" distB="0" distL="0" distR="0" wp14:anchorId="5F596E98" wp14:editId="04F4AAB1">
             <wp:extent cx="5612130" cy="1969135"/>
             <wp:effectExtent l="0" t="0" r="7620" b="0"/>
             <wp:docPr id="3" name="Imagen 3"/>
@@ -1561,15 +2550,55 @@
           <w:lang w:val="es-MX"/>
         </w:rPr>
       </w:pPr>
-      <w:r>
-        <w:rPr>
-          <w:rFonts w:ascii="Consolas" w:hAnsi="Consolas"/>
-          <w:lang w:val="es-MX"/>
-        </w:rPr>
-        <w:t xml:space="preserve">docker service ps </w:t>
-      </w:r>
-      <w:bookmarkStart w:id="3" w:name="_GoBack"/>
-      <w:bookmarkEnd w:id="3"/>
+      <w:proofErr w:type="spellStart"/>
+      <w:r>
+        <w:rPr>
+          <w:rFonts w:ascii="Consolas" w:hAnsi="Consolas"/>
+          <w:lang w:val="es-MX"/>
+        </w:rPr>
+        <w:t>docker</w:t>
+      </w:r>
+      <w:proofErr w:type="spellEnd"/>
+      <w:r>
+        <w:rPr>
+          <w:rFonts w:ascii="Consolas" w:hAnsi="Consolas"/>
+          <w:lang w:val="es-MX"/>
+        </w:rPr>
+        <w:t xml:space="preserve"> </w:t>
+      </w:r>
+      <w:proofErr w:type="spellStart"/>
+      <w:r>
+        <w:rPr>
+          <w:rFonts w:ascii="Consolas" w:hAnsi="Consolas"/>
+          <w:lang w:val="es-MX"/>
+        </w:rPr>
+        <w:t>service</w:t>
+      </w:r>
+      <w:proofErr w:type="spellEnd"/>
+      <w:r>
+        <w:rPr>
+          <w:rFonts w:ascii="Consolas" w:hAnsi="Consolas"/>
+          <w:lang w:val="es-MX"/>
+        </w:rPr>
+        <w:t xml:space="preserve"> </w:t>
+      </w:r>
+      <w:proofErr w:type="spellStart"/>
+      <w:r>
+        <w:rPr>
+          <w:rFonts w:ascii="Consolas" w:hAnsi="Consolas"/>
+          <w:lang w:val="es-MX"/>
+        </w:rPr>
+        <w:t>ps</w:t>
+      </w:r>
+      <w:proofErr w:type="spellEnd"/>
+      <w:r>
+        <w:rPr>
+          <w:rFonts w:ascii="Consolas" w:hAnsi="Consolas"/>
+          <w:lang w:val="es-MX"/>
+        </w:rPr>
+        <w:t xml:space="preserve"> </w:t>
+      </w:r>
+      <w:proofErr w:type="spellStart"/>
       <w:r>
         <w:rPr>
           <w:rFonts w:ascii="Consolas" w:hAnsi="Consolas"/>
@@ -1577,6 +2606,7 @@
         </w:rPr>
         <w:t>pruebacluster_postgresql_server</w:t>
       </w:r>
+      <w:proofErr w:type="spellEnd"/>
     </w:p>
     <w:p>
       <w:pPr>
@@ -1588,13 +2618,55 @@
           <w:lang w:val="es-MX"/>
         </w:rPr>
       </w:pPr>
-      <w:r>
-        <w:rPr>
-          <w:rFonts w:ascii="Consolas" w:hAnsi="Consolas"/>
-          <w:lang w:val="es-MX"/>
-        </w:rPr>
-        <w:t xml:space="preserve">docker service ps </w:t>
-      </w:r>
+      <w:proofErr w:type="spellStart"/>
+      <w:r>
+        <w:rPr>
+          <w:rFonts w:ascii="Consolas" w:hAnsi="Consolas"/>
+          <w:lang w:val="es-MX"/>
+        </w:rPr>
+        <w:t>docker</w:t>
+      </w:r>
+      <w:proofErr w:type="spellEnd"/>
+      <w:r>
+        <w:rPr>
+          <w:rFonts w:ascii="Consolas" w:hAnsi="Consolas"/>
+          <w:lang w:val="es-MX"/>
+        </w:rPr>
+        <w:t xml:space="preserve"> </w:t>
+      </w:r>
+      <w:proofErr w:type="spellStart"/>
+      <w:r>
+        <w:rPr>
+          <w:rFonts w:ascii="Consolas" w:hAnsi="Consolas"/>
+          <w:lang w:val="es-MX"/>
+        </w:rPr>
+        <w:t>service</w:t>
+      </w:r>
+      <w:proofErr w:type="spellEnd"/>
+      <w:r>
+        <w:rPr>
+          <w:rFonts w:ascii="Consolas" w:hAnsi="Consolas"/>
+          <w:lang w:val="es-MX"/>
+        </w:rPr>
+        <w:t xml:space="preserve"> </w:t>
+      </w:r>
+      <w:proofErr w:type="spellStart"/>
+      <w:r>
+        <w:rPr>
+          <w:rFonts w:ascii="Consolas" w:hAnsi="Consolas"/>
+          <w:lang w:val="es-MX"/>
+        </w:rPr>
+        <w:t>ps</w:t>
+      </w:r>
+      <w:proofErr w:type="spellEnd"/>
+      <w:r>
+        <w:rPr>
+          <w:rFonts w:ascii="Consolas" w:hAnsi="Consolas"/>
+          <w:lang w:val="es-MX"/>
+        </w:rPr>
+        <w:t xml:space="preserve"> </w:t>
+      </w:r>
+      <w:proofErr w:type="spellStart"/>
       <w:r>
         <w:rPr>
           <w:rFonts w:ascii="Consolas" w:hAnsi="Consolas"/>
@@ -1609,6 +2681,7 @@
         </w:rPr>
         <w:t>_apipersona</w:t>
       </w:r>
+      <w:proofErr w:type="spellEnd"/>
     </w:p>
     <w:p>
       <w:pPr>
@@ -1620,13 +2693,55 @@
           <w:lang w:val="es-MX"/>
         </w:rPr>
       </w:pPr>
-      <w:r>
-        <w:rPr>
-          <w:rFonts w:ascii="Consolas" w:hAnsi="Consolas"/>
-          <w:lang w:val="es-MX"/>
-        </w:rPr>
-        <w:t xml:space="preserve">docker service ps </w:t>
-      </w:r>
+      <w:proofErr w:type="spellStart"/>
+      <w:r>
+        <w:rPr>
+          <w:rFonts w:ascii="Consolas" w:hAnsi="Consolas"/>
+          <w:lang w:val="es-MX"/>
+        </w:rPr>
+        <w:t>docker</w:t>
+      </w:r>
+      <w:proofErr w:type="spellEnd"/>
+      <w:r>
+        <w:rPr>
+          <w:rFonts w:ascii="Consolas" w:hAnsi="Consolas"/>
+          <w:lang w:val="es-MX"/>
+        </w:rPr>
+        <w:t xml:space="preserve"> </w:t>
+      </w:r>
+      <w:proofErr w:type="spellStart"/>
+      <w:r>
+        <w:rPr>
+          <w:rFonts w:ascii="Consolas" w:hAnsi="Consolas"/>
+          <w:lang w:val="es-MX"/>
+        </w:rPr>
+        <w:t>service</w:t>
+      </w:r>
+      <w:proofErr w:type="spellEnd"/>
+      <w:r>
+        <w:rPr>
+          <w:rFonts w:ascii="Consolas" w:hAnsi="Consolas"/>
+          <w:lang w:val="es-MX"/>
+        </w:rPr>
+        <w:t xml:space="preserve"> </w:t>
+      </w:r>
+      <w:proofErr w:type="spellStart"/>
+      <w:r>
+        <w:rPr>
+          <w:rFonts w:ascii="Consolas" w:hAnsi="Consolas"/>
+          <w:lang w:val="es-MX"/>
+        </w:rPr>
+        <w:t>ps</w:t>
+      </w:r>
+      <w:proofErr w:type="spellEnd"/>
+      <w:r>
+        <w:rPr>
+          <w:rFonts w:ascii="Consolas" w:hAnsi="Consolas"/>
+          <w:lang w:val="es-MX"/>
+        </w:rPr>
+        <w:t xml:space="preserve"> </w:t>
+      </w:r>
+      <w:proofErr w:type="spellStart"/>
       <w:r>
         <w:rPr>
           <w:rFonts w:ascii="Consolas" w:hAnsi="Consolas"/>
@@ -1641,6 +2756,7 @@
         </w:rPr>
         <w:t>_apiventa</w:t>
       </w:r>
+      <w:proofErr w:type="spellEnd"/>
     </w:p>
     <w:p>
       <w:pPr>
@@ -1652,13 +2768,55 @@
           <w:lang w:val="es-MX"/>
         </w:rPr>
       </w:pPr>
-      <w:r>
-        <w:rPr>
-          <w:rFonts w:ascii="Consolas" w:hAnsi="Consolas"/>
-          <w:lang w:val="es-MX"/>
-        </w:rPr>
-        <w:t xml:space="preserve">docker service ps </w:t>
-      </w:r>
+      <w:proofErr w:type="spellStart"/>
+      <w:r>
+        <w:rPr>
+          <w:rFonts w:ascii="Consolas" w:hAnsi="Consolas"/>
+          <w:lang w:val="es-MX"/>
+        </w:rPr>
+        <w:t>docker</w:t>
+      </w:r>
+      <w:proofErr w:type="spellEnd"/>
+      <w:r>
+        <w:rPr>
+          <w:rFonts w:ascii="Consolas" w:hAnsi="Consolas"/>
+          <w:lang w:val="es-MX"/>
+        </w:rPr>
+        <w:t xml:space="preserve"> </w:t>
+      </w:r>
+      <w:proofErr w:type="spellStart"/>
+      <w:r>
+        <w:rPr>
+          <w:rFonts w:ascii="Consolas" w:hAnsi="Consolas"/>
+          <w:lang w:val="es-MX"/>
+        </w:rPr>
+        <w:t>service</w:t>
+      </w:r>
+      <w:proofErr w:type="spellEnd"/>
+      <w:r>
+        <w:rPr>
+          <w:rFonts w:ascii="Consolas" w:hAnsi="Consolas"/>
+          <w:lang w:val="es-MX"/>
+        </w:rPr>
+        <w:t xml:space="preserve"> </w:t>
+      </w:r>
+      <w:proofErr w:type="spellStart"/>
+      <w:r>
+        <w:rPr>
+          <w:rFonts w:ascii="Consolas" w:hAnsi="Consolas"/>
+          <w:lang w:val="es-MX"/>
+        </w:rPr>
+        <w:t>ps</w:t>
+      </w:r>
+      <w:proofErr w:type="spellEnd"/>
+      <w:r>
+        <w:rPr>
+          <w:rFonts w:ascii="Consolas" w:hAnsi="Consolas"/>
+          <w:lang w:val="es-MX"/>
+        </w:rPr>
+        <w:t xml:space="preserve"> </w:t>
+      </w:r>
+      <w:proofErr w:type="spellStart"/>
       <w:r>
         <w:rPr>
           <w:rFonts w:ascii="Consolas" w:hAnsi="Consolas"/>
@@ -1673,18 +2831,561 @@
         </w:rPr>
         <w:t>_proxy</w:t>
       </w:r>
-    </w:p>
-    <w:p>
-      <w:pPr>
-        <w:spacing w:before="240" w:after="240" w:line="240" w:lineRule="auto"/>
+      <w:proofErr w:type="spellEnd"/>
+    </w:p>
+    <w:p>
+      <w:pPr>
+        <w:pStyle w:val="Ttulo1"/>
+        <w:numPr>
+          <w:ilvl w:val="0"/>
+          <w:numId w:val="1"/>
+        </w:numPr>
+        <w:rPr>
+          <w:lang w:val="es-MX"/>
+        </w:rPr>
+      </w:pPr>
+      <w:bookmarkStart w:id="4" w:name="_Toc18101053"/>
+      <w:r>
+        <w:rPr>
+          <w:lang w:val="es-MX"/>
+        </w:rPr>
+        <w:t>Ventas APP</w:t>
+      </w:r>
+      <w:bookmarkEnd w:id="4"/>
+    </w:p>
+    <w:p>
+      <w:pPr>
+        <w:pStyle w:val="Prrafodelista"/>
+        <w:numPr>
+          <w:ilvl w:val="0"/>
+          <w:numId w:val="5"/>
+        </w:numPr>
+        <w:jc w:val="both"/>
+        <w:rPr>
+          <w:lang w:val="es-MX"/>
+        </w:rPr>
+      </w:pPr>
+      <w:r>
+        <w:rPr>
+          <w:lang w:val="es-MX"/>
+        </w:rPr>
+        <w:t>Ubicarse en la ruta</w:t>
+      </w:r>
+      <w:proofErr w:type="gramStart"/>
+      <w:r>
+        <w:rPr>
+          <w:lang w:val="es-MX"/>
+        </w:rPr>
+        <w:t xml:space="preserve"> </w:t>
+      </w:r>
+      <w:r>
+        <w:rPr>
+          <w:b/>
+          <w:lang w:val="es-MX"/>
+        </w:rPr>
+        <w:t>..</w:t>
+      </w:r>
+      <w:proofErr w:type="gramEnd"/>
+      <w:r>
+        <w:rPr>
+          <w:b/>
+          <w:lang w:val="es-MX"/>
+        </w:rPr>
+        <w:t>\</w:t>
+      </w:r>
+      <w:proofErr w:type="spellStart"/>
+      <w:r>
+        <w:rPr>
+          <w:b/>
+          <w:lang w:val="es-MX"/>
+        </w:rPr>
+        <w:t>docker</w:t>
+      </w:r>
+      <w:proofErr w:type="spellEnd"/>
+      <w:r>
+        <w:rPr>
+          <w:b/>
+          <w:lang w:val="es-MX"/>
+        </w:rPr>
+        <w:t>-api-ventas\ventas-frontend\</w:t>
+      </w:r>
+      <w:proofErr w:type="spellStart"/>
+      <w:r>
+        <w:rPr>
+          <w:b/>
+          <w:lang w:val="es-MX"/>
+        </w:rPr>
+        <w:t>src</w:t>
+      </w:r>
+      <w:proofErr w:type="spellEnd"/>
+      <w:r>
+        <w:rPr>
+          <w:b/>
+          <w:lang w:val="es-MX"/>
+        </w:rPr>
+        <w:t>\</w:t>
+      </w:r>
+      <w:proofErr w:type="spellStart"/>
+      <w:r>
+        <w:rPr>
+          <w:b/>
+          <w:lang w:val="es-MX"/>
+        </w:rPr>
+        <w:t>environments</w:t>
+      </w:r>
+      <w:proofErr w:type="spellEnd"/>
+      <w:r>
+        <w:rPr>
+          <w:lang w:val="es-MX"/>
+        </w:rPr>
+        <w:t xml:space="preserve">. Abrir el archivo </w:t>
+      </w:r>
+      <w:proofErr w:type="spellStart"/>
+      <w:r>
+        <w:rPr>
+          <w:b/>
+          <w:lang w:val="es-MX"/>
+        </w:rPr>
+        <w:t>environment.ts</w:t>
+      </w:r>
+      <w:proofErr w:type="spellEnd"/>
+      <w:r>
+        <w:rPr>
+          <w:lang w:val="es-MX"/>
+        </w:rPr>
+        <w:t>.</w:t>
+      </w:r>
+    </w:p>
+    <w:p>
+      <w:pPr>
+        <w:spacing w:before="240" w:after="240" w:line="240" w:lineRule="auto"/>
+        <w:jc w:val="center"/>
+        <w:rPr>
+          <w:lang w:val="es-MX"/>
+        </w:rPr>
+      </w:pPr>
+      <w:r>
+        <w:rPr>
+          <w:noProof/>
+        </w:rPr>
+        <w:drawing>
+          <wp:inline distT="0" distB="0" distL="0" distR="0" wp14:anchorId="181C490E" wp14:editId="7097773E">
+            <wp:extent cx="3714750" cy="981075"/>
+            <wp:effectExtent l="0" t="0" r="0" b="9525"/>
+            <wp:docPr id="4" name="Imagen 4"/>
+            <wp:cNvGraphicFramePr>
+              <a:graphicFrameLocks xmlns:a="http://schemas.openxmlformats.org/drawingml/2006/main" noChangeAspect="1"/>
+            </wp:cNvGraphicFramePr>
+            <a:graphic xmlns:a="http://schemas.openxmlformats.org/drawingml/2006/main">
+              <a:graphicData uri="http://schemas.openxmlformats.org/drawingml/2006/picture">
+                <pic:pic xmlns:pic="http://schemas.openxmlformats.org/drawingml/2006/picture">
+                  <pic:nvPicPr>
+                    <pic:cNvPr id="1" name=""/>
+                    <pic:cNvPicPr/>
+                  </pic:nvPicPr>
+                  <pic:blipFill>
+                    <a:blip r:embed="rId11"/>
+                    <a:stretch>
+                      <a:fillRect/>
+                    </a:stretch>
+                  </pic:blipFill>
+                  <pic:spPr>
+                    <a:xfrm>
+                      <a:off x="0" y="0"/>
+                      <a:ext cx="3714750" cy="981075"/>
+                    </a:xfrm>
+                    <a:prstGeom prst="rect">
+                      <a:avLst/>
+                    </a:prstGeom>
+                  </pic:spPr>
+                </pic:pic>
+              </a:graphicData>
+            </a:graphic>
+          </wp:inline>
+        </w:drawing>
+      </w:r>
+    </w:p>
+    <w:p>
+      <w:pPr>
+        <w:pStyle w:val="Prrafodelista"/>
+        <w:numPr>
+          <w:ilvl w:val="0"/>
+          <w:numId w:val="5"/>
+        </w:numPr>
+        <w:jc w:val="both"/>
+        <w:rPr>
+          <w:lang w:val="es-MX"/>
+        </w:rPr>
+      </w:pPr>
+      <w:r>
+        <w:rPr>
+          <w:lang w:val="es-MX"/>
+        </w:rPr>
+        <w:t xml:space="preserve">Editar la variable </w:t>
+      </w:r>
+      <w:r>
+        <w:rPr>
+          <w:lang w:val="es-MX"/>
+        </w:rPr>
+        <w:t>HOST</w:t>
+      </w:r>
+      <w:r>
+        <w:rPr>
+          <w:lang w:val="es-MX"/>
+        </w:rPr>
+        <w:t xml:space="preserve"> por la IP del host donde se encuentre instalado </w:t>
+      </w:r>
+      <w:proofErr w:type="spellStart"/>
+      <w:r>
+        <w:rPr>
+          <w:lang w:val="es-MX"/>
+        </w:rPr>
+        <w:t>docker</w:t>
+      </w:r>
+      <w:proofErr w:type="spellEnd"/>
+      <w:r>
+        <w:rPr>
+          <w:lang w:val="es-MX"/>
+        </w:rPr>
+        <w:t xml:space="preserve">. Si se utiliza </w:t>
+      </w:r>
+      <w:proofErr w:type="spellStart"/>
+      <w:r>
+        <w:rPr>
+          <w:lang w:val="es-MX"/>
+        </w:rPr>
+        <w:t>Docker</w:t>
+      </w:r>
+      <w:proofErr w:type="spellEnd"/>
+      <w:r>
+        <w:rPr>
+          <w:lang w:val="es-MX"/>
+        </w:rPr>
+        <w:t xml:space="preserve"> </w:t>
+      </w:r>
+      <w:proofErr w:type="spellStart"/>
+      <w:r>
+        <w:rPr>
+          <w:lang w:val="es-MX"/>
+        </w:rPr>
+        <w:t>Toolbox</w:t>
+      </w:r>
+      <w:proofErr w:type="spellEnd"/>
+      <w:r>
+        <w:rPr>
+          <w:lang w:val="es-MX"/>
+        </w:rPr>
+        <w:t xml:space="preserve"> (Windows), generalmente la IP es </w:t>
+      </w:r>
+      <w:r>
+        <w:rPr>
+          <w:b/>
+          <w:lang w:val="es-MX"/>
+        </w:rPr>
+        <w:t>192.168.99.100</w:t>
+      </w:r>
+      <w:r>
+        <w:rPr>
+          <w:lang w:val="es-MX"/>
+        </w:rPr>
+        <w:t xml:space="preserve">. Si se utiliza </w:t>
+      </w:r>
+      <w:proofErr w:type="spellStart"/>
+      <w:r>
+        <w:rPr>
+          <w:lang w:val="es-MX"/>
+        </w:rPr>
+        <w:t>Docker</w:t>
+      </w:r>
+      <w:proofErr w:type="spellEnd"/>
+      <w:r>
+        <w:rPr>
+          <w:lang w:val="es-MX"/>
+        </w:rPr>
+        <w:t xml:space="preserve"> </w:t>
+      </w:r>
+      <w:proofErr w:type="spellStart"/>
+      <w:r>
+        <w:rPr>
+          <w:lang w:val="es-MX"/>
+        </w:rPr>
+        <w:t>for</w:t>
+      </w:r>
+      <w:proofErr w:type="spellEnd"/>
+      <w:r>
+        <w:rPr>
+          <w:lang w:val="es-MX"/>
+        </w:rPr>
+        <w:t xml:space="preserve"> Windows, la IP es </w:t>
+      </w:r>
+      <w:proofErr w:type="spellStart"/>
+      <w:r>
+        <w:rPr>
+          <w:b/>
+          <w:lang w:val="es-MX"/>
+        </w:rPr>
+        <w:t>localhost</w:t>
+      </w:r>
+      <w:proofErr w:type="spellEnd"/>
+      <w:r>
+        <w:rPr>
+          <w:lang w:val="es-MX"/>
+        </w:rPr>
+        <w:t xml:space="preserve">. Si está instalado en Linux, será </w:t>
+      </w:r>
+      <w:proofErr w:type="spellStart"/>
+      <w:r>
+        <w:rPr>
+          <w:b/>
+          <w:lang w:val="es-MX"/>
+        </w:rPr>
+        <w:t>localhost</w:t>
+      </w:r>
+      <w:proofErr w:type="spellEnd"/>
+      <w:r>
+        <w:rPr>
+          <w:lang w:val="es-MX"/>
+        </w:rPr>
+        <w:t>.</w:t>
+      </w:r>
+      <w:r>
+        <w:rPr>
+          <w:lang w:val="es-MX"/>
+        </w:rPr>
+        <w:t xml:space="preserve"> </w:t>
+      </w:r>
+      <w:r>
+        <w:rPr>
+          <w:lang w:val="es-MX"/>
+        </w:rPr>
+        <w:t>Como NGINX tiene dos replicas, entonces se debe cambiar la IP por las dos máquinas virtuales generadas (manager1 y manager2).</w:t>
+      </w:r>
+    </w:p>
+    <w:p>
+      <w:pPr>
+        <w:pStyle w:val="Prrafodelista"/>
+        <w:numPr>
+          <w:ilvl w:val="0"/>
+          <w:numId w:val="5"/>
+        </w:numPr>
+        <w:jc w:val="both"/>
+        <w:rPr>
+          <w:lang w:val="es-MX"/>
+        </w:rPr>
+      </w:pPr>
+      <w:r>
+        <w:rPr>
+          <w:lang w:val="es-MX"/>
+        </w:rPr>
+        <w:t>Ubicarse en la ruta</w:t>
+      </w:r>
+      <w:proofErr w:type="gramStart"/>
+      <w:r>
+        <w:rPr>
+          <w:lang w:val="es-MX"/>
+        </w:rPr>
+        <w:t xml:space="preserve"> </w:t>
+      </w:r>
+      <w:r>
+        <w:rPr>
+          <w:b/>
+          <w:lang w:val="es-MX"/>
+        </w:rPr>
+        <w:t>..</w:t>
+      </w:r>
+      <w:proofErr w:type="gramEnd"/>
+      <w:r>
+        <w:rPr>
+          <w:b/>
+          <w:lang w:val="es-MX"/>
+        </w:rPr>
+        <w:t>\</w:t>
+      </w:r>
+      <w:proofErr w:type="spellStart"/>
+      <w:r>
+        <w:rPr>
+          <w:b/>
+          <w:lang w:val="es-MX"/>
+        </w:rPr>
+        <w:t>docker</w:t>
+      </w:r>
+      <w:proofErr w:type="spellEnd"/>
+      <w:r>
+        <w:rPr>
+          <w:b/>
+          <w:lang w:val="es-MX"/>
+        </w:rPr>
+        <w:t>-api-ventas\ventas-frontend</w:t>
+      </w:r>
+      <w:r>
+        <w:rPr>
+          <w:lang w:val="es-MX"/>
+        </w:rPr>
+        <w:t>, a</w:t>
+      </w:r>
+      <w:r>
+        <w:rPr>
+          <w:lang w:val="es-MX"/>
+        </w:rPr>
+        <w:t>brir</w:t>
+      </w:r>
+      <w:r>
+        <w:rPr>
+          <w:lang w:val="es-MX"/>
+        </w:rPr>
+        <w:t xml:space="preserve"> la consola en esta </w:t>
+      </w:r>
+      <w:r>
+        <w:rPr>
+          <w:lang w:val="es-MX"/>
+        </w:rPr>
+        <w:t>ubicación y ejecutar el comando.</w:t>
+      </w:r>
+    </w:p>
+    <w:p>
+      <w:pPr>
+        <w:shd w:val="clear" w:color="auto" w:fill="D9D9D9" w:themeFill="background1" w:themeFillShade="D9"/>
+        <w:ind w:left="720"/>
+        <w:jc w:val="center"/>
+        <w:rPr>
+          <w:rFonts w:ascii="Consolas" w:hAnsi="Consolas"/>
+          <w:b/>
+          <w:lang w:val="es-MX"/>
+        </w:rPr>
+      </w:pPr>
+      <w:proofErr w:type="spellStart"/>
+      <w:r>
+        <w:rPr>
+          <w:rFonts w:ascii="Consolas" w:hAnsi="Consolas"/>
+          <w:b/>
+          <w:lang w:val="es-MX"/>
+        </w:rPr>
+        <w:t>ng</w:t>
+      </w:r>
+      <w:proofErr w:type="spellEnd"/>
+      <w:r>
+        <w:rPr>
+          <w:rFonts w:ascii="Consolas" w:hAnsi="Consolas"/>
+          <w:b/>
+          <w:lang w:val="es-MX"/>
+        </w:rPr>
+        <w:t xml:space="preserve"> </w:t>
+      </w:r>
+      <w:proofErr w:type="spellStart"/>
+      <w:r>
+        <w:rPr>
+          <w:rFonts w:ascii="Consolas" w:hAnsi="Consolas"/>
+          <w:b/>
+          <w:lang w:val="es-MX"/>
+        </w:rPr>
+        <w:t>serve</w:t>
+      </w:r>
+      <w:proofErr w:type="spellEnd"/>
+      <w:r>
+        <w:rPr>
+          <w:rFonts w:ascii="Consolas" w:hAnsi="Consolas"/>
+          <w:b/>
+          <w:lang w:val="es-MX"/>
+        </w:rPr>
+        <w:t xml:space="preserve"> --o</w:t>
+      </w:r>
+    </w:p>
+    <w:p>
+      <w:pPr>
+        <w:pStyle w:val="Prrafodelista"/>
+        <w:numPr>
+          <w:ilvl w:val="0"/>
+          <w:numId w:val="5"/>
+        </w:numPr>
+        <w:jc w:val="both"/>
+        <w:rPr>
+          <w:lang w:val="es-MX"/>
+        </w:rPr>
+      </w:pPr>
+      <w:r>
+        <w:rPr>
+          <w:lang w:val="es-MX"/>
+        </w:rPr>
+        <w:t>S</w:t>
+      </w:r>
+      <w:r>
+        <w:rPr>
+          <w:lang w:val="es-MX"/>
+        </w:rPr>
+        <w:t>e debe mostra</w:t>
+      </w:r>
+      <w:r>
+        <w:rPr>
+          <w:lang w:val="es-MX"/>
+        </w:rPr>
+        <w:t>r la siguiente interfaz gráfica.</w:t>
+      </w:r>
+    </w:p>
+    <w:p>
+      <w:pPr>
+        <w:jc w:val="both"/>
+        <w:rPr>
+          <w:lang w:val="es-MX"/>
+        </w:rPr>
+      </w:pPr>
+      <w:r>
+        <w:rPr>
+          <w:noProof/>
+        </w:rPr>
+        <w:lastRenderedPageBreak/>
+        <w:drawing>
+          <wp:inline distT="0" distB="0" distL="0" distR="0" wp14:anchorId="67026D12" wp14:editId="631F2F44">
+            <wp:extent cx="5612130" cy="1399540"/>
+            <wp:effectExtent l="19050" t="19050" r="26670" b="10160"/>
+            <wp:docPr id="6" name="Imagen 6"/>
+            <wp:cNvGraphicFramePr>
+              <a:graphicFrameLocks xmlns:a="http://schemas.openxmlformats.org/drawingml/2006/main" noChangeAspect="1"/>
+            </wp:cNvGraphicFramePr>
+            <a:graphic xmlns:a="http://schemas.openxmlformats.org/drawingml/2006/main">
+              <a:graphicData uri="http://schemas.openxmlformats.org/drawingml/2006/picture">
+                <pic:pic xmlns:pic="http://schemas.openxmlformats.org/drawingml/2006/picture">
+                  <pic:nvPicPr>
+                    <pic:cNvPr id="1" name=""/>
+                    <pic:cNvPicPr/>
+                  </pic:nvPicPr>
+                  <pic:blipFill>
+                    <a:blip r:embed="rId12"/>
+                    <a:stretch>
+                      <a:fillRect/>
+                    </a:stretch>
+                  </pic:blipFill>
+                  <pic:spPr>
+                    <a:xfrm>
+                      <a:off x="0" y="0"/>
+                      <a:ext cx="5612130" cy="1399540"/>
+                    </a:xfrm>
+                    <a:prstGeom prst="rect">
+                      <a:avLst/>
+                    </a:prstGeom>
+                    <a:ln w="3175">
+                      <a:solidFill>
+                        <a:schemeClr val="tx1"/>
+                      </a:solidFill>
+                    </a:ln>
+                  </pic:spPr>
+                </pic:pic>
+              </a:graphicData>
+            </a:graphic>
+          </wp:inline>
+        </w:drawing>
+      </w:r>
+    </w:p>
+    <w:p>
+      <w:pPr>
+        <w:jc w:val="both"/>
         <w:rPr>
           <w:lang w:val="es-MX"/>
         </w:rPr>
       </w:pPr>
     </w:p>
     <w:sectPr>
-      <w:headerReference w:type="default" r:id="rId11"/>
-      <w:footerReference w:type="default" r:id="rId12"/>
+      <w:headerReference w:type="default" r:id="rId13"/>
+      <w:footerReference w:type="default" r:id="rId14"/>
       <w:pgSz w:w="12240" w:h="15840"/>
       <w:pgMar w:top="1417" w:right="1701" w:bottom="1417" w:left="1701" w:header="708" w:footer="708" w:gutter="0"/>
       <w:cols w:space="708"/>
@@ -1750,7 +3451,7 @@
             <w:noProof/>
             <w:lang w:val="es-ES"/>
           </w:rPr>
-          <w:t>6</w:t>
+          <w:t>1</w:t>
         </w:r>
         <w:r>
           <w:fldChar w:fldCharType="end"/>
@@ -1821,8 +3522,29 @@
             <w:pStyle w:val="Encabezado"/>
           </w:pPr>
           <w:r>
-            <w:t>Denis Gianpier Huamán Acuña</w:t>
+            <w:t xml:space="preserve">Denis </w:t>
           </w:r>
+          <w:proofErr w:type="spellStart"/>
+          <w:r>
+            <w:t>Gianpier</w:t>
+          </w:r>
+          <w:proofErr w:type="spellEnd"/>
+          <w:r>
+            <w:t xml:space="preserve"> </w:t>
+          </w:r>
+          <w:proofErr w:type="spellStart"/>
+          <w:r>
+            <w:t>Huamán</w:t>
+          </w:r>
+          <w:proofErr w:type="spellEnd"/>
+          <w:r>
+            <w:t xml:space="preserve"> </w:t>
+          </w:r>
+          <w:proofErr w:type="spellStart"/>
+          <w:r>
+            <w:t>Acuña</w:t>
+          </w:r>
+          <w:proofErr w:type="spellEnd"/>
         </w:p>
       </w:tc>
       <w:tc>
@@ -1852,6 +3574,95 @@
 <file path=word/numbering.xml><?xml version="1.0" encoding="utf-8"?>
 <w:numbering xmlns:wpc="http://schemas.microsoft.com/office/word/2010/wordprocessingCanvas" xmlns:cx="http://schemas.microsoft.com/office/drawing/2014/chartex" xmlns:mc="http://schemas.openxmlformats.org/markup-compatibility/2006" xmlns:o="urn:schemas-microsoft-com:office:office" xmlns:r="http://schemas.openxmlformats.org/officeDocument/2006/relationships" xmlns:m="http://schemas.openxmlformats.org/officeDocument/2006/math" xmlns:v="urn:schemas-microsoft-com:vml" xmlns:wp14="http://schemas.microsoft.com/office/word/2010/wordprocessingDrawing" xmlns:wp="http://schemas.openxmlformats.org/drawingml/2006/wordprocessingDrawing" xmlns:w10="urn:schemas-microsoft-com:office:word" xmlns:w="http://schemas.openxmlformats.org/wordprocessingml/2006/main" xmlns:w14="http://schemas.microsoft.com/office/word/2010/wordml" xmlns:w15="http://schemas.microsoft.com/office/word/2012/wordml" xmlns:w16se="http://schemas.microsoft.com/office/word/2015/wordml/symex" xmlns:wpg="http://schemas.microsoft.com/office/word/2010/wordprocessingGroup" xmlns:wpi="http://schemas.microsoft.com/office/word/2010/wordprocessingInk" xmlns:wne="http://schemas.microsoft.com/office/word/2006/wordml" xmlns:wps="http://schemas.microsoft.com/office/word/2010/wordprocessingShape" mc:Ignorable="w14 w15 w16se wp14">
   <w:abstractNum w:abstractNumId="0" w15:restartNumberingAfterBreak="0">
+    <w:nsid w:val="19D40B1B"/>
+    <w:multiLevelType w:val="hybridMultilevel"/>
+    <w:tmpl w:val="1884F84E"/>
+    <w:lvl w:ilvl="0" w:tplc="0409000F">
+      <w:start w:val="1"/>
+      <w:numFmt w:val="decimal"/>
+      <w:lvlText w:val="%1."/>
+      <w:lvlJc w:val="left"/>
+      <w:pPr>
+        <w:ind w:left="720" w:hanging="360"/>
+      </w:pPr>
+      <w:rPr>
+        <w:rFonts w:hint="default"/>
+      </w:rPr>
+    </w:lvl>
+    <w:lvl w:ilvl="1" w:tplc="04090019" w:tentative="1">
+      <w:start w:val="1"/>
+      <w:numFmt w:val="lowerLetter"/>
+      <w:lvlText w:val="%2."/>
+      <w:lvlJc w:val="left"/>
+      <w:pPr>
+        <w:ind w:left="1440" w:hanging="360"/>
+      </w:pPr>
+    </w:lvl>
+    <w:lvl w:ilvl="2" w:tplc="0409001B" w:tentative="1">
+      <w:start w:val="1"/>
+      <w:numFmt w:val="lowerRoman"/>
+      <w:lvlText w:val="%3."/>
+      <w:lvlJc w:val="right"/>
+      <w:pPr>
+        <w:ind w:left="2160" w:hanging="180"/>
+      </w:pPr>
+    </w:lvl>
+    <w:lvl w:ilvl="3" w:tplc="0409000F" w:tentative="1">
+      <w:start w:val="1"/>
+      <w:numFmt w:val="decimal"/>
+      <w:lvlText w:val="%4."/>
+      <w:lvlJc w:val="left"/>
+      <w:pPr>
+        <w:ind w:left="2880" w:hanging="360"/>
+      </w:pPr>
+    </w:lvl>
+    <w:lvl w:ilvl="4" w:tplc="04090019" w:tentative="1">
+      <w:start w:val="1"/>
+      <w:numFmt w:val="lowerLetter"/>
+      <w:lvlText w:val="%5."/>
+      <w:lvlJc w:val="left"/>
+      <w:pPr>
+        <w:ind w:left="3600" w:hanging="360"/>
+      </w:pPr>
+    </w:lvl>
+    <w:lvl w:ilvl="5" w:tplc="0409001B" w:tentative="1">
+      <w:start w:val="1"/>
+      <w:numFmt w:val="lowerRoman"/>
+      <w:lvlText w:val="%6."/>
+      <w:lvlJc w:val="right"/>
+      <w:pPr>
+        <w:ind w:left="4320" w:hanging="180"/>
+      </w:pPr>
+    </w:lvl>
+    <w:lvl w:ilvl="6" w:tplc="0409000F" w:tentative="1">
+      <w:start w:val="1"/>
+      <w:numFmt w:val="decimal"/>
+      <w:lvlText w:val="%7."/>
+      <w:lvlJc w:val="left"/>
+      <w:pPr>
+        <w:ind w:left="5040" w:hanging="360"/>
+      </w:pPr>
+    </w:lvl>
+    <w:lvl w:ilvl="7" w:tplc="04090019" w:tentative="1">
+      <w:start w:val="1"/>
+      <w:numFmt w:val="lowerLetter"/>
+      <w:lvlText w:val="%8."/>
+      <w:lvlJc w:val="left"/>
+      <w:pPr>
+        <w:ind w:left="5760" w:hanging="360"/>
+      </w:pPr>
+    </w:lvl>
+    <w:lvl w:ilvl="8" w:tplc="0409001B" w:tentative="1">
+      <w:start w:val="1"/>
+      <w:numFmt w:val="lowerRoman"/>
+      <w:lvlText w:val="%9."/>
+      <w:lvlJc w:val="right"/>
+      <w:pPr>
+        <w:ind w:left="6480" w:hanging="180"/>
+      </w:pPr>
+    </w:lvl>
+  </w:abstractNum>
+  <w:abstractNum w:abstractNumId="1" w15:restartNumberingAfterBreak="0">
     <w:nsid w:val="23E9503A"/>
     <w:multiLevelType w:val="multilevel"/>
     <w:tmpl w:val="0409001F"/>
@@ -1937,7 +3748,7 @@
       </w:pPr>
     </w:lvl>
   </w:abstractNum>
-  <w:abstractNum w:abstractNumId="1" w15:restartNumberingAfterBreak="0">
+  <w:abstractNum w:abstractNumId="2" w15:restartNumberingAfterBreak="0">
     <w:nsid w:val="3A0474C7"/>
     <w:multiLevelType w:val="multilevel"/>
     <w:tmpl w:val="0409001F"/>
@@ -2023,7 +3834,7 @@
       </w:pPr>
     </w:lvl>
   </w:abstractNum>
-  <w:abstractNum w:abstractNumId="2" w15:restartNumberingAfterBreak="0">
+  <w:abstractNum w:abstractNumId="3" w15:restartNumberingAfterBreak="0">
     <w:nsid w:val="5B2C64C0"/>
     <w:multiLevelType w:val="multilevel"/>
     <w:tmpl w:val="0409001F"/>
@@ -2109,13 +3920,131 @@
       </w:pPr>
     </w:lvl>
   </w:abstractNum>
+  <w:abstractNum w:abstractNumId="4" w15:restartNumberingAfterBreak="0">
+    <w:nsid w:val="7DC543C2"/>
+    <w:multiLevelType w:val="hybridMultilevel"/>
+    <w:tmpl w:val="D4823EF6"/>
+    <w:lvl w:ilvl="0" w:tplc="129071C4">
+      <w:numFmt w:val="bullet"/>
+      <w:lvlText w:val=""/>
+      <w:lvlJc w:val="left"/>
+      <w:pPr>
+        <w:ind w:left="720" w:hanging="360"/>
+      </w:pPr>
+      <w:rPr>
+        <w:rFonts w:ascii="Symbol" w:eastAsiaTheme="minorHAnsi" w:hAnsi="Symbol" w:cstheme="minorBidi" w:hint="default"/>
+      </w:rPr>
+    </w:lvl>
+    <w:lvl w:ilvl="1" w:tplc="04090003" w:tentative="1">
+      <w:start w:val="1"/>
+      <w:numFmt w:val="bullet"/>
+      <w:lvlText w:val="o"/>
+      <w:lvlJc w:val="left"/>
+      <w:pPr>
+        <w:ind w:left="1440" w:hanging="360"/>
+      </w:pPr>
+      <w:rPr>
+        <w:rFonts w:ascii="Courier New" w:hAnsi="Courier New" w:cs="Courier New" w:hint="default"/>
+      </w:rPr>
+    </w:lvl>
+    <w:lvl w:ilvl="2" w:tplc="04090005" w:tentative="1">
+      <w:start w:val="1"/>
+      <w:numFmt w:val="bullet"/>
+      <w:lvlText w:val=""/>
+      <w:lvlJc w:val="left"/>
+      <w:pPr>
+        <w:ind w:left="2160" w:hanging="360"/>
+      </w:pPr>
+      <w:rPr>
+        <w:rFonts w:ascii="Wingdings" w:hAnsi="Wingdings" w:hint="default"/>
+      </w:rPr>
+    </w:lvl>
+    <w:lvl w:ilvl="3" w:tplc="04090001" w:tentative="1">
+      <w:start w:val="1"/>
+      <w:numFmt w:val="bullet"/>
+      <w:lvlText w:val=""/>
+      <w:lvlJc w:val="left"/>
+      <w:pPr>
+        <w:ind w:left="2880" w:hanging="360"/>
+      </w:pPr>
+      <w:rPr>
+        <w:rFonts w:ascii="Symbol" w:hAnsi="Symbol" w:hint="default"/>
+      </w:rPr>
+    </w:lvl>
+    <w:lvl w:ilvl="4" w:tplc="04090003" w:tentative="1">
+      <w:start w:val="1"/>
+      <w:numFmt w:val="bullet"/>
+      <w:lvlText w:val="o"/>
+      <w:lvlJc w:val="left"/>
+      <w:pPr>
+        <w:ind w:left="3600" w:hanging="360"/>
+      </w:pPr>
+      <w:rPr>
+        <w:rFonts w:ascii="Courier New" w:hAnsi="Courier New" w:cs="Courier New" w:hint="default"/>
+      </w:rPr>
+    </w:lvl>
+    <w:lvl w:ilvl="5" w:tplc="04090005" w:tentative="1">
+      <w:start w:val="1"/>
+      <w:numFmt w:val="bullet"/>
+      <w:lvlText w:val=""/>
+      <w:lvlJc w:val="left"/>
+      <w:pPr>
+        <w:ind w:left="4320" w:hanging="360"/>
+      </w:pPr>
+      <w:rPr>
+        <w:rFonts w:ascii="Wingdings" w:hAnsi="Wingdings" w:hint="default"/>
+      </w:rPr>
+    </w:lvl>
+    <w:lvl w:ilvl="6" w:tplc="04090001" w:tentative="1">
+      <w:start w:val="1"/>
+      <w:numFmt w:val="bullet"/>
+      <w:lvlText w:val=""/>
+      <w:lvlJc w:val="left"/>
+      <w:pPr>
+        <w:ind w:left="5040" w:hanging="360"/>
+      </w:pPr>
+      <w:rPr>
+        <w:rFonts w:ascii="Symbol" w:hAnsi="Symbol" w:hint="default"/>
+      </w:rPr>
+    </w:lvl>
+    <w:lvl w:ilvl="7" w:tplc="04090003" w:tentative="1">
+      <w:start w:val="1"/>
+      <w:numFmt w:val="bullet"/>
+      <w:lvlText w:val="o"/>
+      <w:lvlJc w:val="left"/>
+      <w:pPr>
+        <w:ind w:left="5760" w:hanging="360"/>
+      </w:pPr>
+      <w:rPr>
+        <w:rFonts w:ascii="Courier New" w:hAnsi="Courier New" w:cs="Courier New" w:hint="default"/>
+      </w:rPr>
+    </w:lvl>
+    <w:lvl w:ilvl="8" w:tplc="04090005" w:tentative="1">
+      <w:start w:val="1"/>
+      <w:numFmt w:val="bullet"/>
+      <w:lvlText w:val=""/>
+      <w:lvlJc w:val="left"/>
+      <w:pPr>
+        <w:ind w:left="6480" w:hanging="360"/>
+      </w:pPr>
+      <w:rPr>
+        <w:rFonts w:ascii="Wingdings" w:hAnsi="Wingdings" w:hint="default"/>
+      </w:rPr>
+    </w:lvl>
+  </w:abstractNum>
   <w:num w:numId="1">
+    <w:abstractNumId w:val="2"/>
+  </w:num>
+  <w:num w:numId="2">
+    <w:abstractNumId w:val="3"/>
+  </w:num>
+  <w:num w:numId="3">
     <w:abstractNumId w:val="1"/>
   </w:num>
-  <w:num w:numId="2">
-    <w:abstractNumId w:val="2"/>
+  <w:num w:numId="4">
+    <w:abstractNumId w:val="4"/>
   </w:num>
-  <w:num w:numId="3">
+  <w:num w:numId="5">
     <w:abstractNumId w:val="0"/>
   </w:num>
 </w:numbering>
@@ -3140,7 +5069,7 @@
 </file>
 
 <file path=customXml/itemProps1.xml><?xml version="1.0" encoding="utf-8"?>
-<ds:datastoreItem xmlns:ds="http://schemas.openxmlformats.org/officeDocument/2006/customXml" ds:itemID="{10747E54-45E2-441E-AB5F-805BDE71D8A6}">
+<ds:datastoreItem xmlns:ds="http://schemas.openxmlformats.org/officeDocument/2006/customXml" ds:itemID="{74E6A502-9557-4B46-8149-6BF0C1C07539}">
   <ds:schemaRefs>
     <ds:schemaRef ds:uri="http://schemas.openxmlformats.org/officeDocument/2006/bibliography"/>
   </ds:schemaRefs>

</xml_diff>